<commit_message>
9주차 (2022.2.21.월 ~ 2022.2.24.목) 개발기록
</commit_message>
<xml_diff>
--- a/문서/보고서/고은비/개발기록_고은비.docx
+++ b/문서/보고서/고은비/개발기록_고은비.docx
@@ -1991,11 +1991,6 @@
           </w:p>
           <w:p/>
           <w:p>
-            <w:pPr>
-              <w:rPr>
-                <w:rFonts w:hint="eastAsia"/>
-              </w:rPr>
-            </w:pPr>
             <w:r>
               <w:rPr>
                 <w:rFonts w:hint="eastAsia"/>
@@ -2082,15 +2077,12 @@
         <w:tc>
           <w:tcPr>
             <w:tcW w:w="9016" w:type="dxa"/>
-            <w:shd w:val="clear" w:color="auto" w:fill="AEAAAA" w:themeFill="background2" w:themeFillShade="BF"/>
+            <w:shd w:val="clear" w:color="auto" w:fill="D0CECE" w:themeFill="background2" w:themeFillShade="E6"/>
             <w:vAlign w:val="center"/>
           </w:tcPr>
           <w:p>
             <w:pPr>
               <w:jc w:val="center"/>
-              <w:rPr>
-                <w:rFonts w:hint="eastAsia"/>
-              </w:rPr>
             </w:pPr>
             <w:r>
               <w:rPr>
@@ -2104,7 +2096,7 @@
       </w:tr>
       <w:tr>
         <w:trPr>
-          <w:trHeight w:val="3811"/>
+          <w:trHeight w:val="2960"/>
           <w:jc w:val="center"/>
         </w:trPr>
         <w:tc>
@@ -2114,19 +2106,172 @@
             <w:vAlign w:val="center"/>
           </w:tcPr>
           <w:p>
+            <w:r>
+              <w:rPr>
+                <w:rFonts w:hint="eastAsia"/>
+              </w:rPr>
+              <w:t>2</w:t>
+            </w:r>
+            <w:r>
+              <w:t xml:space="preserve">/13 </w:t>
+            </w:r>
+            <w:r>
+              <w:rPr>
+                <w:rFonts w:hint="eastAsia"/>
+              </w:rPr>
+              <w:t>일)</w:t>
+            </w:r>
+            <w:r>
+              <w:t xml:space="preserve"> </w:t>
+            </w:r>
+            <w:r>
+              <w:rPr>
+                <w:rFonts w:hint="eastAsia"/>
+              </w:rPr>
+              <w:t>유니티에서 모델의 계층구조와 애니메이션f</w:t>
+            </w:r>
+            <w:r>
+              <w:t>bx</w:t>
+            </w:r>
+            <w:r>
+              <w:rPr>
+                <w:rFonts w:hint="eastAsia"/>
+              </w:rPr>
+              <w:t>파일에 나타나는 계층구조와 뼈들을 살펴보고, 서로 존재하지 않는 뼈들을 확인했다.</w:t>
+            </w:r>
+            <w:r>
+              <w:t xml:space="preserve"> </w:t>
+            </w:r>
+            <w:r>
+              <w:rPr>
+                <w:rFonts w:hint="eastAsia"/>
+              </w:rPr>
+              <w:t xml:space="preserve">그리고 계층구조로는 모델 </w:t>
+            </w:r>
+            <w:r>
+              <w:t>륱</w:t>
+            </w:r>
+            <w:r>
+              <w:rPr>
+                <w:rFonts w:hint="eastAsia"/>
+              </w:rPr>
+              <w:t>를 사용하기로 하였고,</w:t>
+            </w:r>
+            <w:r>
+              <w:t xml:space="preserve"> </w:t>
+            </w:r>
+            <w:r>
+              <w:rPr>
+                <w:rFonts w:hint="eastAsia"/>
+              </w:rPr>
+              <w:t>애니메이션 커브 노드에서 없는 뼈들과 같은 뼈로 보이는 뼈들을 확인하였다.</w:t>
+            </w:r>
+            <w:r>
+              <w:t xml:space="preserve"> </w:t>
+            </w:r>
+            <w:r>
+              <w:rPr>
+                <w:rFonts w:hint="eastAsia"/>
+              </w:rPr>
+              <w:t>새로 추출하기로 한 정보를 바탕으로 F</w:t>
+            </w:r>
+            <w:r>
+              <w:t>BX Exporter</w:t>
+            </w:r>
+            <w:r>
+              <w:rPr>
+                <w:rFonts w:hint="eastAsia"/>
+              </w:rPr>
+              <w:t>를 바이너리/텍스트 버전 모두 변경하였다.</w:t>
+            </w:r>
+          </w:p>
+          <w:p/>
+          <w:p>
             <w:pPr>
               <w:rPr>
                 <w:rFonts w:hint="eastAsia"/>
               </w:rPr>
             </w:pPr>
             <w:r>
+              <w:t xml:space="preserve">2/14 </w:t>
+            </w:r>
+            <w:r>
+              <w:rPr>
+                <w:rFonts w:hint="eastAsia"/>
+              </w:rPr>
+              <w:t>월)</w:t>
+            </w:r>
+            <w:r>
+              <w:t xml:space="preserve"> </w:t>
+            </w:r>
+            <w:r>
+              <w:rPr>
+                <w:rFonts w:hint="eastAsia"/>
+              </w:rPr>
+              <w:t xml:space="preserve">추출하기로 한 데이터를 기반으로 </w:t>
+            </w:r>
+            <w:r>
+              <w:t>fbx</w:t>
+            </w:r>
+            <w:r>
+              <w:rPr>
+                <w:rFonts w:hint="eastAsia"/>
+              </w:rPr>
+              <w:t>파일들을 읽어들이는 구조를 다시 설계하고 구현하고 있다.</w:t>
+            </w:r>
+            <w:r>
+              <w:t xml:space="preserve"> (70%)</w:t>
+            </w:r>
+          </w:p>
+        </w:tc>
+      </w:tr>
+      <w:tr>
+        <w:trPr>
+          <w:trHeight w:val="1128"/>
+          <w:jc w:val="center"/>
+        </w:trPr>
+        <w:tc>
+          <w:tcPr>
+            <w:tcW w:w="9016" w:type="dxa"/>
+            <w:shd w:val="clear" w:color="auto" w:fill="D0CECE" w:themeFill="background2" w:themeFillShade="E6"/>
+            <w:vAlign w:val="center"/>
+          </w:tcPr>
+          <w:p>
+            <w:pPr>
+              <w:jc w:val="center"/>
+              <w:rPr>
+                <w:rFonts w:hint="eastAsia"/>
+              </w:rPr>
+            </w:pPr>
+            <w:r>
+              <w:rPr>
+                <w:rFonts w:hint="eastAsia"/>
+              </w:rPr>
+              <w:t>9주차</w:t>
+            </w:r>
+          </w:p>
+        </w:tc>
+      </w:tr>
+      <w:tr>
+        <w:trPr>
+          <w:trHeight w:val="5938"/>
+          <w:jc w:val="center"/>
+        </w:trPr>
+        <w:tc>
+          <w:tcPr>
+            <w:tcW w:w="9016" w:type="dxa"/>
+            <w:shd w:val="clear" w:color="auto" w:fill="FFFFFF" w:themeFill="background1"/>
+            <w:vAlign w:val="center"/>
+          </w:tcPr>
+          <w:p>
+            <w:r>
               <w:rPr>
                 <w:rFonts w:hint="eastAsia"/>
               </w:rPr>
               <w:t>2</w:t>
             </w:r>
             <w:r>
-              <w:t xml:space="preserve">/13 </w:t>
+              <w:t xml:space="preserve">/20 </w:t>
             </w:r>
             <w:r>
               <w:rPr>
@@ -2141,7 +2286,7 @@
               <w:rPr>
                 <w:rFonts w:hint="eastAsia"/>
               </w:rPr>
-              <w:t>유니티에서 모델의 계층구조와 애니메이션f</w:t>
+              <w:t>f</w:t>
             </w:r>
             <w:r>
               <w:t>bx</w:t>
@@ -2150,78 +2295,436 @@
               <w:rPr>
                 <w:rFonts w:hint="eastAsia"/>
               </w:rPr>
-              <w:t>파일에 나타나는 계층구조와 뼈들을 살펴보고, 서로 존재하지 않는 뼈들을 확인했다.</w:t>
-            </w:r>
-            <w:r>
-              <w:t xml:space="preserve"> </w:t>
-            </w:r>
-            <w:r>
-              <w:rPr>
-                <w:rFonts w:hint="eastAsia"/>
-              </w:rPr>
-              <w:t xml:space="preserve">그리고 계층구조로는 모델 </w:t>
-            </w:r>
-            <w:r>
-              <w:t>륱</w:t>
-            </w:r>
-            <w:r>
-              <w:rPr>
-                <w:rFonts w:hint="eastAsia"/>
-              </w:rPr>
-              <w:t>를 사용하기로 하였고,</w:t>
-            </w:r>
-            <w:r>
-              <w:t xml:space="preserve"> </w:t>
-            </w:r>
-            <w:r>
-              <w:rPr>
-                <w:rFonts w:hint="eastAsia"/>
-              </w:rPr>
-              <w:t>애니메이션 커브 노드에서 없는 뼈들과 같은 뼈로 보이는 뼈들을 확인하였다.</w:t>
-            </w:r>
-            <w:r>
-              <w:t xml:space="preserve"> </w:t>
-            </w:r>
-            <w:r>
-              <w:rPr>
-                <w:rFonts w:hint="eastAsia"/>
-              </w:rPr>
-              <w:t>새로 추출하기로 한 정보를 바탕으로 F</w:t>
-            </w:r>
-            <w:r>
-              <w:t>BX Exporter</w:t>
-            </w:r>
-            <w:r>
-              <w:rPr>
-                <w:rFonts w:hint="eastAsia"/>
-              </w:rPr>
-              <w:t>를 바이너리/텍스트 버전 모두 변경하였다.</w:t>
+              <w:t xml:space="preserve">에서 </w:t>
+            </w:r>
+            <w:r>
+              <w:t>export</w:t>
+            </w:r>
+            <w:r>
+              <w:rPr>
+                <w:rFonts w:hint="eastAsia"/>
+              </w:rPr>
+              <w:t xml:space="preserve">할 때 </w:t>
+            </w:r>
+            <w:r>
+              <w:t>group</w:t>
+            </w:r>
+            <w:r>
+              <w:rPr>
+                <w:rFonts w:hint="eastAsia"/>
+              </w:rPr>
+              <w:t>계층구조는 e</w:t>
+            </w:r>
+            <w:r>
+              <w:t>xport</w:t>
+            </w:r>
+            <w:r>
+              <w:rPr>
+                <w:rFonts w:hint="eastAsia"/>
+              </w:rPr>
+              <w:t>하지 않은채 바이너리 파일을 생성해서 클라이언트에서 렌더링해보았지만 이전과 같이 이상하게 렌더링되었다.</w:t>
+            </w:r>
+            <w:r>
+              <w:t xml:space="preserve"> </w:t>
+            </w:r>
+            <w:r>
+              <w:rPr>
+                <w:rFonts w:hint="eastAsia"/>
+              </w:rPr>
+              <w:t>애니메이션을 적용하지 않았을 때 모델은 제대로 렌더링이 되지만 애니메이션 데이터만 적용하면 오른쪽 다리 부분이 이상하게 렌더링되었다.</w:t>
+            </w:r>
+            <w:r>
+              <w:t xml:space="preserve"> </w:t>
+            </w:r>
+            <w:r>
+              <w:rPr>
+                <w:rFonts w:hint="eastAsia"/>
+              </w:rPr>
+              <w:t>왜그런지 이유를 찾고있다.</w:t>
+            </w:r>
+            <w:r>
+              <w:t xml:space="preserve"> </w:t>
+            </w:r>
+            <w:r>
+              <w:rPr>
+                <w:rFonts w:hint="eastAsia"/>
+              </w:rPr>
+              <w:t>염혜린 선배에게 연락을 해보았지만 답장은 오지 않았다.</w:t>
             </w:r>
           </w:p>
           <w:p/>
           <w:p>
+            <w:r>
+              <w:rPr>
+                <w:rFonts w:hint="eastAsia"/>
+              </w:rPr>
+              <w:t>2</w:t>
+            </w:r>
+            <w:r>
+              <w:t xml:space="preserve">/21 </w:t>
+            </w:r>
+            <w:r>
+              <w:rPr>
+                <w:rFonts w:hint="eastAsia"/>
+              </w:rPr>
+              <w:t>월)</w:t>
+            </w:r>
+            <w:r>
+              <w:t xml:space="preserve"> </w:t>
+            </w:r>
+            <w:r>
+              <w:rPr>
+                <w:rFonts w:hint="eastAsia"/>
+              </w:rPr>
+              <w:t>어제에 이어서 애니메이션이 제대로 렌더링되지 않는 이유를 찾았다.</w:t>
+            </w:r>
+            <w:r>
+              <w:t xml:space="preserve"> </w:t>
+            </w:r>
+            <w:r>
+              <w:rPr>
+                <w:rFonts w:hint="eastAsia"/>
+              </w:rPr>
+              <w:t>현재 클라이언트에서의 애니메이션 적용 방식은 커브노드의 데이터들을 읽어 그 값에 가중치를 곱해서 m</w:t>
+            </w:r>
+            <w:r>
+              <w:t>txToParent</w:t>
+            </w:r>
+            <w:r>
+              <w:rPr>
+                <w:rFonts w:hint="eastAsia"/>
+              </w:rPr>
+              <w:t>에 적용하는 방식이다.</w:t>
+            </w:r>
+            <w:r>
+              <w:t xml:space="preserve"> </w:t>
+            </w:r>
+            <w:r>
+              <w:rPr>
+                <w:rFonts w:hint="eastAsia"/>
+              </w:rPr>
+              <w:t>교수님의 다른 프로젝트들을 보다가 다른 방법으로 구현된 프로젝트를 확인하고 그것과 비슷하게 코드를 변경해서 렌더링해보았지만 제대로 렌더링되지 않았다.</w:t>
+            </w:r>
+          </w:p>
+          <w:p/>
+          <w:p>
+            <w:r>
+              <w:rPr>
+                <w:rFonts w:hint="eastAsia"/>
+              </w:rPr>
+              <w:t>2</w:t>
+            </w:r>
+            <w:r>
+              <w:t xml:space="preserve">/22 </w:t>
+            </w:r>
+            <w:r>
+              <w:rPr>
+                <w:rFonts w:hint="eastAsia"/>
+              </w:rPr>
+              <w:t>화)</w:t>
+            </w:r>
+            <w:r>
+              <w:t xml:space="preserve"> </w:t>
+            </w:r>
+            <w:r>
+              <w:rPr>
+                <w:rFonts w:hint="eastAsia"/>
+              </w:rPr>
+              <w:t>새로운 모델을 찾아서 렌더링해보았다.</w:t>
+            </w:r>
+            <w:r>
+              <w:t xml:space="preserve"> </w:t>
+            </w:r>
+            <w:r>
+              <w:rPr>
+                <w:rFonts w:hint="eastAsia"/>
+              </w:rPr>
+              <w:t>조명과 재질,</w:t>
+            </w:r>
+            <w:r>
+              <w:t xml:space="preserve"> </w:t>
+            </w:r>
+            <w:r>
+              <w:rPr>
+                <w:rFonts w:hint="eastAsia"/>
+              </w:rPr>
+              <w:t xml:space="preserve">텍스처를 적용해서 </w:t>
+            </w:r>
+            <w:r>
+              <w:t>bind</w:t>
+            </w:r>
+            <w:r>
+              <w:rPr>
+                <w:rFonts w:hint="eastAsia"/>
+              </w:rPr>
+              <w:t>포즈는 제대로 렌더링되었다.</w:t>
+            </w:r>
+            <w:r>
+              <w:t xml:space="preserve"> </w:t>
+            </w:r>
+            <w:r>
+              <w:rPr>
+                <w:rFonts w:hint="eastAsia"/>
+              </w:rPr>
+              <w:t>하지만 애니메이션만 적용하면 이상하게 렌더링되었다.</w:t>
+            </w:r>
+            <w:r>
+              <w:t xml:space="preserve"> (</w:t>
+            </w:r>
+            <w:r>
+              <w:rPr>
+                <w:rFonts w:hint="eastAsia"/>
+              </w:rPr>
+              <w:t>디버깅으로 확인해보니 몸의 오른쪽 부분의 뼈들이 이상하게 렌더링되었다.</w:t>
+            </w:r>
+            <w:r>
+              <w:t xml:space="preserve"> </w:t>
+            </w:r>
+            <w:r>
+              <w:rPr>
+                <w:rFonts w:hint="eastAsia"/>
+              </w:rPr>
+              <w:t>왼쪽은 제대로 재생되어 렌더링됨)</w:t>
+            </w:r>
+            <w:r>
+              <w:t xml:space="preserve"> </w:t>
+            </w:r>
+            <w:r>
+              <w:rPr>
+                <w:rFonts w:hint="eastAsia"/>
+              </w:rPr>
+              <w:t xml:space="preserve">유니티에서 모델의 계층구조를 확인해보았더니 </w:t>
+            </w:r>
+            <w:r>
+              <w:t>2</w:t>
+            </w:r>
+            <w:r>
+              <w:rPr>
+                <w:rFonts w:hint="eastAsia"/>
+              </w:rPr>
+              <w:t>개의 뼈 이름이 똑 같은 것(</w:t>
+            </w:r>
+            <w:r>
+              <w:t>tail)</w:t>
+            </w:r>
+            <w:r>
+              <w:rPr>
+                <w:rFonts w:hint="eastAsia"/>
+              </w:rPr>
+              <w:t>을 확인하고 이 부분을 수정해서 렌더링보았으나 제대로 렌더링되지 않았다.</w:t>
+            </w:r>
+          </w:p>
+          <w:p/>
+          <w:p>
+            <w:r>
+              <w:rPr>
+                <w:rFonts w:hint="eastAsia"/>
+              </w:rPr>
+              <w:t>2</w:t>
+            </w:r>
+            <w:r>
+              <w:t xml:space="preserve">/23 </w:t>
+            </w:r>
+            <w:r>
+              <w:rPr>
+                <w:rFonts w:hint="eastAsia"/>
+              </w:rPr>
+              <w:t>수)</w:t>
+            </w:r>
+            <w:r>
+              <w:t xml:space="preserve"> </w:t>
+            </w:r>
+            <w:r>
+              <w:rPr>
+                <w:rFonts w:hint="eastAsia"/>
+              </w:rPr>
+              <w:t>애니메이션 데이터가 이상해서 애니메이션 렌더링이 이상하게 되는 것 같다는 생각이 들었다.</w:t>
+            </w:r>
+            <w:r>
+              <w:t xml:space="preserve"> </w:t>
+            </w:r>
+            <w:r>
+              <w:rPr>
+                <w:rFonts w:hint="eastAsia"/>
+              </w:rPr>
+              <w:t>그래서 유니티에서 애니메이션을 재생해보았다.</w:t>
+            </w:r>
+            <w:r>
+              <w:t xml:space="preserve"> </w:t>
+            </w:r>
+            <w:r>
+              <w:rPr>
+                <w:rFonts w:hint="eastAsia"/>
+              </w:rPr>
+              <w:t xml:space="preserve">애니메이션의 </w:t>
+            </w:r>
+            <w:r>
+              <w:t>avatar</w:t>
+            </w:r>
+            <w:r>
+              <w:rPr>
+                <w:rFonts w:hint="eastAsia"/>
+              </w:rPr>
+              <w:t xml:space="preserve">를 </w:t>
+            </w:r>
+            <w:r>
+              <w:t>bunny avatar</w:t>
+            </w:r>
+            <w:r>
+              <w:rPr>
+                <w:rFonts w:hint="eastAsia"/>
+              </w:rPr>
+              <w:t>로 변경해서 재생했더니 잘 재생되는 것을 확인하고,</w:t>
+            </w:r>
+            <w:r>
+              <w:t xml:space="preserve"> </w:t>
+            </w:r>
+            <w:r>
+              <w:rPr>
+                <w:rFonts w:hint="eastAsia"/>
+              </w:rPr>
+              <w:t>이 애니메이션 f</w:t>
+            </w:r>
+            <w:r>
+              <w:t xml:space="preserve">bx </w:t>
+            </w:r>
+            <w:r>
+              <w:rPr>
+                <w:rFonts w:hint="eastAsia"/>
+              </w:rPr>
+              <w:t>데이터를 추출하는 방법으로 렌더링해봐야겠다는 생각이 들었다.</w:t>
+            </w:r>
+            <w:r>
+              <w:t xml:space="preserve"> </w:t>
+            </w:r>
+            <w:r>
+              <w:rPr>
+                <w:rFonts w:hint="eastAsia"/>
+              </w:rPr>
+              <w:t>구글에서 유니티 애니메이션 i</w:t>
+            </w:r>
+            <w:r>
+              <w:t>mport</w:t>
+            </w:r>
+            <w:r>
+              <w:rPr>
+                <w:rFonts w:hint="eastAsia"/>
+              </w:rPr>
+              <w:t>/</w:t>
+            </w:r>
+            <w:r>
+              <w:t>export</w:t>
+            </w:r>
+            <w:r>
+              <w:rPr>
+                <w:rFonts w:hint="eastAsia"/>
+              </w:rPr>
+              <w:t>부분을 찾으며 공부하였고,</w:t>
+            </w:r>
+            <w:r>
+              <w:t xml:space="preserve"> </w:t>
+            </w:r>
+            <w:r>
+              <w:rPr>
+                <w:rFonts w:hint="eastAsia"/>
+              </w:rPr>
+              <w:t>그대로 실행해보았다.</w:t>
+            </w:r>
+            <w:r>
+              <w:t xml:space="preserve"> </w:t>
+            </w:r>
+            <w:r>
+              <w:rPr>
+                <w:rFonts w:hint="eastAsia"/>
+              </w:rPr>
+              <w:t>오늘 한 방법으로는 제대로 렌더링되지 않았다.</w:t>
+            </w:r>
+          </w:p>
+          <w:p/>
+          <w:p>
             <w:pPr>
               <w:rPr>
                 <w:rFonts w:hint="eastAsia"/>
               </w:rPr>
             </w:pPr>
             <w:r>
-              <w:t xml:space="preserve">2/14 </w:t>
-            </w:r>
-            <w:r>
-              <w:rPr>
-                <w:rFonts w:hint="eastAsia"/>
-              </w:rPr>
-              <w:t>월)</w:t>
-            </w:r>
-            <w:r>
-              <w:t xml:space="preserve"> </w:t>
-            </w:r>
-            <w:r>
-              <w:rPr>
-                <w:rFonts w:hint="eastAsia"/>
-              </w:rPr>
-              <w:t xml:space="preserve">추출하기로 한 데이터를 기반으로 </w:t>
+              <w:rPr>
+                <w:rFonts w:hint="eastAsia"/>
+              </w:rPr>
+              <w:lastRenderedPageBreak/>
+              <w:t>2</w:t>
+            </w:r>
+            <w:r>
+              <w:t xml:space="preserve">/24 </w:t>
+            </w:r>
+            <w:r>
+              <w:rPr>
+                <w:rFonts w:hint="eastAsia"/>
+              </w:rPr>
+              <w:t>목)</w:t>
+            </w:r>
+            <w:r>
+              <w:t xml:space="preserve"> </w:t>
+            </w:r>
+            <w:r>
+              <w:rPr>
+                <w:rFonts w:hint="eastAsia"/>
+              </w:rPr>
+              <w:t>어제에 이어서 애니메이션f</w:t>
+            </w:r>
+            <w:r>
+              <w:t>bx</w:t>
+            </w:r>
+            <w:r>
+              <w:rPr>
+                <w:rFonts w:hint="eastAsia"/>
+              </w:rPr>
+              <w:t xml:space="preserve">에서 </w:t>
+            </w:r>
+            <w:r>
+              <w:t>avatar</w:t>
+            </w:r>
+            <w:r>
+              <w:rPr>
+                <w:rFonts w:hint="eastAsia"/>
+              </w:rPr>
+              <w:t>를 수정한 후 데이터를 뽑아내는 작업을 하였다.</w:t>
+            </w:r>
+            <w:r>
+              <w:t xml:space="preserve"> </w:t>
+            </w:r>
+            <w:r>
+              <w:rPr>
+                <w:rFonts w:hint="eastAsia"/>
+              </w:rPr>
+              <w:t>구글링을 하면서 작업하다가 안돼서 성주가 알려준 방법대로 해보았더니 애니메이션이 잘 돌아갔다.</w:t>
+            </w:r>
+            <w:r>
+              <w:t xml:space="preserve"> </w:t>
+            </w:r>
+            <w:r>
+              <w:rPr>
+                <w:rFonts w:hint="eastAsia"/>
+              </w:rPr>
+              <w:t xml:space="preserve">이전 </w:t>
+            </w:r>
+            <w:r>
+              <w:t xml:space="preserve">Funny Bear </w:t>
+            </w:r>
+            <w:r>
+              <w:rPr>
+                <w:rFonts w:hint="eastAsia"/>
+              </w:rPr>
+              <w:t>모델들도 같은 방법으로 해보았더니 애니메이션들이 잘 렌더링되었다.</w:t>
+            </w:r>
+            <w:r>
+              <w:t xml:space="preserve"> </w:t>
+            </w:r>
+            <w:r>
+              <w:rPr>
+                <w:rFonts w:hint="eastAsia"/>
+              </w:rPr>
+              <w:t xml:space="preserve">애니메이션은 </w:t>
             </w:r>
             <w:r>
               <w:t>fbx</w:t>
@@ -2230,10 +2733,7 @@
               <w:rPr>
                 <w:rFonts w:hint="eastAsia"/>
               </w:rPr>
-              <w:t>파일들을 읽어들이는 구조를 다시 설계하고 구현하고 있다.</w:t>
-            </w:r>
-            <w:r>
-              <w:t xml:space="preserve"> (70%)</w:t>
+              <w:t>가 아닌 유니티에서 바로 데이터를 추출해내는 방법으로 구현해야할 것 같다.</w:t>
             </w:r>
           </w:p>
         </w:tc>

</xml_diff>

<commit_message>
2022.2.25.금요일 ~ 2022.2.27.일요일 개발기록
</commit_message>
<xml_diff>
--- a/문서/보고서/고은비/개발기록_고은비.docx
+++ b/문서/보고서/고은비/개발기록_고은비.docx
@@ -32,6 +32,7 @@
                 <w:szCs w:val="32"/>
               </w:rPr>
             </w:pPr>
+            <w:proofErr w:type="gramStart"/>
             <w:r>
               <w:rPr>
                 <w:rFonts w:hint="eastAsia"/>
@@ -49,7 +50,17 @@
                 <w:sz w:val="28"/>
                 <w:szCs w:val="32"/>
               </w:rPr>
-              <w:t xml:space="preserve"> Catch Bear (</w:t>
+              <w:t xml:space="preserve"> Catch</w:t>
+            </w:r>
+            <w:proofErr w:type="gramEnd"/>
+            <w:r>
+              <w:rPr>
+                <w:b/>
+                <w:bCs/>
+                <w:sz w:val="28"/>
+                <w:szCs w:val="32"/>
+              </w:rPr>
+              <w:t xml:space="preserve"> Bear (</w:t>
             </w:r>
             <w:r>
               <w:rPr>
@@ -88,12 +99,14 @@
             <w:pPr>
               <w:jc w:val="center"/>
             </w:pPr>
+            <w:proofErr w:type="gramStart"/>
             <w:r>
               <w:t xml:space="preserve">[ </w:t>
             </w:r>
             <w:r>
               <w:t>3</w:t>
             </w:r>
+            <w:proofErr w:type="gramEnd"/>
             <w:r>
               <w:rPr>
                 <w:rFonts w:hint="eastAsia"/>
@@ -258,20 +271,44 @@
             <w:r>
               <w:t xml:space="preserve">svcrtd.lib </w:t>
             </w:r>
-            <w:r>
-              <w:rPr>
-                <w:rFonts w:hint="eastAsia"/>
-              </w:rPr>
-              <w:t>링커 오류를 해결하는데 생각보다 많은 시간이 걸림.</w:t>
+            <w:proofErr w:type="spellStart"/>
+            <w:r>
+              <w:rPr>
+                <w:rFonts w:hint="eastAsia"/>
+              </w:rPr>
+              <w:t>링커</w:t>
+            </w:r>
+            <w:proofErr w:type="spellEnd"/>
+            <w:r>
+              <w:rPr>
+                <w:rFonts w:hint="eastAsia"/>
+              </w:rPr>
+              <w:t xml:space="preserve"> 오류를 해결하는데 생각보다 많은 시간이 </w:t>
+            </w:r>
+            <w:proofErr w:type="gramStart"/>
+            <w:r>
+              <w:rPr>
+                <w:rFonts w:hint="eastAsia"/>
+              </w:rPr>
+              <w:t>걸림.</w:t>
             </w:r>
             <w:r>
               <w:t>(</w:t>
             </w:r>
-            <w:r>
-              <w:rPr>
-                <w:rFonts w:hint="eastAsia"/>
-              </w:rPr>
-              <w:t>링커-</w:t>
+            <w:proofErr w:type="spellStart"/>
+            <w:proofErr w:type="gramEnd"/>
+            <w:r>
+              <w:rPr>
+                <w:rFonts w:hint="eastAsia"/>
+              </w:rPr>
+              <w:t>링커</w:t>
+            </w:r>
+            <w:proofErr w:type="spellEnd"/>
+            <w:r>
+              <w:rPr>
+                <w:rFonts w:hint="eastAsia"/>
+              </w:rPr>
+              <w:t>-</w:t>
             </w:r>
             <w:r>
               <w:t>&gt;</w:t>
@@ -283,7 +320,15 @@
               <w:t>추가 라이브러리 디렉터리:</w:t>
             </w:r>
             <w:r>
-              <w:t xml:space="preserve"> VS\lib\onecore\x64)</w:t>
+              <w:t xml:space="preserve"> VS\lib\</w:t>
+            </w:r>
+            <w:proofErr w:type="spellStart"/>
+            <w:r>
+              <w:t>onecore</w:t>
+            </w:r>
+            <w:proofErr w:type="spellEnd"/>
+            <w:r>
+              <w:t>\x64)</w:t>
             </w:r>
             <w:r>
               <w:t xml:space="preserve"> </w:t>
@@ -310,7 +355,35 @@
               <w:rPr>
                 <w:rFonts w:hint="eastAsia"/>
               </w:rPr>
-              <w:t>정적 메쉬를 렌더링하는 쉐이더 구현중이고,</w:t>
+              <w:t xml:space="preserve">정적 </w:t>
+            </w:r>
+            <w:proofErr w:type="spellStart"/>
+            <w:r>
+              <w:rPr>
+                <w:rFonts w:hint="eastAsia"/>
+              </w:rPr>
+              <w:t>메쉬를</w:t>
+            </w:r>
+            <w:proofErr w:type="spellEnd"/>
+            <w:r>
+              <w:rPr>
+                <w:rFonts w:hint="eastAsia"/>
+              </w:rPr>
+              <w:t xml:space="preserve"> 렌더링하는 </w:t>
+            </w:r>
+            <w:proofErr w:type="spellStart"/>
+            <w:r>
+              <w:rPr>
+                <w:rFonts w:hint="eastAsia"/>
+              </w:rPr>
+              <w:t>쉐이더</w:t>
+            </w:r>
+            <w:proofErr w:type="spellEnd"/>
+            <w:r>
+              <w:rPr>
+                <w:rFonts w:hint="eastAsia"/>
+              </w:rPr>
+              <w:t xml:space="preserve"> 구현중이고,</w:t>
             </w:r>
             <w:r>
               <w:t xml:space="preserve"> </w:t>
@@ -346,7 +419,35 @@
               <w:rPr>
                 <w:rFonts w:hint="eastAsia"/>
               </w:rPr>
-              <w:t>정적 메쉬를 렌더링하는 쉐이더 구현을 하였다.</w:t>
+              <w:t xml:space="preserve">정적 </w:t>
+            </w:r>
+            <w:proofErr w:type="spellStart"/>
+            <w:r>
+              <w:rPr>
+                <w:rFonts w:hint="eastAsia"/>
+              </w:rPr>
+              <w:t>메쉬를</w:t>
+            </w:r>
+            <w:proofErr w:type="spellEnd"/>
+            <w:r>
+              <w:rPr>
+                <w:rFonts w:hint="eastAsia"/>
+              </w:rPr>
+              <w:t xml:space="preserve"> 렌더링하는 </w:t>
+            </w:r>
+            <w:proofErr w:type="spellStart"/>
+            <w:r>
+              <w:rPr>
+                <w:rFonts w:hint="eastAsia"/>
+              </w:rPr>
+              <w:t>쉐이더</w:t>
+            </w:r>
+            <w:proofErr w:type="spellEnd"/>
+            <w:r>
+              <w:rPr>
+                <w:rFonts w:hint="eastAsia"/>
+              </w:rPr>
+              <w:t xml:space="preserve"> 구현을 하였다.</w:t>
             </w:r>
             <w:r>
               <w:t xml:space="preserve"> </w:t>
@@ -364,7 +465,35 @@
               <w:rPr>
                 <w:rFonts w:hint="eastAsia"/>
               </w:rPr>
-              <w:t>에서 구현을 완료한 메쉬의 정점 정점 정보들을 가지고 와이어 프레임으로 렌더링하는 것을 성공하였다.</w:t>
+              <w:t xml:space="preserve">에서 구현을 완료한 </w:t>
+            </w:r>
+            <w:proofErr w:type="spellStart"/>
+            <w:r>
+              <w:rPr>
+                <w:rFonts w:hint="eastAsia"/>
+              </w:rPr>
+              <w:t>메쉬의</w:t>
+            </w:r>
+            <w:proofErr w:type="spellEnd"/>
+            <w:r>
+              <w:rPr>
+                <w:rFonts w:hint="eastAsia"/>
+              </w:rPr>
+              <w:t xml:space="preserve"> 정점 </w:t>
+            </w:r>
+            <w:proofErr w:type="spellStart"/>
+            <w:r>
+              <w:rPr>
+                <w:rFonts w:hint="eastAsia"/>
+              </w:rPr>
+              <w:t>정점</w:t>
+            </w:r>
+            <w:proofErr w:type="spellEnd"/>
+            <w:r>
+              <w:rPr>
+                <w:rFonts w:hint="eastAsia"/>
+              </w:rPr>
+              <w:t xml:space="preserve"> 정보들을 가지고 와이어 프레임으로 렌더링하는 것을 성공하였다.</w:t>
             </w:r>
             <w:r>
               <w:t xml:space="preserve"> </w:t>
@@ -382,7 +511,35 @@
               <w:rPr>
                 <w:rFonts w:hint="eastAsia"/>
               </w:rPr>
-              <w:t>에서 메쉬의 재질/텍스처 정보를 로드하는 부분을 구현하기 시작하였다.</w:t>
+              <w:t xml:space="preserve">에서 </w:t>
+            </w:r>
+            <w:proofErr w:type="spellStart"/>
+            <w:r>
+              <w:rPr>
+                <w:rFonts w:hint="eastAsia"/>
+              </w:rPr>
+              <w:t>메쉬의</w:t>
+            </w:r>
+            <w:proofErr w:type="spellEnd"/>
+            <w:r>
+              <w:rPr>
+                <w:rFonts w:hint="eastAsia"/>
+              </w:rPr>
+              <w:t xml:space="preserve"> 재질/텍스처 정보를 </w:t>
+            </w:r>
+            <w:proofErr w:type="spellStart"/>
+            <w:r>
+              <w:rPr>
+                <w:rFonts w:hint="eastAsia"/>
+              </w:rPr>
+              <w:t>로드하는</w:t>
+            </w:r>
+            <w:proofErr w:type="spellEnd"/>
+            <w:r>
+              <w:rPr>
+                <w:rFonts w:hint="eastAsia"/>
+              </w:rPr>
+              <w:t xml:space="preserve"> 부분을 구현하기 시작하였다.</w:t>
             </w:r>
           </w:p>
           <w:p/>
@@ -409,7 +566,35 @@
               <w:rPr>
                 <w:rFonts w:hint="eastAsia"/>
               </w:rPr>
-              <w:t>에 메쉬의 재질과 텍스처 정보를 로드하는 것을 추가로 구현하였다.</w:t>
+              <w:t xml:space="preserve">에 </w:t>
+            </w:r>
+            <w:proofErr w:type="spellStart"/>
+            <w:r>
+              <w:rPr>
+                <w:rFonts w:hint="eastAsia"/>
+              </w:rPr>
+              <w:t>메쉬의</w:t>
+            </w:r>
+            <w:proofErr w:type="spellEnd"/>
+            <w:r>
+              <w:rPr>
+                <w:rFonts w:hint="eastAsia"/>
+              </w:rPr>
+              <w:t xml:space="preserve"> 재질과 텍스처 정보를 </w:t>
+            </w:r>
+            <w:proofErr w:type="spellStart"/>
+            <w:r>
+              <w:rPr>
+                <w:rFonts w:hint="eastAsia"/>
+              </w:rPr>
+              <w:t>로드하는</w:t>
+            </w:r>
+            <w:proofErr w:type="spellEnd"/>
+            <w:r>
+              <w:rPr>
+                <w:rFonts w:hint="eastAsia"/>
+              </w:rPr>
+              <w:t xml:space="preserve"> 것을 추가로 구현하였다.</w:t>
             </w:r>
           </w:p>
           <w:p/>
@@ -436,7 +621,35 @@
               <w:rPr>
                 <w:rFonts w:hint="eastAsia"/>
               </w:rPr>
-              <w:t>에 메쉬의 애니메이션 정보를 로드하는 것을 추가로 구현하였고,</w:t>
+              <w:t xml:space="preserve">에 </w:t>
+            </w:r>
+            <w:proofErr w:type="spellStart"/>
+            <w:r>
+              <w:rPr>
+                <w:rFonts w:hint="eastAsia"/>
+              </w:rPr>
+              <w:t>메쉬의</w:t>
+            </w:r>
+            <w:proofErr w:type="spellEnd"/>
+            <w:r>
+              <w:rPr>
+                <w:rFonts w:hint="eastAsia"/>
+              </w:rPr>
+              <w:t xml:space="preserve"> 애니메이션 정보를 </w:t>
+            </w:r>
+            <w:proofErr w:type="spellStart"/>
+            <w:r>
+              <w:rPr>
+                <w:rFonts w:hint="eastAsia"/>
+              </w:rPr>
+              <w:t>로드하는</w:t>
+            </w:r>
+            <w:proofErr w:type="spellEnd"/>
+            <w:r>
+              <w:rPr>
+                <w:rFonts w:hint="eastAsia"/>
+              </w:rPr>
+              <w:t xml:space="preserve"> 것을 추가로 구현하였고,</w:t>
             </w:r>
             <w:r>
               <w:t xml:space="preserve"> </w:t>
@@ -463,11 +676,33 @@
               <w:rPr>
                 <w:rFonts w:hint="eastAsia"/>
               </w:rPr>
-              <w:t>텍스처와 재질 관련 정보들을 어떻게 추출해서 클라이언트에 어떻게 적용할지 내일 회의때 같이 의논해봐야 할 것 같다.</w:t>
+              <w:t xml:space="preserve">텍스처와 재질 관련 정보들을 어떻게 추출해서 클라이언트에 어떻게 적용할지 내일 </w:t>
+            </w:r>
+            <w:proofErr w:type="spellStart"/>
+            <w:r>
+              <w:rPr>
+                <w:rFonts w:hint="eastAsia"/>
+              </w:rPr>
+              <w:t>회의때</w:t>
+            </w:r>
+            <w:proofErr w:type="spellEnd"/>
+            <w:r>
+              <w:rPr>
+                <w:rFonts w:hint="eastAsia"/>
+              </w:rPr>
+              <w:t xml:space="preserve"> 같이 의논해봐야 할 것 </w:t>
+            </w:r>
+            <w:proofErr w:type="gramStart"/>
+            <w:r>
+              <w:rPr>
+                <w:rFonts w:hint="eastAsia"/>
+              </w:rPr>
+              <w:t>같다.</w:t>
             </w:r>
             <w:r>
               <w:t>(</w:t>
             </w:r>
+            <w:proofErr w:type="gramEnd"/>
             <w:r>
               <w:rPr>
                 <w:rFonts w:hint="eastAsia"/>
@@ -504,20 +739,42 @@
             <w:r>
               <w:t xml:space="preserve"> </w:t>
             </w:r>
-            <w:r>
-              <w:rPr>
-                <w:rFonts w:hint="eastAsia"/>
-              </w:rPr>
-              <w:t>메쉬에 텍스처를 입히는 것을 구현하기 시작하였다.</w:t>
-            </w:r>
-            <w:r>
-              <w:t xml:space="preserve"> </w:t>
-            </w:r>
-            <w:r>
-              <w:rPr>
-                <w:rFonts w:hint="eastAsia"/>
-              </w:rPr>
-              <w:t>일단은 텍스처 좌표들의 정보를 읽어 들여서 버퍼 리소스로 만드는 것 까지 구현하였다.</w:t>
+            <w:proofErr w:type="spellStart"/>
+            <w:r>
+              <w:rPr>
+                <w:rFonts w:hint="eastAsia"/>
+              </w:rPr>
+              <w:t>메쉬에</w:t>
+            </w:r>
+            <w:proofErr w:type="spellEnd"/>
+            <w:r>
+              <w:rPr>
+                <w:rFonts w:hint="eastAsia"/>
+              </w:rPr>
+              <w:t xml:space="preserve"> 텍스처를 입히는 것을 구현하기 시작하였다.</w:t>
+            </w:r>
+            <w:r>
+              <w:t xml:space="preserve"> </w:t>
+            </w:r>
+            <w:r>
+              <w:rPr>
+                <w:rFonts w:hint="eastAsia"/>
+              </w:rPr>
+              <w:t xml:space="preserve">일단은 텍스처 좌표들의 정보를 읽어 들여서 버퍼 리소스로 만드는 </w:t>
+            </w:r>
+            <w:proofErr w:type="gramStart"/>
+            <w:r>
+              <w:rPr>
+                <w:rFonts w:hint="eastAsia"/>
+              </w:rPr>
+              <w:t>것 까지</w:t>
+            </w:r>
+            <w:proofErr w:type="gramEnd"/>
+            <w:r>
+              <w:rPr>
+                <w:rFonts w:hint="eastAsia"/>
+              </w:rPr>
+              <w:t xml:space="preserve"> 구현하였다.</w:t>
             </w:r>
             <w:r>
               <w:t xml:space="preserve"> </w:t>
@@ -617,11 +874,27 @@
               <w:rPr>
                 <w:rFonts w:hint="eastAsia"/>
               </w:rPr>
-              <w:t>조명을 적용하는 것을 시작해야겠다.</w:t>
+              <w:t xml:space="preserve">조명을 적용하는 것을 </w:t>
+            </w:r>
+            <w:proofErr w:type="spellStart"/>
+            <w:proofErr w:type="gramStart"/>
+            <w:r>
+              <w:rPr>
+                <w:rFonts w:hint="eastAsia"/>
+              </w:rPr>
+              <w:t>시작해야겠다</w:t>
+            </w:r>
+            <w:proofErr w:type="spellEnd"/>
+            <w:r>
+              <w:rPr>
+                <w:rFonts w:hint="eastAsia"/>
+              </w:rPr>
+              <w:t>.</w:t>
             </w:r>
             <w:r>
               <w:t>(</w:t>
             </w:r>
+            <w:proofErr w:type="gramEnd"/>
             <w:r>
               <w:rPr>
                 <w:rFonts w:hint="eastAsia"/>
@@ -649,6 +922,7 @@
             <w:pPr>
               <w:jc w:val="center"/>
             </w:pPr>
+            <w:proofErr w:type="gramStart"/>
             <w:r>
               <w:rPr>
                 <w:rFonts w:hint="eastAsia"/>
@@ -661,6 +935,7 @@
             <w:r>
               <w:t>4</w:t>
             </w:r>
+            <w:proofErr w:type="gramEnd"/>
             <w:r>
               <w:rPr>
                 <w:rFonts w:hint="eastAsia"/>
@@ -716,25 +991,61 @@
               <w:rPr>
                 <w:rFonts w:hint="eastAsia"/>
               </w:rPr>
-              <w:t>전날 텍스처링에 필요한 정보들을 모두 읽어온 것을 바탕으로 환경 오브젝트 메쉬 텍스처링을 구현하였고,</w:t>
-            </w:r>
-            <w:r>
-              <w:t xml:space="preserve"> </w:t>
-            </w:r>
-            <w:r>
-              <w:rPr>
-                <w:rFonts w:hint="eastAsia"/>
-              </w:rPr>
-              <w:t>여기에 조명과 재질도 추가해서 구현하였다.</w:t>
+              <w:t xml:space="preserve">전날 텍스처링에 필요한 정보들을 모두 읽어온 것을 바탕으로 환경 오브젝트 </w:t>
+            </w:r>
+            <w:proofErr w:type="spellStart"/>
+            <w:r>
+              <w:rPr>
+                <w:rFonts w:hint="eastAsia"/>
+              </w:rPr>
+              <w:t>메쉬</w:t>
+            </w:r>
+            <w:proofErr w:type="spellEnd"/>
+            <w:r>
+              <w:rPr>
+                <w:rFonts w:hint="eastAsia"/>
+              </w:rPr>
+              <w:t xml:space="preserve"> 텍스처링을 구현하였고,</w:t>
+            </w:r>
+            <w:r>
+              <w:t xml:space="preserve"> </w:t>
+            </w:r>
+            <w:r>
+              <w:rPr>
+                <w:rFonts w:hint="eastAsia"/>
+              </w:rPr>
+              <w:t xml:space="preserve">여기에 조명과 재질도 추가해서 </w:t>
+            </w:r>
+            <w:proofErr w:type="gramStart"/>
+            <w:r>
+              <w:rPr>
+                <w:rFonts w:hint="eastAsia"/>
+              </w:rPr>
+              <w:t>구현하였다.</w:t>
             </w:r>
             <w:r>
               <w:t>(</w:t>
             </w:r>
-            <w:r>
-              <w:rPr>
-                <w:rFonts w:hint="eastAsia"/>
-              </w:rPr>
-              <w:t>플레이어 메쉬는 아직 렌더링X</w:t>
+            <w:proofErr w:type="gramEnd"/>
+            <w:r>
+              <w:rPr>
+                <w:rFonts w:hint="eastAsia"/>
+              </w:rPr>
+              <w:t xml:space="preserve">플레이어 </w:t>
+            </w:r>
+            <w:proofErr w:type="spellStart"/>
+            <w:r>
+              <w:rPr>
+                <w:rFonts w:hint="eastAsia"/>
+              </w:rPr>
+              <w:t>메쉬는</w:t>
+            </w:r>
+            <w:proofErr w:type="spellEnd"/>
+            <w:r>
+              <w:rPr>
+                <w:rFonts w:hint="eastAsia"/>
+              </w:rPr>
+              <w:t xml:space="preserve"> 아직 렌더링X</w:t>
             </w:r>
             <w:r>
               <w:t xml:space="preserve">) </w:t>
@@ -743,7 +1054,21 @@
               <w:rPr>
                 <w:rFonts w:hint="eastAsia"/>
               </w:rPr>
-              <w:t>근데 환경 오브젝트의 메쉬가 생각보다 너무 커서 일부러 s</w:t>
+              <w:t xml:space="preserve">근데 환경 오브젝트의 </w:t>
+            </w:r>
+            <w:proofErr w:type="spellStart"/>
+            <w:r>
+              <w:rPr>
+                <w:rFonts w:hint="eastAsia"/>
+              </w:rPr>
+              <w:t>메쉬가</w:t>
+            </w:r>
+            <w:proofErr w:type="spellEnd"/>
+            <w:r>
+              <w:rPr>
+                <w:rFonts w:hint="eastAsia"/>
+              </w:rPr>
+              <w:t xml:space="preserve"> 생각보다 너무 커서 일부러 s</w:t>
             </w:r>
             <w:r>
               <w:t>cale</w:t>
@@ -752,52 +1077,152 @@
               <w:rPr>
                 <w:rFonts w:hint="eastAsia"/>
               </w:rPr>
-              <w:t>값을 줄여서 렌더링했는데 로우 폴리곤 느낌이 많이 나지 않았다.</w:t>
-            </w:r>
-            <w:r>
-              <w:t xml:space="preserve"> </w:t>
-            </w:r>
-            <w:r>
-              <w:rPr>
-                <w:rFonts w:hint="eastAsia"/>
-              </w:rPr>
-              <w:t>플레이어 메쉬까지 같이 렌더링해 본 다음,</w:t>
-            </w:r>
-            <w:r>
-              <w:t xml:space="preserve"> </w:t>
-            </w:r>
-            <w:r>
-              <w:rPr>
-                <w:rFonts w:hint="eastAsia"/>
-              </w:rPr>
-              <w:t>환경 오브젝트 메쉬들이 많이 크고,</w:t>
-            </w:r>
-            <w:r>
-              <w:t xml:space="preserve"> </w:t>
-            </w:r>
-            <w:r>
-              <w:rPr>
-                <w:rFonts w:hint="eastAsia"/>
-              </w:rPr>
-              <w:t>로우 폴리곤 느낌이 많이 나지 않을 경우,</w:t>
-            </w:r>
-            <w:r>
-              <w:t xml:space="preserve"> </w:t>
-            </w:r>
-            <w:r>
-              <w:rPr>
-                <w:rFonts w:hint="eastAsia"/>
-              </w:rPr>
-              <w:t>환경 오브젝트 메쉬들을 다시 찾아봐야할 것 같다.</w:t>
+              <w:t xml:space="preserve">값을 줄여서 렌더링했는데 로우 </w:t>
+            </w:r>
+            <w:proofErr w:type="spellStart"/>
+            <w:r>
+              <w:rPr>
+                <w:rFonts w:hint="eastAsia"/>
+              </w:rPr>
+              <w:t>폴리곤</w:t>
+            </w:r>
+            <w:proofErr w:type="spellEnd"/>
+            <w:r>
+              <w:rPr>
+                <w:rFonts w:hint="eastAsia"/>
+              </w:rPr>
+              <w:t xml:space="preserve"> 느낌이 많이 나지 않았다.</w:t>
+            </w:r>
+            <w:r>
+              <w:t xml:space="preserve"> </w:t>
+            </w:r>
+            <w:r>
+              <w:rPr>
+                <w:rFonts w:hint="eastAsia"/>
+              </w:rPr>
+              <w:t xml:space="preserve">플레이어 </w:t>
+            </w:r>
+            <w:proofErr w:type="spellStart"/>
+            <w:r>
+              <w:rPr>
+                <w:rFonts w:hint="eastAsia"/>
+              </w:rPr>
+              <w:t>메쉬까지</w:t>
+            </w:r>
+            <w:proofErr w:type="spellEnd"/>
+            <w:r>
+              <w:rPr>
+                <w:rFonts w:hint="eastAsia"/>
+              </w:rPr>
+              <w:t xml:space="preserve"> 같이 렌더링해 본 다음,</w:t>
+            </w:r>
+            <w:r>
+              <w:t xml:space="preserve"> </w:t>
+            </w:r>
+            <w:r>
+              <w:rPr>
+                <w:rFonts w:hint="eastAsia"/>
+              </w:rPr>
+              <w:t xml:space="preserve">환경 오브젝트 </w:t>
+            </w:r>
+            <w:proofErr w:type="spellStart"/>
+            <w:r>
+              <w:rPr>
+                <w:rFonts w:hint="eastAsia"/>
+              </w:rPr>
+              <w:t>메쉬들이</w:t>
+            </w:r>
+            <w:proofErr w:type="spellEnd"/>
+            <w:r>
+              <w:rPr>
+                <w:rFonts w:hint="eastAsia"/>
+              </w:rPr>
+              <w:t xml:space="preserve"> 많이 크고,</w:t>
+            </w:r>
+            <w:r>
+              <w:t xml:space="preserve"> </w:t>
+            </w:r>
+            <w:r>
+              <w:rPr>
+                <w:rFonts w:hint="eastAsia"/>
+              </w:rPr>
+              <w:t xml:space="preserve">로우 </w:t>
+            </w:r>
+            <w:proofErr w:type="spellStart"/>
+            <w:r>
+              <w:rPr>
+                <w:rFonts w:hint="eastAsia"/>
+              </w:rPr>
+              <w:t>폴리곤</w:t>
+            </w:r>
+            <w:proofErr w:type="spellEnd"/>
+            <w:r>
+              <w:rPr>
+                <w:rFonts w:hint="eastAsia"/>
+              </w:rPr>
+              <w:t xml:space="preserve"> 느낌이 많이 나지 않을 경우,</w:t>
+            </w:r>
+            <w:r>
+              <w:t xml:space="preserve"> </w:t>
+            </w:r>
+            <w:r>
+              <w:rPr>
+                <w:rFonts w:hint="eastAsia"/>
+              </w:rPr>
+              <w:t xml:space="preserve">환경 오브젝트 </w:t>
+            </w:r>
+            <w:proofErr w:type="spellStart"/>
+            <w:r>
+              <w:rPr>
+                <w:rFonts w:hint="eastAsia"/>
+              </w:rPr>
+              <w:t>메쉬들을</w:t>
+            </w:r>
+            <w:proofErr w:type="spellEnd"/>
+            <w:r>
+              <w:rPr>
+                <w:rFonts w:hint="eastAsia"/>
+              </w:rPr>
+              <w:t xml:space="preserve"> 다시 </w:t>
+            </w:r>
+            <w:proofErr w:type="spellStart"/>
+            <w:r>
+              <w:rPr>
+                <w:rFonts w:hint="eastAsia"/>
+              </w:rPr>
+              <w:t>찾아봐야할</w:t>
+            </w:r>
+            <w:proofErr w:type="spellEnd"/>
+            <w:r>
+              <w:rPr>
+                <w:rFonts w:hint="eastAsia"/>
+              </w:rPr>
+              <w:t xml:space="preserve"> 것 </w:t>
+            </w:r>
+            <w:proofErr w:type="gramStart"/>
+            <w:r>
+              <w:rPr>
+                <w:rFonts w:hint="eastAsia"/>
+              </w:rPr>
+              <w:t>같다.</w:t>
             </w:r>
             <w:r>
               <w:t>(</w:t>
             </w:r>
-            <w:r>
-              <w:rPr>
-                <w:rFonts w:hint="eastAsia"/>
-              </w:rPr>
-              <w:t>회의때 정하기로 함!</w:t>
+            <w:proofErr w:type="spellStart"/>
+            <w:proofErr w:type="gramEnd"/>
+            <w:r>
+              <w:rPr>
+                <w:rFonts w:hint="eastAsia"/>
+              </w:rPr>
+              <w:t>회의때</w:t>
+            </w:r>
+            <w:proofErr w:type="spellEnd"/>
+            <w:r>
+              <w:rPr>
+                <w:rFonts w:hint="eastAsia"/>
+              </w:rPr>
+              <w:t xml:space="preserve"> 정하기로 함!</w:t>
             </w:r>
             <w:r>
               <w:t>!)</w:t>
@@ -909,11 +1334,27 @@
               <w:rPr>
                 <w:rFonts w:hint="eastAsia"/>
               </w:rPr>
-              <w:t xml:space="preserve">플레이어 메쉬의 </w:t>
-            </w:r>
+              <w:t xml:space="preserve">플레이어 </w:t>
+            </w:r>
+            <w:proofErr w:type="spellStart"/>
+            <w:r>
+              <w:rPr>
+                <w:rFonts w:hint="eastAsia"/>
+              </w:rPr>
+              <w:t>메쉬의</w:t>
+            </w:r>
+            <w:proofErr w:type="spellEnd"/>
+            <w:r>
+              <w:rPr>
+                <w:rFonts w:hint="eastAsia"/>
+              </w:rPr>
+              <w:t xml:space="preserve"> </w:t>
+            </w:r>
+            <w:proofErr w:type="spellStart"/>
             <w:r>
               <w:t>fbx</w:t>
             </w:r>
+            <w:proofErr w:type="spellEnd"/>
             <w:r>
               <w:rPr>
                 <w:rFonts w:hint="eastAsia"/>
@@ -945,7 +1386,49 @@
               <w:rPr>
                 <w:rFonts w:hint="eastAsia"/>
               </w:rPr>
-              <w:t>다음으로 스킨 디포메이션 정보를 읽어들이는 부분을 디버깅으로 확인해보면서 구현해야겠다.</w:t>
+              <w:t xml:space="preserve">다음으로 스킨 </w:t>
+            </w:r>
+            <w:proofErr w:type="spellStart"/>
+            <w:r>
+              <w:rPr>
+                <w:rFonts w:hint="eastAsia"/>
+              </w:rPr>
+              <w:t>디포메이션</w:t>
+            </w:r>
+            <w:proofErr w:type="spellEnd"/>
+            <w:r>
+              <w:rPr>
+                <w:rFonts w:hint="eastAsia"/>
+              </w:rPr>
+              <w:t xml:space="preserve"> 정보를 </w:t>
+            </w:r>
+            <w:proofErr w:type="spellStart"/>
+            <w:r>
+              <w:rPr>
+                <w:rFonts w:hint="eastAsia"/>
+              </w:rPr>
+              <w:t>읽어들이는</w:t>
+            </w:r>
+            <w:proofErr w:type="spellEnd"/>
+            <w:r>
+              <w:rPr>
+                <w:rFonts w:hint="eastAsia"/>
+              </w:rPr>
+              <w:t xml:space="preserve"> 부분을 디버깅으로 확인해보면서 </w:t>
+            </w:r>
+            <w:proofErr w:type="spellStart"/>
+            <w:r>
+              <w:rPr>
+                <w:rFonts w:hint="eastAsia"/>
+              </w:rPr>
+              <w:t>구현해야겠다</w:t>
+            </w:r>
+            <w:proofErr w:type="spellEnd"/>
+            <w:r>
+              <w:rPr>
+                <w:rFonts w:hint="eastAsia"/>
+              </w:rPr>
+              <w:t>.</w:t>
             </w:r>
           </w:p>
           <w:p/>
@@ -972,20 +1455,96 @@
               <w:rPr>
                 <w:rFonts w:hint="eastAsia"/>
               </w:rPr>
-              <w:t>기존 프로젝트의 플레이어에서 스키닝 정보(스킨 디포메이션)도 추가로 읽어들여서 렌더링하는 것을 구현하였다.</w:t>
-            </w:r>
-            <w:r>
-              <w:t xml:space="preserve"> </w:t>
-            </w:r>
-            <w:r>
-              <w:rPr>
-                <w:rFonts w:hint="eastAsia"/>
-              </w:rPr>
-              <w:t>텍스처링을 위한 메쉬와 쉐이더(</w:t>
-            </w:r>
-            <w:r>
-              <w:t xml:space="preserve">TexturedMesh, </w:t>
-            </w:r>
+              <w:t xml:space="preserve">기존 프로젝트의 플레이어에서 </w:t>
+            </w:r>
+            <w:proofErr w:type="spellStart"/>
+            <w:r>
+              <w:rPr>
+                <w:rFonts w:hint="eastAsia"/>
+              </w:rPr>
+              <w:t>스키닝</w:t>
+            </w:r>
+            <w:proofErr w:type="spellEnd"/>
+            <w:r>
+              <w:rPr>
+                <w:rFonts w:hint="eastAsia"/>
+              </w:rPr>
+              <w:t xml:space="preserve"> 정보(스킨 </w:t>
+            </w:r>
+            <w:proofErr w:type="spellStart"/>
+            <w:r>
+              <w:rPr>
+                <w:rFonts w:hint="eastAsia"/>
+              </w:rPr>
+              <w:t>디포메이션</w:t>
+            </w:r>
+            <w:proofErr w:type="spellEnd"/>
+            <w:r>
+              <w:rPr>
+                <w:rFonts w:hint="eastAsia"/>
+              </w:rPr>
+              <w:t xml:space="preserve">)도 추가로 </w:t>
+            </w:r>
+            <w:proofErr w:type="spellStart"/>
+            <w:r>
+              <w:rPr>
+                <w:rFonts w:hint="eastAsia"/>
+              </w:rPr>
+              <w:t>읽어들여서</w:t>
+            </w:r>
+            <w:proofErr w:type="spellEnd"/>
+            <w:r>
+              <w:rPr>
+                <w:rFonts w:hint="eastAsia"/>
+              </w:rPr>
+              <w:t xml:space="preserve"> 렌더링하는 것을 구현하였다.</w:t>
+            </w:r>
+            <w:r>
+              <w:t xml:space="preserve"> </w:t>
+            </w:r>
+            <w:r>
+              <w:rPr>
+                <w:rFonts w:hint="eastAsia"/>
+              </w:rPr>
+              <w:t xml:space="preserve">텍스처링을 위한 </w:t>
+            </w:r>
+            <w:proofErr w:type="spellStart"/>
+            <w:r>
+              <w:rPr>
+                <w:rFonts w:hint="eastAsia"/>
+              </w:rPr>
+              <w:t>메쉬와</w:t>
+            </w:r>
+            <w:proofErr w:type="spellEnd"/>
+            <w:r>
+              <w:rPr>
+                <w:rFonts w:hint="eastAsia"/>
+              </w:rPr>
+              <w:t xml:space="preserve"> </w:t>
+            </w:r>
+            <w:proofErr w:type="spellStart"/>
+            <w:r>
+              <w:rPr>
+                <w:rFonts w:hint="eastAsia"/>
+              </w:rPr>
+              <w:t>쉐이더</w:t>
+            </w:r>
+            <w:proofErr w:type="spellEnd"/>
+            <w:r>
+              <w:rPr>
+                <w:rFonts w:hint="eastAsia"/>
+              </w:rPr>
+              <w:t>(</w:t>
+            </w:r>
+            <w:proofErr w:type="spellStart"/>
+            <w:r>
+              <w:t>TexturedMesh</w:t>
+            </w:r>
+            <w:proofErr w:type="spellEnd"/>
+            <w:r>
+              <w:t xml:space="preserve">, </w:t>
+            </w:r>
+            <w:proofErr w:type="spellStart"/>
             <w:r>
               <w:rPr>
                 <w:rFonts w:hint="eastAsia"/>
@@ -993,22 +1552,89 @@
               <w:t>T</w:t>
             </w:r>
             <w:r>
-              <w:t>exturedShader)</w:t>
-            </w:r>
-            <w:r>
-              <w:rPr>
-                <w:rFonts w:hint="eastAsia"/>
-              </w:rPr>
-              <w:t>와 스키닝을 위한 메쉬와 쉐이더(</w:t>
-            </w:r>
-            <w:r>
-              <w:t>SkinnedMesh, SkinnedShader)</w:t>
-            </w:r>
-            <w:r>
-              <w:rPr>
-                <w:rFonts w:hint="eastAsia"/>
-              </w:rPr>
-              <w:t>를 합친 형태인</w:t>
+              <w:t>exturedShader</w:t>
+            </w:r>
+            <w:proofErr w:type="spellEnd"/>
+            <w:r>
+              <w:t>)</w:t>
+            </w:r>
+            <w:r>
+              <w:rPr>
+                <w:rFonts w:hint="eastAsia"/>
+              </w:rPr>
+              <w:t xml:space="preserve">와 </w:t>
+            </w:r>
+            <w:proofErr w:type="spellStart"/>
+            <w:r>
+              <w:rPr>
+                <w:rFonts w:hint="eastAsia"/>
+              </w:rPr>
+              <w:t>스키닝을</w:t>
+            </w:r>
+            <w:proofErr w:type="spellEnd"/>
+            <w:r>
+              <w:rPr>
+                <w:rFonts w:hint="eastAsia"/>
+              </w:rPr>
+              <w:t xml:space="preserve"> 위한 </w:t>
+            </w:r>
+            <w:proofErr w:type="spellStart"/>
+            <w:r>
+              <w:rPr>
+                <w:rFonts w:hint="eastAsia"/>
+              </w:rPr>
+              <w:t>메쉬와</w:t>
+            </w:r>
+            <w:proofErr w:type="spellEnd"/>
+            <w:r>
+              <w:rPr>
+                <w:rFonts w:hint="eastAsia"/>
+              </w:rPr>
+              <w:t xml:space="preserve"> </w:t>
+            </w:r>
+            <w:proofErr w:type="spellStart"/>
+            <w:r>
+              <w:rPr>
+                <w:rFonts w:hint="eastAsia"/>
+              </w:rPr>
+              <w:t>쉐이더</w:t>
+            </w:r>
+            <w:proofErr w:type="spellEnd"/>
+            <w:r>
+              <w:rPr>
+                <w:rFonts w:hint="eastAsia"/>
+              </w:rPr>
+              <w:t>(</w:t>
+            </w:r>
+            <w:proofErr w:type="spellStart"/>
+            <w:r>
+              <w:t>SkinnedMesh</w:t>
+            </w:r>
+            <w:proofErr w:type="spellEnd"/>
+            <w:r>
+              <w:t xml:space="preserve">, </w:t>
+            </w:r>
+            <w:proofErr w:type="spellStart"/>
+            <w:r>
+              <w:t>SkinnedShader</w:t>
+            </w:r>
+            <w:proofErr w:type="spellEnd"/>
+            <w:r>
+              <w:t>)</w:t>
+            </w:r>
+            <w:proofErr w:type="spellStart"/>
+            <w:r>
+              <w:rPr>
+                <w:rFonts w:hint="eastAsia"/>
+              </w:rPr>
+              <w:t>를</w:t>
+            </w:r>
+            <w:proofErr w:type="spellEnd"/>
+            <w:r>
+              <w:rPr>
+                <w:rFonts w:hint="eastAsia"/>
+              </w:rPr>
+              <w:t xml:space="preserve"> 합친 형태인</w:t>
             </w:r>
           </w:p>
           <w:p>
@@ -1018,9 +1644,11 @@
               </w:rPr>
               <w:t xml:space="preserve"> </w:t>
             </w:r>
+            <w:proofErr w:type="spellStart"/>
             <w:r>
               <w:t>TexturingSkinnedMesh</w:t>
             </w:r>
+            <w:proofErr w:type="spellEnd"/>
             <w:r>
               <w:rPr>
                 <w:rFonts w:hint="eastAsia"/>
@@ -1030,6 +1658,7 @@
             <w:r>
               <w:t xml:space="preserve"> </w:t>
             </w:r>
+            <w:proofErr w:type="spellStart"/>
             <w:r>
               <w:rPr>
                 <w:rFonts w:hint="eastAsia"/>
@@ -1039,11 +1668,26 @@
             <w:r>
               <w:t>exturingSkinnedShader</w:t>
             </w:r>
-            <w:r>
-              <w:rPr>
-                <w:rFonts w:hint="eastAsia"/>
-              </w:rPr>
-              <w:t>를 새로 만들어서 텍스처링을 하면서 스키닝 애니메이션을 할 수 있는 형태로 만들었다.</w:t>
+            <w:proofErr w:type="spellEnd"/>
+            <w:r>
+              <w:rPr>
+                <w:rFonts w:hint="eastAsia"/>
+              </w:rPr>
+              <w:t xml:space="preserve">를 새로 만들어서 텍스처링을 하면서 </w:t>
+            </w:r>
+            <w:proofErr w:type="spellStart"/>
+            <w:r>
+              <w:rPr>
+                <w:rFonts w:hint="eastAsia"/>
+              </w:rPr>
+              <w:t>스키닝</w:t>
+            </w:r>
+            <w:proofErr w:type="spellEnd"/>
+            <w:r>
+              <w:rPr>
+                <w:rFonts w:hint="eastAsia"/>
+              </w:rPr>
+              <w:t xml:space="preserve"> 애니메이션을 할 수 있는 형태로 만들었다.</w:t>
             </w:r>
             <w:r>
               <w:t xml:space="preserve"> (-&gt; </w:t>
@@ -1061,7 +1705,21 @@
               <w:rPr>
                 <w:rFonts w:hint="eastAsia"/>
               </w:rPr>
-              <w:t>종류의 쉐이더는 나중에 상속관계로 더 간단하게 표현할 수 있을 것 같지만 지금은 공부를 위해 각각 따로 구현하였다.</w:t>
+              <w:t xml:space="preserve">종류의 </w:t>
+            </w:r>
+            <w:proofErr w:type="spellStart"/>
+            <w:r>
+              <w:rPr>
+                <w:rFonts w:hint="eastAsia"/>
+              </w:rPr>
+              <w:t>쉐이더는</w:t>
+            </w:r>
+            <w:proofErr w:type="spellEnd"/>
+            <w:r>
+              <w:rPr>
+                <w:rFonts w:hint="eastAsia"/>
+              </w:rPr>
+              <w:t xml:space="preserve"> 나중에 상속관계로 더 간단하게 표현할 수 있을 것 같지만 지금은 공부를 위해 각각 따로 구현하였다.</w:t>
             </w:r>
             <w:r>
               <w:t>)</w:t>
@@ -1091,7 +1749,21 @@
               <w:rPr>
                 <w:rFonts w:hint="eastAsia"/>
               </w:rPr>
-              <w:t>플레이어 메쉬를 성공적으로 렌더링하였다.</w:t>
+              <w:t xml:space="preserve">플레이어 </w:t>
+            </w:r>
+            <w:proofErr w:type="spellStart"/>
+            <w:r>
+              <w:rPr>
+                <w:rFonts w:hint="eastAsia"/>
+              </w:rPr>
+              <w:t>메쉬를</w:t>
+            </w:r>
+            <w:proofErr w:type="spellEnd"/>
+            <w:r>
+              <w:rPr>
+                <w:rFonts w:hint="eastAsia"/>
+              </w:rPr>
+              <w:t xml:space="preserve"> 성공적으로 렌더링하였다.</w:t>
             </w:r>
             <w:r>
               <w:t xml:space="preserve"> </w:t>
@@ -1112,7 +1784,20 @@
               <w:t>애니메이션을 아직 추가하지 못하였다.</w:t>
             </w:r>
             <w:r>
-              <w:t xml:space="preserve"> .fbx </w:t>
+              <w:t xml:space="preserve"> </w:t>
+            </w:r>
+            <w:proofErr w:type="gramStart"/>
+            <w:r>
+              <w:t>.</w:t>
+            </w:r>
+            <w:proofErr w:type="spellStart"/>
+            <w:r>
+              <w:t>fbx</w:t>
+            </w:r>
+            <w:proofErr w:type="spellEnd"/>
+            <w:proofErr w:type="gramEnd"/>
+            <w:r>
+              <w:t xml:space="preserve"> </w:t>
             </w:r>
             <w:r>
               <w:rPr>
@@ -1145,7 +1830,35 @@
               <w:rPr>
                 <w:rFonts w:hint="eastAsia"/>
               </w:rPr>
-              <w:t>애니메이션을 재생하도록 코드를 변경하였더니 애니메이션은 커녕 플레이어조차 제대로 렌더링되지 않는다</w:t>
+              <w:t xml:space="preserve">애니메이션을 재생하도록 코드를 변경하였더니 </w:t>
+            </w:r>
+            <w:proofErr w:type="gramStart"/>
+            <w:r>
+              <w:rPr>
+                <w:rFonts w:hint="eastAsia"/>
+              </w:rPr>
+              <w:t>애니메이션은 커녕</w:t>
+            </w:r>
+            <w:proofErr w:type="gramEnd"/>
+            <w:r>
+              <w:rPr>
+                <w:rFonts w:hint="eastAsia"/>
+              </w:rPr>
+              <w:t xml:space="preserve"> 플레이어조차 제대로 </w:t>
+            </w:r>
+            <w:proofErr w:type="spellStart"/>
+            <w:r>
+              <w:rPr>
+                <w:rFonts w:hint="eastAsia"/>
+              </w:rPr>
+              <w:t>렌더링되지</w:t>
+            </w:r>
+            <w:proofErr w:type="spellEnd"/>
+            <w:r>
+              <w:rPr>
+                <w:rFonts w:hint="eastAsia"/>
+              </w:rPr>
+              <w:t xml:space="preserve"> 않는다</w:t>
             </w:r>
             <w:r>
               <w:t>…(</w:t>
@@ -1159,20 +1872,56 @@
             <w:r>
               <w:t xml:space="preserve"> </w:t>
             </w:r>
-            <w:r>
-              <w:rPr>
-                <w:rFonts w:hint="eastAsia"/>
-              </w:rPr>
-              <w:t>스키닝 관련 정보들을 쉐이더로 제대로 넘겼는지,</w:t>
-            </w:r>
-            <w:r>
-              <w:t xml:space="preserve"> </w:t>
-            </w:r>
-            <w:r>
-              <w:rPr>
-                <w:rFonts w:hint="eastAsia"/>
-              </w:rPr>
-              <w:t>레지스터 번호를 맞게 설정했는지 확인해봐야겠다.</w:t>
+            <w:proofErr w:type="spellStart"/>
+            <w:r>
+              <w:rPr>
+                <w:rFonts w:hint="eastAsia"/>
+              </w:rPr>
+              <w:t>스키닝</w:t>
+            </w:r>
+            <w:proofErr w:type="spellEnd"/>
+            <w:r>
+              <w:rPr>
+                <w:rFonts w:hint="eastAsia"/>
+              </w:rPr>
+              <w:t xml:space="preserve"> 관련 정보들을 </w:t>
+            </w:r>
+            <w:proofErr w:type="spellStart"/>
+            <w:r>
+              <w:rPr>
+                <w:rFonts w:hint="eastAsia"/>
+              </w:rPr>
+              <w:t>쉐이더로</w:t>
+            </w:r>
+            <w:proofErr w:type="spellEnd"/>
+            <w:r>
+              <w:rPr>
+                <w:rFonts w:hint="eastAsia"/>
+              </w:rPr>
+              <w:t xml:space="preserve"> 제대로 넘겼는지,</w:t>
+            </w:r>
+            <w:r>
+              <w:t xml:space="preserve"> </w:t>
+            </w:r>
+            <w:r>
+              <w:rPr>
+                <w:rFonts w:hint="eastAsia"/>
+              </w:rPr>
+              <w:t xml:space="preserve">레지스터 번호를 맞게 설정했는지 </w:t>
+            </w:r>
+            <w:proofErr w:type="spellStart"/>
+            <w:r>
+              <w:rPr>
+                <w:rFonts w:hint="eastAsia"/>
+              </w:rPr>
+              <w:t>확인해봐야겠다</w:t>
+            </w:r>
+            <w:proofErr w:type="spellEnd"/>
+            <w:r>
+              <w:rPr>
+                <w:rFonts w:hint="eastAsia"/>
+              </w:rPr>
+              <w:t>.</w:t>
             </w:r>
           </w:p>
           <w:p/>
@@ -1269,11 +2018,19 @@
             <w:r>
               <w:t xml:space="preserve"> </w:t>
             </w:r>
-            <w:r>
-              <w:rPr>
-                <w:rFonts w:hint="eastAsia"/>
-              </w:rPr>
-              <w:t>렉 걸린 것 같다.</w:t>
+            <w:proofErr w:type="spellStart"/>
+            <w:r>
+              <w:rPr>
+                <w:rFonts w:hint="eastAsia"/>
+              </w:rPr>
+              <w:t>렉</w:t>
+            </w:r>
+            <w:proofErr w:type="spellEnd"/>
+            <w:r>
+              <w:rPr>
+                <w:rFonts w:hint="eastAsia"/>
+              </w:rPr>
+              <w:t xml:space="preserve"> 걸린 것 같다.</w:t>
             </w:r>
             <w:r>
               <w:t xml:space="preserve"> </w:t>
@@ -1288,7 +2045,21 @@
               <w:rPr>
                 <w:rFonts w:hint="eastAsia"/>
               </w:rPr>
-              <w:t>어디가 잘못 되었는지 찾아보았다.</w:t>
+              <w:t xml:space="preserve">어디가 </w:t>
+            </w:r>
+            <w:proofErr w:type="gramStart"/>
+            <w:r>
+              <w:rPr>
+                <w:rFonts w:hint="eastAsia"/>
+              </w:rPr>
+              <w:t>잘못 되었는지</w:t>
+            </w:r>
+            <w:proofErr w:type="gramEnd"/>
+            <w:r>
+              <w:rPr>
+                <w:rFonts w:hint="eastAsia"/>
+              </w:rPr>
+              <w:t xml:space="preserve"> 찾아보았다.</w:t>
             </w:r>
           </w:p>
           <w:p/>
@@ -1315,7 +2086,21 @@
               <w:rPr>
                 <w:rFonts w:hint="eastAsia"/>
               </w:rPr>
-              <w:t xml:space="preserve">어제 계속 찾아보다가 스키닝에 대해 이해가 잘 안된 것 같아서 </w:t>
+              <w:t xml:space="preserve">어제 계속 찾아보다가 </w:t>
+            </w:r>
+            <w:proofErr w:type="spellStart"/>
+            <w:r>
+              <w:rPr>
+                <w:rFonts w:hint="eastAsia"/>
+              </w:rPr>
+              <w:t>스키닝에</w:t>
+            </w:r>
+            <w:proofErr w:type="spellEnd"/>
+            <w:r>
+              <w:rPr>
+                <w:rFonts w:hint="eastAsia"/>
+              </w:rPr>
+              <w:t xml:space="preserve"> 대해 이해가 잘 안된 것 같아서 </w:t>
             </w:r>
             <w:r>
               <w:rPr>
@@ -1330,11 +2115,19 @@
               <w:rPr>
                 <w:rFonts w:hint="eastAsia"/>
               </w:rPr>
-              <w:t>일차 녹화본을 다시 보면서 노트에 정리해보면서 공부하였다.</w:t>
+              <w:t xml:space="preserve">일차 녹화본을 다시 보면서 노트에 정리해보면서 </w:t>
+            </w:r>
+            <w:proofErr w:type="gramStart"/>
+            <w:r>
+              <w:rPr>
+                <w:rFonts w:hint="eastAsia"/>
+              </w:rPr>
+              <w:t>공부하였다.</w:t>
             </w:r>
             <w:r>
               <w:t>(</w:t>
             </w:r>
+            <w:proofErr w:type="gramEnd"/>
             <w:r>
               <w:rPr>
                 <w:rFonts w:hint="eastAsia"/>
@@ -1344,11 +2137,19 @@
             <w:r>
               <w:t xml:space="preserve"> </w:t>
             </w:r>
-            <w:r>
-              <w:rPr>
-                <w:rFonts w:hint="eastAsia"/>
-              </w:rPr>
-              <w:t>스키닝)</w:t>
+            <w:proofErr w:type="spellStart"/>
+            <w:r>
+              <w:rPr>
+                <w:rFonts w:hint="eastAsia"/>
+              </w:rPr>
+              <w:t>스키닝</w:t>
+            </w:r>
+            <w:proofErr w:type="spellEnd"/>
+            <w:r>
+              <w:rPr>
+                <w:rFonts w:hint="eastAsia"/>
+              </w:rPr>
+              <w:t>)</w:t>
             </w:r>
             <w:r>
               <w:t xml:space="preserve"> </w:t>
@@ -1378,7 +2179,21 @@
               <w:rPr>
                 <w:rFonts w:hint="eastAsia"/>
               </w:rPr>
-              <w:t>다른 프로젝트에서 애니메이션 렌더링을 해보고있다.</w:t>
+              <w:t xml:space="preserve">다른 프로젝트에서 애니메이션 렌더링을 </w:t>
+            </w:r>
+            <w:proofErr w:type="gramStart"/>
+            <w:r>
+              <w:rPr>
+                <w:rFonts w:hint="eastAsia"/>
+              </w:rPr>
+              <w:t>해보고있다</w:t>
+            </w:r>
+            <w:proofErr w:type="gramEnd"/>
+            <w:r>
+              <w:rPr>
+                <w:rFonts w:hint="eastAsia"/>
+              </w:rPr>
+              <w:t>.</w:t>
             </w:r>
             <w:r>
               <w:t xml:space="preserve"> </w:t>
@@ -1441,16 +2256,66 @@
               <w:rPr>
                 <w:rFonts w:hint="eastAsia"/>
               </w:rPr>
-              <w:t>다른 프로젝트들도 살펴보면서 스키닝을 어떻게 구현하고 있는지,</w:t>
-            </w:r>
-            <w:r>
-              <w:t xml:space="preserve"> </w:t>
-            </w:r>
-            <w:r>
-              <w:rPr>
-                <w:rFonts w:hint="eastAsia"/>
-              </w:rPr>
-              <w:t>메쉬와 쉐이더가 어떤 구조로 짜여져 있는지 위주로 공부하였다.</w:t>
+              <w:t xml:space="preserve">다른 프로젝트들도 살펴보면서 </w:t>
+            </w:r>
+            <w:proofErr w:type="spellStart"/>
+            <w:r>
+              <w:rPr>
+                <w:rFonts w:hint="eastAsia"/>
+              </w:rPr>
+              <w:t>스키닝을</w:t>
+            </w:r>
+            <w:proofErr w:type="spellEnd"/>
+            <w:r>
+              <w:rPr>
+                <w:rFonts w:hint="eastAsia"/>
+              </w:rPr>
+              <w:t xml:space="preserve"> 어떻게 구현하고 있는지,</w:t>
+            </w:r>
+            <w:r>
+              <w:t xml:space="preserve"> </w:t>
+            </w:r>
+            <w:proofErr w:type="spellStart"/>
+            <w:r>
+              <w:rPr>
+                <w:rFonts w:hint="eastAsia"/>
+              </w:rPr>
+              <w:t>메쉬와</w:t>
+            </w:r>
+            <w:proofErr w:type="spellEnd"/>
+            <w:r>
+              <w:rPr>
+                <w:rFonts w:hint="eastAsia"/>
+              </w:rPr>
+              <w:t xml:space="preserve"> </w:t>
+            </w:r>
+            <w:proofErr w:type="spellStart"/>
+            <w:r>
+              <w:rPr>
+                <w:rFonts w:hint="eastAsia"/>
+              </w:rPr>
+              <w:t>쉐이더가</w:t>
+            </w:r>
+            <w:proofErr w:type="spellEnd"/>
+            <w:r>
+              <w:rPr>
+                <w:rFonts w:hint="eastAsia"/>
+              </w:rPr>
+              <w:t xml:space="preserve"> 어떤 구조로 </w:t>
+            </w:r>
+            <w:proofErr w:type="gramStart"/>
+            <w:r>
+              <w:rPr>
+                <w:rFonts w:hint="eastAsia"/>
+              </w:rPr>
+              <w:t>짜여져</w:t>
+            </w:r>
+            <w:proofErr w:type="gramEnd"/>
+            <w:r>
+              <w:rPr>
+                <w:rFonts w:hint="eastAsia"/>
+              </w:rPr>
+              <w:t xml:space="preserve"> 있는지 위주로 공부하였다.</w:t>
             </w:r>
             <w:r>
               <w:t xml:space="preserve"> </w:t>
@@ -1495,14 +2360,28 @@
               <w:rPr>
                 <w:rFonts w:hint="eastAsia"/>
               </w:rPr>
-              <w:t>정점의 구조와 어떻게 쉐이</w:t>
+              <w:t xml:space="preserve">정점의 구조와 어떻게 </w:t>
+            </w:r>
+            <w:proofErr w:type="spellStart"/>
+            <w:r>
+              <w:rPr>
+                <w:rFonts w:hint="eastAsia"/>
+              </w:rPr>
+              <w:t>쉐이</w:t>
             </w:r>
             <w:r>
               <w:rPr>
                 <w:rFonts w:hint="eastAsia"/>
               </w:rPr>
               <w:lastRenderedPageBreak/>
-              <w:t>더로 넘기는지,</w:t>
+              <w:t>더로</w:t>
+            </w:r>
+            <w:proofErr w:type="spellEnd"/>
+            <w:r>
+              <w:rPr>
+                <w:rFonts w:hint="eastAsia"/>
+              </w:rPr>
+              <w:t xml:space="preserve"> 넘기는지,</w:t>
             </w:r>
             <w:r>
               <w:t xml:space="preserve"> </w:t>
@@ -1601,11 +2480,19 @@
               <w:rPr>
                 <w:rFonts w:hint="eastAsia"/>
               </w:rPr>
-              <w:t>교수님께 답장을 받고 문제점을 확인하였다.</w:t>
+              <w:t xml:space="preserve">교수님께 답장을 받고 문제점을 </w:t>
+            </w:r>
+            <w:proofErr w:type="gramStart"/>
+            <w:r>
+              <w:rPr>
+                <w:rFonts w:hint="eastAsia"/>
+              </w:rPr>
+              <w:t>확인하였다.</w:t>
             </w:r>
             <w:r>
               <w:t>(</w:t>
             </w:r>
+            <w:proofErr w:type="gramEnd"/>
             <w:r>
               <w:rPr>
                 <w:rFonts w:hint="eastAsia"/>
@@ -1628,20 +2515,42 @@
               <w:rPr>
                 <w:rFonts w:hint="eastAsia"/>
               </w:rPr>
-              <w:t>그래서 플레이어 메쉬와 애니메이션을 불러들이는 함수를 따로 만들어서 추가하였다.</w:t>
-            </w:r>
-            <w:r>
-              <w:t xml:space="preserve"> </w:t>
-            </w:r>
-            <w:r>
-              <w:rPr>
-                <w:rFonts w:hint="eastAsia"/>
-              </w:rPr>
-              <w:t>근데 또 다른 문제가 생겼다.</w:t>
+              <w:t xml:space="preserve">그래서 플레이어 </w:t>
+            </w:r>
+            <w:proofErr w:type="spellStart"/>
+            <w:r>
+              <w:rPr>
+                <w:rFonts w:hint="eastAsia"/>
+              </w:rPr>
+              <w:t>메쉬와</w:t>
+            </w:r>
+            <w:proofErr w:type="spellEnd"/>
+            <w:r>
+              <w:rPr>
+                <w:rFonts w:hint="eastAsia"/>
+              </w:rPr>
+              <w:t xml:space="preserve"> 애니메이션을 불러들이는 함수를 따로 만들어서 추가하였다.</w:t>
+            </w:r>
+            <w:r>
+              <w:t xml:space="preserve"> </w:t>
+            </w:r>
+            <w:r>
+              <w:rPr>
+                <w:rFonts w:hint="eastAsia"/>
+              </w:rPr>
+              <w:t xml:space="preserve">근데 또 다른 문제가 </w:t>
+            </w:r>
+            <w:proofErr w:type="gramStart"/>
+            <w:r>
+              <w:rPr>
+                <w:rFonts w:hint="eastAsia"/>
+              </w:rPr>
+              <w:t>생겼다.</w:t>
             </w:r>
             <w:r>
               <w:t>(</w:t>
             </w:r>
+            <w:proofErr w:type="gramEnd"/>
             <w:r>
               <w:rPr>
                 <w:rFonts w:hint="eastAsia"/>
@@ -1655,7 +2564,35 @@
               <w:rPr>
                 <w:rFonts w:hint="eastAsia"/>
               </w:rPr>
-              <w:t>애니메이션 파일에만 있는 뼈들의 행렬은 모두 초기화해서 렌더링했더니 다리가 몸쪽으로 가서 이상하게 렌더링된다.</w:t>
+              <w:t xml:space="preserve">애니메이션 파일에만 있는 뼈들의 행렬은 모두 초기화해서 렌더링했더니 다리가 </w:t>
+            </w:r>
+            <w:proofErr w:type="spellStart"/>
+            <w:r>
+              <w:rPr>
+                <w:rFonts w:hint="eastAsia"/>
+              </w:rPr>
+              <w:t>몸쪽으로</w:t>
+            </w:r>
+            <w:proofErr w:type="spellEnd"/>
+            <w:r>
+              <w:rPr>
+                <w:rFonts w:hint="eastAsia"/>
+              </w:rPr>
+              <w:t xml:space="preserve"> 가서 이상하게 </w:t>
+            </w:r>
+            <w:proofErr w:type="spellStart"/>
+            <w:r>
+              <w:rPr>
+                <w:rFonts w:hint="eastAsia"/>
+              </w:rPr>
+              <w:t>렌더링된다</w:t>
+            </w:r>
+            <w:proofErr w:type="spellEnd"/>
+            <w:r>
+              <w:rPr>
+                <w:rFonts w:hint="eastAsia"/>
+              </w:rPr>
+              <w:t>.</w:t>
             </w:r>
             <w:r>
               <w:t xml:space="preserve"> </w:t>
@@ -1729,34 +2666,66 @@
               <w:rPr>
                 <w:rFonts w:hint="eastAsia"/>
               </w:rPr>
-              <w:t>모델f</w:t>
+              <w:t>모델</w:t>
+            </w:r>
+            <w:proofErr w:type="spellStart"/>
+            <w:r>
+              <w:rPr>
+                <w:rFonts w:hint="eastAsia"/>
+              </w:rPr>
+              <w:t>f</w:t>
             </w:r>
             <w:r>
               <w:t>bx</w:t>
             </w:r>
-            <w:r>
-              <w:rPr>
-                <w:rFonts w:hint="eastAsia"/>
-              </w:rPr>
-              <w:t>파일에 없는 뼈가 애니메이션f</w:t>
+            <w:proofErr w:type="spellEnd"/>
+            <w:r>
+              <w:rPr>
+                <w:rFonts w:hint="eastAsia"/>
+              </w:rPr>
+              <w:t>파일에 없는 뼈가 애니메이션</w:t>
+            </w:r>
+            <w:proofErr w:type="spellStart"/>
+            <w:r>
+              <w:rPr>
+                <w:rFonts w:hint="eastAsia"/>
+              </w:rPr>
+              <w:t>f</w:t>
             </w:r>
             <w:r>
               <w:t>bx</w:t>
             </w:r>
+            <w:proofErr w:type="spellEnd"/>
             <w:r>
               <w:rPr>
                 <w:rFonts w:hint="eastAsia"/>
               </w:rPr>
               <w:t xml:space="preserve">파일에는 존재해 계층구조가 조금 달라서 발생한 문제였다. 모델과 애니메이션 </w:t>
             </w:r>
+            <w:proofErr w:type="spellStart"/>
             <w:r>
               <w:t>fbx</w:t>
             </w:r>
-            <w:r>
-              <w:rPr>
-                <w:rFonts w:hint="eastAsia"/>
-              </w:rPr>
-              <w:t>파일에서 읽어들일 데이터를 정리하였다.</w:t>
+            <w:proofErr w:type="spellEnd"/>
+            <w:r>
+              <w:rPr>
+                <w:rFonts w:hint="eastAsia"/>
+              </w:rPr>
+              <w:t xml:space="preserve">파일에서 </w:t>
+            </w:r>
+            <w:proofErr w:type="spellStart"/>
+            <w:r>
+              <w:rPr>
+                <w:rFonts w:hint="eastAsia"/>
+              </w:rPr>
+              <w:t>읽어들일</w:t>
+            </w:r>
+            <w:proofErr w:type="spellEnd"/>
+            <w:r>
+              <w:rPr>
+                <w:rFonts w:hint="eastAsia"/>
+              </w:rPr>
+              <w:t xml:space="preserve"> 데이터를 정리하였다.</w:t>
             </w:r>
           </w:p>
           <w:p/>
@@ -1792,11 +2761,19 @@
               <w:rPr>
                 <w:rFonts w:hint="eastAsia"/>
               </w:rPr>
-              <w:t>하는 부분을 다시 설계하였다.</w:t>
+              <w:t xml:space="preserve">하는 부분을 다시 </w:t>
+            </w:r>
+            <w:proofErr w:type="gramStart"/>
+            <w:r>
+              <w:rPr>
+                <w:rFonts w:hint="eastAsia"/>
+              </w:rPr>
+              <w:t>설계하였다.</w:t>
             </w:r>
             <w:r>
               <w:t>(</w:t>
             </w:r>
+            <w:proofErr w:type="gramEnd"/>
             <w:r>
               <w:rPr>
                 <w:rFonts w:hint="eastAsia"/>
@@ -1810,7 +2787,35 @@
               <w:rPr>
                 <w:rFonts w:hint="eastAsia"/>
               </w:rPr>
-              <w:t>모델과 애니메이션 파일의 프레임들을 부분적으로 읽어 들여야할 것 같은데 프레임의 중간부터 읽어들이는 것이 문제인 것 같다.</w:t>
+              <w:t xml:space="preserve">모델과 애니메이션 파일의 프레임들을 부분적으로 읽어 </w:t>
+            </w:r>
+            <w:proofErr w:type="spellStart"/>
+            <w:r>
+              <w:rPr>
+                <w:rFonts w:hint="eastAsia"/>
+              </w:rPr>
+              <w:t>들여야할</w:t>
+            </w:r>
+            <w:proofErr w:type="spellEnd"/>
+            <w:r>
+              <w:rPr>
+                <w:rFonts w:hint="eastAsia"/>
+              </w:rPr>
+              <w:t xml:space="preserve"> 것 같은데 프레임의 중간부터 </w:t>
+            </w:r>
+            <w:proofErr w:type="spellStart"/>
+            <w:r>
+              <w:rPr>
+                <w:rFonts w:hint="eastAsia"/>
+              </w:rPr>
+              <w:t>읽어들이는</w:t>
+            </w:r>
+            <w:proofErr w:type="spellEnd"/>
+            <w:r>
+              <w:rPr>
+                <w:rFonts w:hint="eastAsia"/>
+              </w:rPr>
+              <w:t xml:space="preserve"> 것이 문제인 것 같다.</w:t>
             </w:r>
             <w:r>
               <w:t xml:space="preserve"> </w:t>
@@ -1873,22 +2878,72 @@
               <w:rPr>
                 <w:rFonts w:hint="eastAsia"/>
               </w:rPr>
-              <w:t>데이터를 로드하는 부분을 전에 설계한 내용을 바탕으로 코드를 수정했다.</w:t>
-            </w:r>
-            <w:r>
-              <w:t xml:space="preserve"> </w:t>
-            </w:r>
-            <w:r>
-              <w:rPr>
-                <w:rFonts w:hint="eastAsia"/>
-              </w:rPr>
-              <w:t>로드하는 방법을 변경한 만큼 익스포터의 코드도 변경</w:t>
-            </w:r>
-            <w:r>
-              <w:rPr>
-                <w:rFonts w:hint="eastAsia"/>
-              </w:rPr>
-              <w:t>해야해서 생각보다 시간이 오래 걸릴 것 같다.</w:t>
+              <w:t xml:space="preserve">데이터를 </w:t>
+            </w:r>
+            <w:proofErr w:type="spellStart"/>
+            <w:r>
+              <w:rPr>
+                <w:rFonts w:hint="eastAsia"/>
+              </w:rPr>
+              <w:t>로드하는</w:t>
+            </w:r>
+            <w:proofErr w:type="spellEnd"/>
+            <w:r>
+              <w:rPr>
+                <w:rFonts w:hint="eastAsia"/>
+              </w:rPr>
+              <w:t xml:space="preserve"> 부분을 전에 설계한 내용을 바탕으로 코드를 수정했다.</w:t>
+            </w:r>
+            <w:r>
+              <w:t xml:space="preserve"> </w:t>
+            </w:r>
+            <w:proofErr w:type="spellStart"/>
+            <w:r>
+              <w:rPr>
+                <w:rFonts w:hint="eastAsia"/>
+              </w:rPr>
+              <w:t>로드하는</w:t>
+            </w:r>
+            <w:proofErr w:type="spellEnd"/>
+            <w:r>
+              <w:rPr>
+                <w:rFonts w:hint="eastAsia"/>
+              </w:rPr>
+              <w:t xml:space="preserve"> 방법을 변경한 만큼 </w:t>
+            </w:r>
+            <w:proofErr w:type="spellStart"/>
+            <w:r>
+              <w:rPr>
+                <w:rFonts w:hint="eastAsia"/>
+              </w:rPr>
+              <w:t>익스포터의</w:t>
+            </w:r>
+            <w:proofErr w:type="spellEnd"/>
+            <w:r>
+              <w:rPr>
+                <w:rFonts w:hint="eastAsia"/>
+              </w:rPr>
+              <w:t xml:space="preserve"> 코드도 </w:t>
+            </w:r>
+            <w:proofErr w:type="spellStart"/>
+            <w:r>
+              <w:rPr>
+                <w:rFonts w:hint="eastAsia"/>
+              </w:rPr>
+              <w:t>변경</w:t>
+            </w:r>
+            <w:r>
+              <w:rPr>
+                <w:rFonts w:hint="eastAsia"/>
+              </w:rPr>
+              <w:t>해야해서</w:t>
+            </w:r>
+            <w:proofErr w:type="spellEnd"/>
+            <w:r>
+              <w:rPr>
+                <w:rFonts w:hint="eastAsia"/>
+              </w:rPr>
+              <w:t xml:space="preserve"> 생각보다 시간이 오래 걸릴 것 같다.</w:t>
             </w:r>
           </w:p>
           <w:p/>
@@ -1915,16 +2970,44 @@
               <w:rPr>
                 <w:rFonts w:hint="eastAsia"/>
               </w:rPr>
-              <w:t>정보를 로드하는 방법을 새로 구현하였다.</w:t>
-            </w:r>
-            <w:r>
-              <w:t xml:space="preserve"> </w:t>
-            </w:r>
-            <w:r>
-              <w:rPr>
-                <w:rFonts w:hint="eastAsia"/>
-              </w:rPr>
-              <w:t>계층구조에 이어서 애니메이션 동작의 정보까지 로드하였다.</w:t>
+              <w:t xml:space="preserve">정보를 </w:t>
+            </w:r>
+            <w:proofErr w:type="spellStart"/>
+            <w:r>
+              <w:rPr>
+                <w:rFonts w:hint="eastAsia"/>
+              </w:rPr>
+              <w:t>로드하는</w:t>
+            </w:r>
+            <w:proofErr w:type="spellEnd"/>
+            <w:r>
+              <w:rPr>
+                <w:rFonts w:hint="eastAsia"/>
+              </w:rPr>
+              <w:t xml:space="preserve"> 방법을 새로 구현하였다.</w:t>
+            </w:r>
+            <w:r>
+              <w:t xml:space="preserve"> </w:t>
+            </w:r>
+            <w:r>
+              <w:rPr>
+                <w:rFonts w:hint="eastAsia"/>
+              </w:rPr>
+              <w:t xml:space="preserve">계층구조에 이어서 애니메이션 동작의 정보까지 </w:t>
+            </w:r>
+            <w:proofErr w:type="spellStart"/>
+            <w:r>
+              <w:rPr>
+                <w:rFonts w:hint="eastAsia"/>
+              </w:rPr>
+              <w:t>로드하였다</w:t>
+            </w:r>
+            <w:proofErr w:type="spellEnd"/>
+            <w:r>
+              <w:rPr>
+                <w:rFonts w:hint="eastAsia"/>
+              </w:rPr>
+              <w:t>.</w:t>
             </w:r>
             <w:r>
               <w:t xml:space="preserve"> </w:t>
@@ -2037,25 +3120,105 @@
               <w:rPr>
                 <w:rFonts w:hint="eastAsia"/>
               </w:rPr>
-              <w:t>모델 객체의 메쉬 부분이 비어있다.</w:t>
+              <w:t xml:space="preserve">모델 객체의 </w:t>
+            </w:r>
+            <w:proofErr w:type="spellStart"/>
+            <w:r>
+              <w:rPr>
+                <w:rFonts w:hint="eastAsia"/>
+              </w:rPr>
+              <w:t>메쉬</w:t>
+            </w:r>
+            <w:proofErr w:type="spellEnd"/>
+            <w:r>
+              <w:rPr>
+                <w:rFonts w:hint="eastAsia"/>
+              </w:rPr>
+              <w:t xml:space="preserve"> 부분이 </w:t>
+            </w:r>
+            <w:proofErr w:type="spellStart"/>
+            <w:proofErr w:type="gramStart"/>
+            <w:r>
+              <w:rPr>
+                <w:rFonts w:hint="eastAsia"/>
+              </w:rPr>
+              <w:t>비어있다</w:t>
+            </w:r>
+            <w:proofErr w:type="spellEnd"/>
+            <w:r>
+              <w:rPr>
+                <w:rFonts w:hint="eastAsia"/>
+              </w:rPr>
+              <w:t>.</w:t>
             </w:r>
             <w:r>
               <w:t>(</w:t>
             </w:r>
-            <w:r>
-              <w:rPr>
-                <w:rFonts w:hint="eastAsia"/>
-              </w:rPr>
-              <w:t>분명 메쉬 정보를 읽어 들여서 메쉬를 생성했는데</w:t>
+            <w:proofErr w:type="gramEnd"/>
+            <w:r>
+              <w:rPr>
+                <w:rFonts w:hint="eastAsia"/>
+              </w:rPr>
+              <w:t xml:space="preserve">분명 </w:t>
+            </w:r>
+            <w:proofErr w:type="spellStart"/>
+            <w:r>
+              <w:rPr>
+                <w:rFonts w:hint="eastAsia"/>
+              </w:rPr>
+              <w:t>메쉬</w:t>
+            </w:r>
+            <w:proofErr w:type="spellEnd"/>
+            <w:r>
+              <w:rPr>
+                <w:rFonts w:hint="eastAsia"/>
+              </w:rPr>
+              <w:t xml:space="preserve"> 정보를 읽어 들여서 </w:t>
+            </w:r>
+            <w:proofErr w:type="spellStart"/>
+            <w:r>
+              <w:rPr>
+                <w:rFonts w:hint="eastAsia"/>
+              </w:rPr>
+              <w:t>메쉬를</w:t>
+            </w:r>
+            <w:proofErr w:type="spellEnd"/>
+            <w:r>
+              <w:rPr>
+                <w:rFonts w:hint="eastAsia"/>
+              </w:rPr>
+              <w:t xml:space="preserve"> 생성했는데</w:t>
             </w:r>
             <w:r>
               <w:t xml:space="preserve">….) </w:t>
             </w:r>
-            <w:r>
-              <w:rPr>
-                <w:rFonts w:hint="eastAsia"/>
-              </w:rPr>
-              <w:t>정보들정 읽어들일 때 하나의 객체가 아닌 하나의 객체 안에서 여러 객체를 생성하는 것 같다.</w:t>
+            <w:proofErr w:type="spellStart"/>
+            <w:r>
+              <w:rPr>
+                <w:rFonts w:hint="eastAsia"/>
+              </w:rPr>
+              <w:t>정보들정</w:t>
+            </w:r>
+            <w:proofErr w:type="spellEnd"/>
+            <w:r>
+              <w:rPr>
+                <w:rFonts w:hint="eastAsia"/>
+              </w:rPr>
+              <w:t xml:space="preserve"> </w:t>
+            </w:r>
+            <w:proofErr w:type="spellStart"/>
+            <w:r>
+              <w:rPr>
+                <w:rFonts w:hint="eastAsia"/>
+              </w:rPr>
+              <w:t>읽어들일</w:t>
+            </w:r>
+            <w:proofErr w:type="spellEnd"/>
+            <w:r>
+              <w:rPr>
+                <w:rFonts w:hint="eastAsia"/>
+              </w:rPr>
+              <w:t xml:space="preserve"> 때 하나의 객체가 아닌 하나의 객체 안에서 여러 객체를 생성하는 것 같다.</w:t>
             </w:r>
             <w:r>
               <w:t xml:space="preserve"> </w:t>
@@ -2071,7 +3234,7 @@
       </w:tr>
       <w:tr>
         <w:trPr>
-          <w:trHeight w:val="1124"/>
+          <w:trHeight w:val="841"/>
           <w:jc w:val="center"/>
         </w:trPr>
         <w:tc>
@@ -2096,7 +3259,7 @@
       </w:tr>
       <w:tr>
         <w:trPr>
-          <w:trHeight w:val="2960"/>
+          <w:trHeight w:val="2828"/>
           <w:jc w:val="center"/>
         </w:trPr>
         <w:tc>
@@ -2128,11 +3291,19 @@
               <w:rPr>
                 <w:rFonts w:hint="eastAsia"/>
               </w:rPr>
-              <w:t>유니티에서 모델의 계층구조와 애니메이션f</w:t>
+              <w:t>유니티에서 모델의 계층구조와 애니메이션</w:t>
+            </w:r>
+            <w:proofErr w:type="spellStart"/>
+            <w:r>
+              <w:rPr>
+                <w:rFonts w:hint="eastAsia"/>
+              </w:rPr>
+              <w:t>f</w:t>
             </w:r>
             <w:r>
               <w:t>bx</w:t>
             </w:r>
+            <w:proofErr w:type="spellEnd"/>
             <w:r>
               <w:rPr>
                 <w:rFonts w:hint="eastAsia"/>
@@ -2148,6 +3319,7 @@
               </w:rPr>
               <w:t xml:space="preserve">그리고 계층구조로는 모델 </w:t>
             </w:r>
+            <w:proofErr w:type="spellStart"/>
             <w:r>
               <w:t>륱</w:t>
             </w:r>
@@ -2155,7 +3327,14 @@
               <w:rPr>
                 <w:rFonts w:hint="eastAsia"/>
               </w:rPr>
-              <w:t>를 사용하기로 하였고,</w:t>
+              <w:t>를</w:t>
+            </w:r>
+            <w:proofErr w:type="spellEnd"/>
+            <w:r>
+              <w:rPr>
+                <w:rFonts w:hint="eastAsia"/>
+              </w:rPr>
+              <w:t xml:space="preserve"> 사용하기로 하였고,</w:t>
             </w:r>
             <w:r>
               <w:t xml:space="preserve"> </w:t>
@@ -2187,11 +3366,6 @@
           </w:p>
           <w:p/>
           <w:p>
-            <w:pPr>
-              <w:rPr>
-                <w:rFonts w:hint="eastAsia"/>
-              </w:rPr>
-            </w:pPr>
             <w:r>
               <w:t xml:space="preserve">2/14 </w:t>
             </w:r>
@@ -2210,14 +3384,30 @@
               </w:rPr>
               <w:t xml:space="preserve">추출하기로 한 데이터를 기반으로 </w:t>
             </w:r>
+            <w:proofErr w:type="spellStart"/>
             <w:r>
               <w:t>fbx</w:t>
             </w:r>
-            <w:r>
-              <w:rPr>
-                <w:rFonts w:hint="eastAsia"/>
-              </w:rPr>
-              <w:t>파일들을 읽어들이는 구조를 다시 설계하고 구현하고 있다.</w:t>
+            <w:proofErr w:type="spellEnd"/>
+            <w:r>
+              <w:rPr>
+                <w:rFonts w:hint="eastAsia"/>
+              </w:rPr>
+              <w:t xml:space="preserve">파일들을 </w:t>
+            </w:r>
+            <w:proofErr w:type="spellStart"/>
+            <w:r>
+              <w:rPr>
+                <w:rFonts w:hint="eastAsia"/>
+              </w:rPr>
+              <w:t>읽어들이는</w:t>
+            </w:r>
+            <w:proofErr w:type="spellEnd"/>
+            <w:r>
+              <w:rPr>
+                <w:rFonts w:hint="eastAsia"/>
+              </w:rPr>
+              <w:t xml:space="preserve"> 구조를 다시 설계하고 구현하고 있다.</w:t>
             </w:r>
             <w:r>
               <w:t xml:space="preserve"> (70%)</w:t>
@@ -2239,9 +3429,6 @@
           <w:p>
             <w:pPr>
               <w:jc w:val="center"/>
-              <w:rPr>
-                <w:rFonts w:hint="eastAsia"/>
-              </w:rPr>
             </w:pPr>
             <w:r>
               <w:rPr>
@@ -2254,7 +3441,7 @@
       </w:tr>
       <w:tr>
         <w:trPr>
-          <w:trHeight w:val="5938"/>
+          <w:trHeight w:val="3818"/>
           <w:jc w:val="center"/>
         </w:trPr>
         <w:tc>
@@ -2282,6 +3469,7 @@
             <w:r>
               <w:t xml:space="preserve"> </w:t>
             </w:r>
+            <w:proofErr w:type="spellStart"/>
             <w:r>
               <w:rPr>
                 <w:rFonts w:hint="eastAsia"/>
@@ -2291,6 +3479,7 @@
             <w:r>
               <w:t>bx</w:t>
             </w:r>
+            <w:proofErr w:type="spellEnd"/>
             <w:r>
               <w:rPr>
                 <w:rFonts w:hint="eastAsia"/>
@@ -2322,34 +3511,108 @@
               <w:rPr>
                 <w:rFonts w:hint="eastAsia"/>
               </w:rPr>
-              <w:t>하지 않은채 바이너리 파일을 생성해서 클라이언트에서 렌더링해보았지만 이전과 같이 이상하게 렌더링되었다.</w:t>
-            </w:r>
-            <w:r>
-              <w:t xml:space="preserve"> </w:t>
-            </w:r>
-            <w:r>
-              <w:rPr>
-                <w:rFonts w:hint="eastAsia"/>
-              </w:rPr>
-              <w:t>애니메이션을 적용하지 않았을 때 모델은 제대로 렌더링이 되지만 애니메이션 데이터만 적용하면 오른쪽 다리 부분이 이상하게 렌더링되었다.</w:t>
-            </w:r>
-            <w:r>
-              <w:t xml:space="preserve"> </w:t>
-            </w:r>
-            <w:r>
-              <w:rPr>
-                <w:rFonts w:hint="eastAsia"/>
-              </w:rPr>
-              <w:t>왜그런지 이유를 찾고있다.</w:t>
-            </w:r>
-            <w:r>
-              <w:t xml:space="preserve"> </w:t>
-            </w:r>
-            <w:r>
-              <w:rPr>
-                <w:rFonts w:hint="eastAsia"/>
-              </w:rPr>
-              <w:t>염혜린 선배에게 연락을 해보았지만 답장은 오지 않았다.</w:t>
+              <w:t xml:space="preserve">하지 </w:t>
+            </w:r>
+            <w:proofErr w:type="spellStart"/>
+            <w:proofErr w:type="gramStart"/>
+            <w:r>
+              <w:rPr>
+                <w:rFonts w:hint="eastAsia"/>
+              </w:rPr>
+              <w:t>않은채</w:t>
+            </w:r>
+            <w:proofErr w:type="spellEnd"/>
+            <w:proofErr w:type="gramEnd"/>
+            <w:r>
+              <w:rPr>
+                <w:rFonts w:hint="eastAsia"/>
+              </w:rPr>
+              <w:t xml:space="preserve"> 바이너리 파일을 생성해서 클라이언트에서 렌더링해보았지만 이전과 같이 이상하게 </w:t>
+            </w:r>
+            <w:proofErr w:type="spellStart"/>
+            <w:r>
+              <w:rPr>
+                <w:rFonts w:hint="eastAsia"/>
+              </w:rPr>
+              <w:t>렌더링되었다</w:t>
+            </w:r>
+            <w:proofErr w:type="spellEnd"/>
+            <w:r>
+              <w:rPr>
+                <w:rFonts w:hint="eastAsia"/>
+              </w:rPr>
+              <w:t>.</w:t>
+            </w:r>
+            <w:r>
+              <w:t xml:space="preserve"> </w:t>
+            </w:r>
+            <w:r>
+              <w:rPr>
+                <w:rFonts w:hint="eastAsia"/>
+              </w:rPr>
+              <w:t xml:space="preserve">애니메이션을 적용하지 않았을 때 모델은 제대로 렌더링이 되지만 애니메이션 데이터만 적용하면 오른쪽 다리 부분이 이상하게 </w:t>
+            </w:r>
+            <w:proofErr w:type="spellStart"/>
+            <w:r>
+              <w:rPr>
+                <w:rFonts w:hint="eastAsia"/>
+              </w:rPr>
+              <w:t>렌더링되었다</w:t>
+            </w:r>
+            <w:proofErr w:type="spellEnd"/>
+            <w:r>
+              <w:rPr>
+                <w:rFonts w:hint="eastAsia"/>
+              </w:rPr>
+              <w:t>.</w:t>
+            </w:r>
+            <w:r>
+              <w:t xml:space="preserve"> </w:t>
+            </w:r>
+            <w:proofErr w:type="spellStart"/>
+            <w:r>
+              <w:rPr>
+                <w:rFonts w:hint="eastAsia"/>
+              </w:rPr>
+              <w:t>왜그런지</w:t>
+            </w:r>
+            <w:proofErr w:type="spellEnd"/>
+            <w:r>
+              <w:rPr>
+                <w:rFonts w:hint="eastAsia"/>
+              </w:rPr>
+              <w:t xml:space="preserve"> 이유를 </w:t>
+            </w:r>
+            <w:proofErr w:type="gramStart"/>
+            <w:r>
+              <w:rPr>
+                <w:rFonts w:hint="eastAsia"/>
+              </w:rPr>
+              <w:t>찾고있다</w:t>
+            </w:r>
+            <w:proofErr w:type="gramEnd"/>
+            <w:r>
+              <w:rPr>
+                <w:rFonts w:hint="eastAsia"/>
+              </w:rPr>
+              <w:t>.</w:t>
+            </w:r>
+            <w:r>
+              <w:t xml:space="preserve"> </w:t>
+            </w:r>
+            <w:proofErr w:type="spellStart"/>
+            <w:r>
+              <w:rPr>
+                <w:rFonts w:hint="eastAsia"/>
+              </w:rPr>
+              <w:t>염혜린</w:t>
+            </w:r>
+            <w:proofErr w:type="spellEnd"/>
+            <w:r>
+              <w:rPr>
+                <w:rFonts w:hint="eastAsia"/>
+              </w:rPr>
+              <w:t xml:space="preserve"> 선배에게 연락을 해보았지만 답장은 오지 않았다.</w:t>
             </w:r>
           </w:p>
           <w:p/>
@@ -2376,20 +3639,56 @@
               <w:rPr>
                 <w:rFonts w:hint="eastAsia"/>
               </w:rPr>
-              <w:t>어제에 이어서 애니메이션이 제대로 렌더링되지 않는 이유를 찾았다.</w:t>
-            </w:r>
-            <w:r>
-              <w:t xml:space="preserve"> </w:t>
-            </w:r>
-            <w:r>
-              <w:rPr>
-                <w:rFonts w:hint="eastAsia"/>
-              </w:rPr>
-              <w:t>현재 클라이언트에서의 애니메이션 적용 방식은 커브노드의 데이터들을 읽어 그 값에 가중치를 곱해서 m</w:t>
+              <w:t xml:space="preserve">어제에 이어서 애니메이션이 제대로 </w:t>
+            </w:r>
+            <w:proofErr w:type="spellStart"/>
+            <w:r>
+              <w:rPr>
+                <w:rFonts w:hint="eastAsia"/>
+              </w:rPr>
+              <w:t>렌더링되지</w:t>
+            </w:r>
+            <w:proofErr w:type="spellEnd"/>
+            <w:r>
+              <w:rPr>
+                <w:rFonts w:hint="eastAsia"/>
+              </w:rPr>
+              <w:t xml:space="preserve"> 않는 이유를 찾았다.</w:t>
+            </w:r>
+            <w:r>
+              <w:t xml:space="preserve"> </w:t>
+            </w:r>
+            <w:r>
+              <w:rPr>
+                <w:rFonts w:hint="eastAsia"/>
+              </w:rPr>
+              <w:t xml:space="preserve">현재 클라이언트에서의 애니메이션 적용 방식은 </w:t>
+            </w:r>
+            <w:proofErr w:type="spellStart"/>
+            <w:r>
+              <w:rPr>
+                <w:rFonts w:hint="eastAsia"/>
+              </w:rPr>
+              <w:t>커브노드의</w:t>
+            </w:r>
+            <w:proofErr w:type="spellEnd"/>
+            <w:r>
+              <w:rPr>
+                <w:rFonts w:hint="eastAsia"/>
+              </w:rPr>
+              <w:t xml:space="preserve"> 데이터들을 읽어 그 값에 가중치를 곱해서 </w:t>
+            </w:r>
+            <w:proofErr w:type="spellStart"/>
+            <w:r>
+              <w:rPr>
+                <w:rFonts w:hint="eastAsia"/>
+              </w:rPr>
+              <w:t>m</w:t>
             </w:r>
             <w:r>
               <w:t>txToParent</w:t>
             </w:r>
+            <w:proofErr w:type="spellEnd"/>
             <w:r>
               <w:rPr>
                 <w:rFonts w:hint="eastAsia"/>
@@ -2403,7 +3702,21 @@
               <w:rPr>
                 <w:rFonts w:hint="eastAsia"/>
               </w:rPr>
-              <w:t>교수님의 다른 프로젝트들을 보다가 다른 방법으로 구현된 프로젝트를 확인하고 그것과 비슷하게 코드를 변경해서 렌더링해보았지만 제대로 렌더링되지 않았다.</w:t>
+              <w:t xml:space="preserve">교수님의 다른 프로젝트들을 보다가 다른 방법으로 구현된 프로젝트를 확인하고 그것과 비슷하게 코드를 변경해서 렌더링해보았지만 제대로 </w:t>
+            </w:r>
+            <w:proofErr w:type="spellStart"/>
+            <w:r>
+              <w:rPr>
+                <w:rFonts w:hint="eastAsia"/>
+              </w:rPr>
+              <w:t>렌더링되지</w:t>
+            </w:r>
+            <w:proofErr w:type="spellEnd"/>
+            <w:r>
+              <w:rPr>
+                <w:rFonts w:hint="eastAsia"/>
+              </w:rPr>
+              <w:t xml:space="preserve"> 않았다.</w:t>
             </w:r>
           </w:p>
           <w:p/>
@@ -2457,16 +3770,44 @@
               <w:rPr>
                 <w:rFonts w:hint="eastAsia"/>
               </w:rPr>
-              <w:t>포즈는 제대로 렌더링되었다.</w:t>
-            </w:r>
-            <w:r>
-              <w:t xml:space="preserve"> </w:t>
-            </w:r>
-            <w:r>
-              <w:rPr>
-                <w:rFonts w:hint="eastAsia"/>
-              </w:rPr>
-              <w:t>하지만 애니메이션만 적용하면 이상하게 렌더링되었다.</w:t>
+              <w:t xml:space="preserve">포즈는 제대로 </w:t>
+            </w:r>
+            <w:proofErr w:type="spellStart"/>
+            <w:r>
+              <w:rPr>
+                <w:rFonts w:hint="eastAsia"/>
+              </w:rPr>
+              <w:t>렌더링되었다</w:t>
+            </w:r>
+            <w:proofErr w:type="spellEnd"/>
+            <w:r>
+              <w:rPr>
+                <w:rFonts w:hint="eastAsia"/>
+              </w:rPr>
+              <w:t>.</w:t>
+            </w:r>
+            <w:r>
+              <w:t xml:space="preserve"> </w:t>
+            </w:r>
+            <w:r>
+              <w:rPr>
+                <w:rFonts w:hint="eastAsia"/>
+              </w:rPr>
+              <w:t xml:space="preserve">하지만 애니메이션만 적용하면 이상하게 </w:t>
+            </w:r>
+            <w:proofErr w:type="spellStart"/>
+            <w:r>
+              <w:rPr>
+                <w:rFonts w:hint="eastAsia"/>
+              </w:rPr>
+              <w:t>렌더링되었다</w:t>
+            </w:r>
+            <w:proofErr w:type="spellEnd"/>
+            <w:r>
+              <w:rPr>
+                <w:rFonts w:hint="eastAsia"/>
+              </w:rPr>
+              <w:t>.</w:t>
             </w:r>
             <w:r>
               <w:t xml:space="preserve"> (</w:t>
@@ -2475,16 +3816,44 @@
               <w:rPr>
                 <w:rFonts w:hint="eastAsia"/>
               </w:rPr>
-              <w:t>디버깅으로 확인해보니 몸의 오른쪽 부분의 뼈들이 이상하게 렌더링되었다.</w:t>
-            </w:r>
-            <w:r>
-              <w:t xml:space="preserve"> </w:t>
-            </w:r>
-            <w:r>
-              <w:rPr>
-                <w:rFonts w:hint="eastAsia"/>
-              </w:rPr>
-              <w:t>왼쪽은 제대로 재생되어 렌더링됨)</w:t>
+              <w:t xml:space="preserve">디버깅으로 확인해보니 몸의 오른쪽 부분의 뼈들이 이상하게 </w:t>
+            </w:r>
+            <w:proofErr w:type="spellStart"/>
+            <w:r>
+              <w:rPr>
+                <w:rFonts w:hint="eastAsia"/>
+              </w:rPr>
+              <w:t>렌더링되었다</w:t>
+            </w:r>
+            <w:proofErr w:type="spellEnd"/>
+            <w:r>
+              <w:rPr>
+                <w:rFonts w:hint="eastAsia"/>
+              </w:rPr>
+              <w:t>.</w:t>
+            </w:r>
+            <w:r>
+              <w:t xml:space="preserve"> </w:t>
+            </w:r>
+            <w:r>
+              <w:rPr>
+                <w:rFonts w:hint="eastAsia"/>
+              </w:rPr>
+              <w:t xml:space="preserve">왼쪽은 제대로 재생되어 </w:t>
+            </w:r>
+            <w:proofErr w:type="spellStart"/>
+            <w:r>
+              <w:rPr>
+                <w:rFonts w:hint="eastAsia"/>
+              </w:rPr>
+              <w:t>렌더링됨</w:t>
+            </w:r>
+            <w:proofErr w:type="spellEnd"/>
+            <w:r>
+              <w:rPr>
+                <w:rFonts w:hint="eastAsia"/>
+              </w:rPr>
+              <w:t>)</w:t>
             </w:r>
             <w:r>
               <w:t xml:space="preserve"> </w:t>
@@ -2511,7 +3880,35 @@
               <w:rPr>
                 <w:rFonts w:hint="eastAsia"/>
               </w:rPr>
-              <w:t>을 확인하고 이 부분을 수정해서 렌더링보았으나 제대로 렌더링되지 않았다.</w:t>
+              <w:t xml:space="preserve">을 확인하고 이 부분을 수정해서 </w:t>
+            </w:r>
+            <w:proofErr w:type="spellStart"/>
+            <w:r>
+              <w:rPr>
+                <w:rFonts w:hint="eastAsia"/>
+              </w:rPr>
+              <w:t>렌더링보았으나</w:t>
+            </w:r>
+            <w:proofErr w:type="spellEnd"/>
+            <w:r>
+              <w:rPr>
+                <w:rFonts w:hint="eastAsia"/>
+              </w:rPr>
+              <w:t xml:space="preserve"> 제대로 </w:t>
+            </w:r>
+            <w:proofErr w:type="spellStart"/>
+            <w:r>
+              <w:rPr>
+                <w:rFonts w:hint="eastAsia"/>
+              </w:rPr>
+              <w:t>렌더링되지</w:t>
+            </w:r>
+            <w:proofErr w:type="spellEnd"/>
+            <w:r>
+              <w:rPr>
+                <w:rFonts w:hint="eastAsia"/>
+              </w:rPr>
+              <w:t xml:space="preserve"> 않았다.</w:t>
             </w:r>
           </w:p>
           <w:p/>
@@ -2583,16 +3980,41 @@
               <w:rPr>
                 <w:rFonts w:hint="eastAsia"/>
               </w:rPr>
-              <w:t>이 애니메이션 f</w:t>
-            </w:r>
-            <w:r>
-              <w:t xml:space="preserve">bx </w:t>
-            </w:r>
-            <w:r>
-              <w:rPr>
-                <w:rFonts w:hint="eastAsia"/>
-              </w:rPr>
-              <w:t>데이터를 추출하는 방법으로 렌더링해봐야겠다는 생각이 들었다.</w:t>
+              <w:t xml:space="preserve">이 애니메이션 </w:t>
+            </w:r>
+            <w:proofErr w:type="spellStart"/>
+            <w:r>
+              <w:rPr>
+                <w:rFonts w:hint="eastAsia"/>
+              </w:rPr>
+              <w:t>f</w:t>
+            </w:r>
+            <w:r>
+              <w:t>bx</w:t>
+            </w:r>
+            <w:proofErr w:type="spellEnd"/>
+            <w:r>
+              <w:t xml:space="preserve"> </w:t>
+            </w:r>
+            <w:r>
+              <w:rPr>
+                <w:rFonts w:hint="eastAsia"/>
+              </w:rPr>
+              <w:t xml:space="preserve">데이터를 추출하는 방법으로 </w:t>
+            </w:r>
+            <w:proofErr w:type="spellStart"/>
+            <w:r>
+              <w:rPr>
+                <w:rFonts w:hint="eastAsia"/>
+              </w:rPr>
+              <w:t>렌더링해봐야겠다는</w:t>
+            </w:r>
+            <w:proofErr w:type="spellEnd"/>
+            <w:r>
+              <w:rPr>
+                <w:rFonts w:hint="eastAsia"/>
+              </w:rPr>
+              <w:t xml:space="preserve"> 생각이 들었다.</w:t>
             </w:r>
             <w:r>
               <w:t xml:space="preserve"> </w:t>
@@ -2637,7 +4059,210 @@
               <w:rPr>
                 <w:rFonts w:hint="eastAsia"/>
               </w:rPr>
-              <w:t>오늘 한 방법으로는 제대로 렌더링되지 않았다.</w:t>
+              <w:t xml:space="preserve">오늘 한 방법으로는 제대로 </w:t>
+            </w:r>
+            <w:proofErr w:type="spellStart"/>
+            <w:r>
+              <w:rPr>
+                <w:rFonts w:hint="eastAsia"/>
+              </w:rPr>
+              <w:t>렌더링되지</w:t>
+            </w:r>
+            <w:proofErr w:type="spellEnd"/>
+            <w:r>
+              <w:rPr>
+                <w:rFonts w:hint="eastAsia"/>
+              </w:rPr>
+              <w:t xml:space="preserve"> 않았다.</w:t>
+            </w:r>
+          </w:p>
+          <w:p/>
+          <w:p>
+            <w:r>
+              <w:rPr>
+                <w:rFonts w:hint="eastAsia"/>
+              </w:rPr>
+              <w:t>2</w:t>
+            </w:r>
+            <w:r>
+              <w:t xml:space="preserve">/24 </w:t>
+            </w:r>
+            <w:r>
+              <w:rPr>
+                <w:rFonts w:hint="eastAsia"/>
+              </w:rPr>
+              <w:t>목)</w:t>
+            </w:r>
+            <w:r>
+              <w:t xml:space="preserve"> </w:t>
+            </w:r>
+            <w:r>
+              <w:rPr>
+                <w:rFonts w:hint="eastAsia"/>
+              </w:rPr>
+              <w:t>어제에 이어서 애니메이션</w:t>
+            </w:r>
+            <w:proofErr w:type="spellStart"/>
+            <w:r>
+              <w:rPr>
+                <w:rFonts w:hint="eastAsia"/>
+              </w:rPr>
+              <w:t>f</w:t>
+            </w:r>
+            <w:r>
+              <w:t>bx</w:t>
+            </w:r>
+            <w:proofErr w:type="spellEnd"/>
+            <w:r>
+              <w:rPr>
+                <w:rFonts w:hint="eastAsia"/>
+              </w:rPr>
+              <w:t xml:space="preserve">에서 </w:t>
+            </w:r>
+            <w:r>
+              <w:t>avatar</w:t>
+            </w:r>
+            <w:r>
+              <w:rPr>
+                <w:rFonts w:hint="eastAsia"/>
+              </w:rPr>
+              <w:t>를 수정한 후 데이터를 뽑아내는 작업을 하였</w:t>
+            </w:r>
+            <w:r>
+              <w:rPr>
+                <w:rFonts w:hint="eastAsia"/>
+              </w:rPr>
+              <w:lastRenderedPageBreak/>
+              <w:t>다.</w:t>
+            </w:r>
+            <w:r>
+              <w:t xml:space="preserve"> </w:t>
+            </w:r>
+            <w:r>
+              <w:rPr>
+                <w:rFonts w:hint="eastAsia"/>
+              </w:rPr>
+              <w:t>구글링을 하면서 작업하다가 안돼서 성주가 알려준 방법대로 해보았더니 애니메이션이 잘 돌아갔다.</w:t>
+            </w:r>
+            <w:r>
+              <w:t xml:space="preserve"> </w:t>
+            </w:r>
+            <w:r>
+              <w:rPr>
+                <w:rFonts w:hint="eastAsia"/>
+              </w:rPr>
+              <w:t xml:space="preserve">이전 </w:t>
+            </w:r>
+            <w:r>
+              <w:t xml:space="preserve">Funny Bear </w:t>
+            </w:r>
+            <w:r>
+              <w:rPr>
+                <w:rFonts w:hint="eastAsia"/>
+              </w:rPr>
+              <w:t xml:space="preserve">모델들도 같은 방법으로 해보았더니 애니메이션들이 잘 </w:t>
+            </w:r>
+            <w:proofErr w:type="spellStart"/>
+            <w:r>
+              <w:rPr>
+                <w:rFonts w:hint="eastAsia"/>
+              </w:rPr>
+              <w:t>렌더링되었다</w:t>
+            </w:r>
+            <w:proofErr w:type="spellEnd"/>
+            <w:r>
+              <w:rPr>
+                <w:rFonts w:hint="eastAsia"/>
+              </w:rPr>
+              <w:t>.</w:t>
+            </w:r>
+            <w:r>
+              <w:t xml:space="preserve"> </w:t>
+            </w:r>
+            <w:r>
+              <w:rPr>
+                <w:rFonts w:hint="eastAsia"/>
+              </w:rPr>
+              <w:t xml:space="preserve">애니메이션은 </w:t>
+            </w:r>
+            <w:proofErr w:type="spellStart"/>
+            <w:r>
+              <w:t>fbx</w:t>
+            </w:r>
+            <w:proofErr w:type="spellEnd"/>
+            <w:r>
+              <w:rPr>
+                <w:rFonts w:hint="eastAsia"/>
+              </w:rPr>
+              <w:t xml:space="preserve">가 아닌 유니티에서 바로 데이터를 추출해내는 방법으로 </w:t>
+            </w:r>
+            <w:proofErr w:type="spellStart"/>
+            <w:r>
+              <w:rPr>
+                <w:rFonts w:hint="eastAsia"/>
+              </w:rPr>
+              <w:t>구현해야할</w:t>
+            </w:r>
+            <w:proofErr w:type="spellEnd"/>
+            <w:r>
+              <w:rPr>
+                <w:rFonts w:hint="eastAsia"/>
+              </w:rPr>
+              <w:t xml:space="preserve"> 것 같다.</w:t>
+            </w:r>
+          </w:p>
+          <w:p/>
+          <w:p>
+            <w:r>
+              <w:rPr>
+                <w:rFonts w:hint="eastAsia"/>
+              </w:rPr>
+              <w:t>2</w:t>
+            </w:r>
+            <w:r>
+              <w:t xml:space="preserve">/25 </w:t>
+            </w:r>
+            <w:r>
+              <w:rPr>
+                <w:rFonts w:hint="eastAsia"/>
+              </w:rPr>
+              <w:t>금)</w:t>
+            </w:r>
+            <w:r>
+              <w:t xml:space="preserve"> </w:t>
+            </w:r>
+            <w:r>
+              <w:rPr>
+                <w:rFonts w:hint="eastAsia"/>
+              </w:rPr>
+              <w:t>회의.</w:t>
+            </w:r>
+            <w:r>
+              <w:t xml:space="preserve"> </w:t>
+            </w:r>
+            <w:r>
+              <w:rPr>
+                <w:rFonts w:hint="eastAsia"/>
+              </w:rPr>
+              <w:t>키 입력으로 각각 다른 애니메이션이 재생되도록 하였다.</w:t>
+            </w:r>
+            <w:r>
+              <w:t xml:space="preserve"> </w:t>
+            </w:r>
+            <w:r>
+              <w:rPr>
+                <w:rFonts w:hint="eastAsia"/>
+              </w:rPr>
+              <w:t>플레이어 상태를 구현하기 위해 관련 디자인 패턴을 공부하였다.</w:t>
+            </w:r>
+            <w:r>
+              <w:t xml:space="preserve"> </w:t>
+            </w:r>
+            <w:r>
+              <w:rPr>
+                <w:rFonts w:hint="eastAsia"/>
+              </w:rPr>
+              <w:t>전에 비슷하게 사용한 프로젝트를 보면서 공부했다.</w:t>
             </w:r>
           </w:p>
           <w:p/>
@@ -2651,89 +4276,136 @@
               <w:rPr>
                 <w:rFonts w:hint="eastAsia"/>
               </w:rPr>
+              <w:t>2</w:t>
+            </w:r>
+            <w:r>
+              <w:t xml:space="preserve">/26 </w:t>
+            </w:r>
+            <w:r>
+              <w:rPr>
+                <w:rFonts w:hint="eastAsia"/>
+              </w:rPr>
+              <w:t>토)</w:t>
+            </w:r>
+            <w:r>
+              <w:t xml:space="preserve"> </w:t>
+            </w:r>
+            <w:r>
+              <w:rPr>
+                <w:rFonts w:hint="eastAsia"/>
+              </w:rPr>
+              <w:t xml:space="preserve">클라이언트 프레임워크에 대해 공부가 부족한 것 같아서 강의를 보면서 </w:t>
+            </w:r>
+            <w:r>
+              <w:t>Direct12</w:t>
+            </w:r>
+            <w:r>
+              <w:rPr>
+                <w:rFonts w:hint="eastAsia"/>
+              </w:rPr>
+              <w:t>를 공부하였다.</w:t>
+            </w:r>
+          </w:p>
+        </w:tc>
+      </w:tr>
+      <w:tr>
+        <w:trPr>
+          <w:trHeight w:val="986"/>
+          <w:jc w:val="center"/>
+        </w:trPr>
+        <w:tc>
+          <w:tcPr>
+            <w:tcW w:w="9016" w:type="dxa"/>
+            <w:shd w:val="clear" w:color="auto" w:fill="FFFFFF" w:themeFill="background1"/>
+            <w:vAlign w:val="center"/>
+          </w:tcPr>
+          <w:p>
+            <w:pPr>
+              <w:jc w:val="center"/>
+              <w:rPr>
+                <w:rFonts w:hint="eastAsia"/>
+              </w:rPr>
+            </w:pPr>
+            <w:r>
+              <w:rPr>
+                <w:rFonts w:hint="eastAsia"/>
+              </w:rPr>
               <w:lastRenderedPageBreak/>
+              <w:t>1</w:t>
+            </w:r>
+            <w:r>
+              <w:t>0</w:t>
+            </w:r>
+            <w:r>
+              <w:rPr>
+                <w:rFonts w:hint="eastAsia"/>
+              </w:rPr>
+              <w:t>주차</w:t>
+            </w:r>
+          </w:p>
+        </w:tc>
+      </w:tr>
+      <w:tr>
+        <w:trPr>
+          <w:trHeight w:val="5790"/>
+          <w:jc w:val="center"/>
+        </w:trPr>
+        <w:tc>
+          <w:tcPr>
+            <w:tcW w:w="9016" w:type="dxa"/>
+            <w:shd w:val="clear" w:color="auto" w:fill="FFFFFF" w:themeFill="background1"/>
+            <w:vAlign w:val="center"/>
+          </w:tcPr>
+          <w:p>
+            <w:r>
+              <w:rPr>
+                <w:rFonts w:hint="eastAsia"/>
+              </w:rPr>
               <w:t>2</w:t>
             </w:r>
             <w:r>
-              <w:t xml:space="preserve">/24 </w:t>
-            </w:r>
-            <w:r>
-              <w:rPr>
-                <w:rFonts w:hint="eastAsia"/>
-              </w:rPr>
-              <w:t>목)</w:t>
-            </w:r>
-            <w:r>
-              <w:t xml:space="preserve"> </w:t>
-            </w:r>
-            <w:r>
-              <w:rPr>
-                <w:rFonts w:hint="eastAsia"/>
-              </w:rPr>
-              <w:t>어제에 이어서 애니메이션f</w:t>
-            </w:r>
-            <w:r>
-              <w:t>bx</w:t>
-            </w:r>
-            <w:r>
-              <w:rPr>
-                <w:rFonts w:hint="eastAsia"/>
-              </w:rPr>
-              <w:t xml:space="preserve">에서 </w:t>
-            </w:r>
-            <w:r>
-              <w:t>avatar</w:t>
-            </w:r>
-            <w:r>
-              <w:rPr>
-                <w:rFonts w:hint="eastAsia"/>
-              </w:rPr>
-              <w:t>를 수정한 후 데이터를 뽑아내는 작업을 하였다.</w:t>
-            </w:r>
-            <w:r>
-              <w:t xml:space="preserve"> </w:t>
-            </w:r>
-            <w:r>
-              <w:rPr>
-                <w:rFonts w:hint="eastAsia"/>
-              </w:rPr>
-              <w:t>구글링을 하면서 작업하다가 안돼서 성주가 알려준 방법대로 해보았더니 애니메이션이 잘 돌아갔다.</w:t>
-            </w:r>
-            <w:r>
-              <w:t xml:space="preserve"> </w:t>
-            </w:r>
-            <w:r>
-              <w:rPr>
-                <w:rFonts w:hint="eastAsia"/>
-              </w:rPr>
-              <w:t xml:space="preserve">이전 </w:t>
-            </w:r>
-            <w:r>
-              <w:t xml:space="preserve">Funny Bear </w:t>
-            </w:r>
-            <w:r>
-              <w:rPr>
-                <w:rFonts w:hint="eastAsia"/>
-              </w:rPr>
-              <w:t>모델들도 같은 방법으로 해보았더니 애니메이션들이 잘 렌더링되었다.</w:t>
-            </w:r>
-            <w:r>
-              <w:t xml:space="preserve"> </w:t>
-            </w:r>
-            <w:r>
-              <w:rPr>
-                <w:rFonts w:hint="eastAsia"/>
-              </w:rPr>
-              <w:t xml:space="preserve">애니메이션은 </w:t>
-            </w:r>
-            <w:r>
-              <w:t>fbx</w:t>
-            </w:r>
-            <w:r>
-              <w:rPr>
-                <w:rFonts w:hint="eastAsia"/>
-              </w:rPr>
-              <w:t>가 아닌 유니티에서 바로 데이터를 추출해내는 방법으로 구현해야할 것 같다.</w:t>
+              <w:t>/27</w:t>
+            </w:r>
+            <w:r>
+              <w:rPr>
+                <w:rFonts w:hint="eastAsia"/>
+              </w:rPr>
+              <w:t xml:space="preserve"> 일)</w:t>
+            </w:r>
+            <w:r>
+              <w:t xml:space="preserve"> </w:t>
+            </w:r>
+            <w:r>
+              <w:rPr>
+                <w:rFonts w:hint="eastAsia"/>
+              </w:rPr>
+              <w:t>쉬었다.</w:t>
+            </w:r>
+          </w:p>
+          <w:p/>
+          <w:p>
+            <w:pPr>
+              <w:rPr>
+                <w:rFonts w:hint="eastAsia"/>
+              </w:rPr>
+            </w:pPr>
+            <w:r>
+              <w:rPr>
+                <w:rFonts w:hint="eastAsia"/>
+              </w:rPr>
+              <w:t>2</w:t>
+            </w:r>
+            <w:r>
+              <w:t xml:space="preserve">/28 </w:t>
+            </w:r>
+            <w:r>
+              <w:rPr>
+                <w:rFonts w:hint="eastAsia"/>
+              </w:rPr>
+              <w:t>월)</w:t>
+            </w:r>
+            <w:r>
+              <w:t xml:space="preserve"> </w:t>
             </w:r>
           </w:p>
         </w:tc>

</xml_diff>

<commit_message>
2022.3.10.목 ~ 2022.3.14.월 개발기록
</commit_message>
<xml_diff>
--- a/문서/보고서/고은비/개발기록_고은비.docx
+++ b/문서/보고서/고은비/개발기록_고은비.docx
@@ -32,6 +32,7 @@
                 <w:szCs w:val="32"/>
               </w:rPr>
             </w:pPr>
+            <w:proofErr w:type="gramStart"/>
             <w:r>
               <w:rPr>
                 <w:rFonts w:hint="eastAsia"/>
@@ -49,7 +50,17 @@
                 <w:sz w:val="28"/>
                 <w:szCs w:val="32"/>
               </w:rPr>
-              <w:t xml:space="preserve"> Catch Bear (</w:t>
+              <w:t xml:space="preserve"> Catch</w:t>
+            </w:r>
+            <w:proofErr w:type="gramEnd"/>
+            <w:r>
+              <w:rPr>
+                <w:b/>
+                <w:bCs/>
+                <w:sz w:val="28"/>
+                <w:szCs w:val="32"/>
+              </w:rPr>
+              <w:t xml:space="preserve"> Bear (</w:t>
             </w:r>
             <w:r>
               <w:rPr>
@@ -88,12 +99,14 @@
             <w:pPr>
               <w:jc w:val="center"/>
             </w:pPr>
+            <w:proofErr w:type="gramStart"/>
             <w:r>
               <w:t xml:space="preserve">[ </w:t>
             </w:r>
             <w:r>
               <w:t>3</w:t>
             </w:r>
+            <w:proofErr w:type="gramEnd"/>
             <w:r>
               <w:rPr>
                 <w:rFonts w:hint="eastAsia"/>
@@ -258,20 +271,44 @@
             <w:r>
               <w:t xml:space="preserve">svcrtd.lib </w:t>
             </w:r>
-            <w:r>
-              <w:rPr>
-                <w:rFonts w:hint="eastAsia"/>
-              </w:rPr>
-              <w:t>링커 오류를 해결하는데 생각보다 많은 시간이 걸림.</w:t>
+            <w:proofErr w:type="spellStart"/>
+            <w:r>
+              <w:rPr>
+                <w:rFonts w:hint="eastAsia"/>
+              </w:rPr>
+              <w:t>링커</w:t>
+            </w:r>
+            <w:proofErr w:type="spellEnd"/>
+            <w:r>
+              <w:rPr>
+                <w:rFonts w:hint="eastAsia"/>
+              </w:rPr>
+              <w:t xml:space="preserve"> 오류를 해결하는데 생각보다 많은 시간이 </w:t>
+            </w:r>
+            <w:proofErr w:type="gramStart"/>
+            <w:r>
+              <w:rPr>
+                <w:rFonts w:hint="eastAsia"/>
+              </w:rPr>
+              <w:t>걸림.</w:t>
             </w:r>
             <w:r>
               <w:t>(</w:t>
             </w:r>
-            <w:r>
-              <w:rPr>
-                <w:rFonts w:hint="eastAsia"/>
-              </w:rPr>
-              <w:t>링커-</w:t>
+            <w:proofErr w:type="spellStart"/>
+            <w:proofErr w:type="gramEnd"/>
+            <w:r>
+              <w:rPr>
+                <w:rFonts w:hint="eastAsia"/>
+              </w:rPr>
+              <w:t>링커</w:t>
+            </w:r>
+            <w:proofErr w:type="spellEnd"/>
+            <w:r>
+              <w:rPr>
+                <w:rFonts w:hint="eastAsia"/>
+              </w:rPr>
+              <w:t>-</w:t>
             </w:r>
             <w:r>
               <w:t>&gt;</w:t>
@@ -283,7 +320,15 @@
               <w:t>추가 라이브러리 디렉터리:</w:t>
             </w:r>
             <w:r>
-              <w:t xml:space="preserve"> VS\lib\onecore\x64)</w:t>
+              <w:t xml:space="preserve"> VS\lib\</w:t>
+            </w:r>
+            <w:proofErr w:type="spellStart"/>
+            <w:r>
+              <w:t>onecore</w:t>
+            </w:r>
+            <w:proofErr w:type="spellEnd"/>
+            <w:r>
+              <w:t>\x64)</w:t>
             </w:r>
             <w:r>
               <w:t xml:space="preserve"> </w:t>
@@ -310,7 +355,35 @@
               <w:rPr>
                 <w:rFonts w:hint="eastAsia"/>
               </w:rPr>
-              <w:t>정적 메쉬를 렌더링하는 쉐이더 구현중이고,</w:t>
+              <w:t xml:space="preserve">정적 </w:t>
+            </w:r>
+            <w:proofErr w:type="spellStart"/>
+            <w:r>
+              <w:rPr>
+                <w:rFonts w:hint="eastAsia"/>
+              </w:rPr>
+              <w:t>메쉬를</w:t>
+            </w:r>
+            <w:proofErr w:type="spellEnd"/>
+            <w:r>
+              <w:rPr>
+                <w:rFonts w:hint="eastAsia"/>
+              </w:rPr>
+              <w:t xml:space="preserve"> 렌더링하는 </w:t>
+            </w:r>
+            <w:proofErr w:type="spellStart"/>
+            <w:r>
+              <w:rPr>
+                <w:rFonts w:hint="eastAsia"/>
+              </w:rPr>
+              <w:t>쉐이더</w:t>
+            </w:r>
+            <w:proofErr w:type="spellEnd"/>
+            <w:r>
+              <w:rPr>
+                <w:rFonts w:hint="eastAsia"/>
+              </w:rPr>
+              <w:t xml:space="preserve"> 구현중이고,</w:t>
             </w:r>
             <w:r>
               <w:t xml:space="preserve"> </w:t>
@@ -346,7 +419,35 @@
               <w:rPr>
                 <w:rFonts w:hint="eastAsia"/>
               </w:rPr>
-              <w:t>정적 메쉬를 렌더링하는 쉐이더 구현을 하였다.</w:t>
+              <w:t xml:space="preserve">정적 </w:t>
+            </w:r>
+            <w:proofErr w:type="spellStart"/>
+            <w:r>
+              <w:rPr>
+                <w:rFonts w:hint="eastAsia"/>
+              </w:rPr>
+              <w:t>메쉬를</w:t>
+            </w:r>
+            <w:proofErr w:type="spellEnd"/>
+            <w:r>
+              <w:rPr>
+                <w:rFonts w:hint="eastAsia"/>
+              </w:rPr>
+              <w:t xml:space="preserve"> 렌더링하는 </w:t>
+            </w:r>
+            <w:proofErr w:type="spellStart"/>
+            <w:r>
+              <w:rPr>
+                <w:rFonts w:hint="eastAsia"/>
+              </w:rPr>
+              <w:t>쉐이더</w:t>
+            </w:r>
+            <w:proofErr w:type="spellEnd"/>
+            <w:r>
+              <w:rPr>
+                <w:rFonts w:hint="eastAsia"/>
+              </w:rPr>
+              <w:t xml:space="preserve"> 구현을 하였다.</w:t>
             </w:r>
             <w:r>
               <w:t xml:space="preserve"> </w:t>
@@ -364,7 +465,35 @@
               <w:rPr>
                 <w:rFonts w:hint="eastAsia"/>
               </w:rPr>
-              <w:t>에서 구현을 완료한 메쉬의 정점 정점 정보들을 가지고 와이어 프레임으로 렌더링하는 것을 성공하였다.</w:t>
+              <w:t xml:space="preserve">에서 구현을 완료한 </w:t>
+            </w:r>
+            <w:proofErr w:type="spellStart"/>
+            <w:r>
+              <w:rPr>
+                <w:rFonts w:hint="eastAsia"/>
+              </w:rPr>
+              <w:t>메쉬의</w:t>
+            </w:r>
+            <w:proofErr w:type="spellEnd"/>
+            <w:r>
+              <w:rPr>
+                <w:rFonts w:hint="eastAsia"/>
+              </w:rPr>
+              <w:t xml:space="preserve"> 정점 </w:t>
+            </w:r>
+            <w:proofErr w:type="spellStart"/>
+            <w:r>
+              <w:rPr>
+                <w:rFonts w:hint="eastAsia"/>
+              </w:rPr>
+              <w:t>정점</w:t>
+            </w:r>
+            <w:proofErr w:type="spellEnd"/>
+            <w:r>
+              <w:rPr>
+                <w:rFonts w:hint="eastAsia"/>
+              </w:rPr>
+              <w:t xml:space="preserve"> 정보들을 가지고 와이어 프레임으로 렌더링하는 것을 성공하였다.</w:t>
             </w:r>
             <w:r>
               <w:t xml:space="preserve"> </w:t>
@@ -382,7 +511,35 @@
               <w:rPr>
                 <w:rFonts w:hint="eastAsia"/>
               </w:rPr>
-              <w:t>에서 메쉬의 재질/텍스처 정보를 로드하는 부분을 구현하기 시작하였다.</w:t>
+              <w:t xml:space="preserve">에서 </w:t>
+            </w:r>
+            <w:proofErr w:type="spellStart"/>
+            <w:r>
+              <w:rPr>
+                <w:rFonts w:hint="eastAsia"/>
+              </w:rPr>
+              <w:t>메쉬의</w:t>
+            </w:r>
+            <w:proofErr w:type="spellEnd"/>
+            <w:r>
+              <w:rPr>
+                <w:rFonts w:hint="eastAsia"/>
+              </w:rPr>
+              <w:t xml:space="preserve"> 재질/텍스처 정보를 </w:t>
+            </w:r>
+            <w:proofErr w:type="spellStart"/>
+            <w:r>
+              <w:rPr>
+                <w:rFonts w:hint="eastAsia"/>
+              </w:rPr>
+              <w:t>로드하는</w:t>
+            </w:r>
+            <w:proofErr w:type="spellEnd"/>
+            <w:r>
+              <w:rPr>
+                <w:rFonts w:hint="eastAsia"/>
+              </w:rPr>
+              <w:t xml:space="preserve"> 부분을 구현하기 시작하였다.</w:t>
             </w:r>
           </w:p>
           <w:p/>
@@ -409,7 +566,35 @@
               <w:rPr>
                 <w:rFonts w:hint="eastAsia"/>
               </w:rPr>
-              <w:t>에 메쉬의 재질과 텍스처 정보를 로드하는 것을 추가로 구현하였다.</w:t>
+              <w:t xml:space="preserve">에 </w:t>
+            </w:r>
+            <w:proofErr w:type="spellStart"/>
+            <w:r>
+              <w:rPr>
+                <w:rFonts w:hint="eastAsia"/>
+              </w:rPr>
+              <w:t>메쉬의</w:t>
+            </w:r>
+            <w:proofErr w:type="spellEnd"/>
+            <w:r>
+              <w:rPr>
+                <w:rFonts w:hint="eastAsia"/>
+              </w:rPr>
+              <w:t xml:space="preserve"> 재질과 텍스처 정보를 </w:t>
+            </w:r>
+            <w:proofErr w:type="spellStart"/>
+            <w:r>
+              <w:rPr>
+                <w:rFonts w:hint="eastAsia"/>
+              </w:rPr>
+              <w:t>로드하는</w:t>
+            </w:r>
+            <w:proofErr w:type="spellEnd"/>
+            <w:r>
+              <w:rPr>
+                <w:rFonts w:hint="eastAsia"/>
+              </w:rPr>
+              <w:t xml:space="preserve"> 것을 추가로 구현하였다.</w:t>
             </w:r>
           </w:p>
           <w:p/>
@@ -436,7 +621,35 @@
               <w:rPr>
                 <w:rFonts w:hint="eastAsia"/>
               </w:rPr>
-              <w:t>에 메쉬의 애니메이션 정보를 로드하는 것을 추가로 구현하였고,</w:t>
+              <w:t xml:space="preserve">에 </w:t>
+            </w:r>
+            <w:proofErr w:type="spellStart"/>
+            <w:r>
+              <w:rPr>
+                <w:rFonts w:hint="eastAsia"/>
+              </w:rPr>
+              <w:t>메쉬의</w:t>
+            </w:r>
+            <w:proofErr w:type="spellEnd"/>
+            <w:r>
+              <w:rPr>
+                <w:rFonts w:hint="eastAsia"/>
+              </w:rPr>
+              <w:t xml:space="preserve"> 애니메이션 정보를 </w:t>
+            </w:r>
+            <w:proofErr w:type="spellStart"/>
+            <w:r>
+              <w:rPr>
+                <w:rFonts w:hint="eastAsia"/>
+              </w:rPr>
+              <w:t>로드하는</w:t>
+            </w:r>
+            <w:proofErr w:type="spellEnd"/>
+            <w:r>
+              <w:rPr>
+                <w:rFonts w:hint="eastAsia"/>
+              </w:rPr>
+              <w:t xml:space="preserve"> 것을 추가로 구현하였고,</w:t>
             </w:r>
             <w:r>
               <w:t xml:space="preserve"> </w:t>
@@ -463,11 +676,33 @@
               <w:rPr>
                 <w:rFonts w:hint="eastAsia"/>
               </w:rPr>
-              <w:t>텍스처와 재질 관련 정보들을 어떻게 추출해서 클라이언트에 어떻게 적용할지 내일 회의때 같이 의논해봐야 할 것 같다.</w:t>
+              <w:t xml:space="preserve">텍스처와 재질 관련 정보들을 어떻게 추출해서 클라이언트에 어떻게 적용할지 내일 </w:t>
+            </w:r>
+            <w:proofErr w:type="spellStart"/>
+            <w:r>
+              <w:rPr>
+                <w:rFonts w:hint="eastAsia"/>
+              </w:rPr>
+              <w:t>회의때</w:t>
+            </w:r>
+            <w:proofErr w:type="spellEnd"/>
+            <w:r>
+              <w:rPr>
+                <w:rFonts w:hint="eastAsia"/>
+              </w:rPr>
+              <w:t xml:space="preserve"> 같이 의논해봐야 할 것 </w:t>
+            </w:r>
+            <w:proofErr w:type="gramStart"/>
+            <w:r>
+              <w:rPr>
+                <w:rFonts w:hint="eastAsia"/>
+              </w:rPr>
+              <w:t>같다.</w:t>
             </w:r>
             <w:r>
               <w:t>(</w:t>
             </w:r>
+            <w:proofErr w:type="gramEnd"/>
             <w:r>
               <w:rPr>
                 <w:rFonts w:hint="eastAsia"/>
@@ -504,20 +739,42 @@
             <w:r>
               <w:t xml:space="preserve"> </w:t>
             </w:r>
-            <w:r>
-              <w:rPr>
-                <w:rFonts w:hint="eastAsia"/>
-              </w:rPr>
-              <w:t>메쉬에 텍스처를 입히는 것을 구현하기 시작하였다.</w:t>
-            </w:r>
-            <w:r>
-              <w:t xml:space="preserve"> </w:t>
-            </w:r>
-            <w:r>
-              <w:rPr>
-                <w:rFonts w:hint="eastAsia"/>
-              </w:rPr>
-              <w:t>일단은 텍스처 좌표들의 정보를 읽어 들여서 버퍼 리소스로 만드는 것 까지 구현하였다.</w:t>
+            <w:proofErr w:type="spellStart"/>
+            <w:r>
+              <w:rPr>
+                <w:rFonts w:hint="eastAsia"/>
+              </w:rPr>
+              <w:t>메쉬에</w:t>
+            </w:r>
+            <w:proofErr w:type="spellEnd"/>
+            <w:r>
+              <w:rPr>
+                <w:rFonts w:hint="eastAsia"/>
+              </w:rPr>
+              <w:t xml:space="preserve"> 텍스처를 입히는 것을 구현하기 시작하였다.</w:t>
+            </w:r>
+            <w:r>
+              <w:t xml:space="preserve"> </w:t>
+            </w:r>
+            <w:r>
+              <w:rPr>
+                <w:rFonts w:hint="eastAsia"/>
+              </w:rPr>
+              <w:t xml:space="preserve">일단은 텍스처 좌표들의 정보를 읽어 들여서 버퍼 리소스로 만드는 </w:t>
+            </w:r>
+            <w:proofErr w:type="gramStart"/>
+            <w:r>
+              <w:rPr>
+                <w:rFonts w:hint="eastAsia"/>
+              </w:rPr>
+              <w:t>것 까지</w:t>
+            </w:r>
+            <w:proofErr w:type="gramEnd"/>
+            <w:r>
+              <w:rPr>
+                <w:rFonts w:hint="eastAsia"/>
+              </w:rPr>
+              <w:t xml:space="preserve"> 구현하였다.</w:t>
             </w:r>
             <w:r>
               <w:t xml:space="preserve"> </w:t>
@@ -617,11 +874,27 @@
               <w:rPr>
                 <w:rFonts w:hint="eastAsia"/>
               </w:rPr>
-              <w:t>조명을 적용하는 것을 시작해야겠다.</w:t>
+              <w:t xml:space="preserve">조명을 적용하는 것을 </w:t>
+            </w:r>
+            <w:proofErr w:type="spellStart"/>
+            <w:proofErr w:type="gramStart"/>
+            <w:r>
+              <w:rPr>
+                <w:rFonts w:hint="eastAsia"/>
+              </w:rPr>
+              <w:t>시작해야겠다</w:t>
+            </w:r>
+            <w:proofErr w:type="spellEnd"/>
+            <w:r>
+              <w:rPr>
+                <w:rFonts w:hint="eastAsia"/>
+              </w:rPr>
+              <w:t>.</w:t>
             </w:r>
             <w:r>
               <w:t>(</w:t>
             </w:r>
+            <w:proofErr w:type="gramEnd"/>
             <w:r>
               <w:rPr>
                 <w:rFonts w:hint="eastAsia"/>
@@ -649,6 +922,7 @@
             <w:pPr>
               <w:jc w:val="center"/>
             </w:pPr>
+            <w:proofErr w:type="gramStart"/>
             <w:r>
               <w:rPr>
                 <w:rFonts w:hint="eastAsia"/>
@@ -661,6 +935,7 @@
             <w:r>
               <w:t>4</w:t>
             </w:r>
+            <w:proofErr w:type="gramEnd"/>
             <w:r>
               <w:rPr>
                 <w:rFonts w:hint="eastAsia"/>
@@ -716,25 +991,61 @@
               <w:rPr>
                 <w:rFonts w:hint="eastAsia"/>
               </w:rPr>
-              <w:t>전날 텍스처링에 필요한 정보들을 모두 읽어온 것을 바탕으로 환경 오브젝트 메쉬 텍스처링을 구현하였고,</w:t>
-            </w:r>
-            <w:r>
-              <w:t xml:space="preserve"> </w:t>
-            </w:r>
-            <w:r>
-              <w:rPr>
-                <w:rFonts w:hint="eastAsia"/>
-              </w:rPr>
-              <w:t>여기에 조명과 재질도 추가해서 구현하였다.</w:t>
+              <w:t xml:space="preserve">전날 텍스처링에 필요한 정보들을 모두 읽어온 것을 바탕으로 환경 오브젝트 </w:t>
+            </w:r>
+            <w:proofErr w:type="spellStart"/>
+            <w:r>
+              <w:rPr>
+                <w:rFonts w:hint="eastAsia"/>
+              </w:rPr>
+              <w:t>메쉬</w:t>
+            </w:r>
+            <w:proofErr w:type="spellEnd"/>
+            <w:r>
+              <w:rPr>
+                <w:rFonts w:hint="eastAsia"/>
+              </w:rPr>
+              <w:t xml:space="preserve"> 텍스처링을 구현하였고,</w:t>
+            </w:r>
+            <w:r>
+              <w:t xml:space="preserve"> </w:t>
+            </w:r>
+            <w:r>
+              <w:rPr>
+                <w:rFonts w:hint="eastAsia"/>
+              </w:rPr>
+              <w:t xml:space="preserve">여기에 조명과 재질도 추가해서 </w:t>
+            </w:r>
+            <w:proofErr w:type="gramStart"/>
+            <w:r>
+              <w:rPr>
+                <w:rFonts w:hint="eastAsia"/>
+              </w:rPr>
+              <w:t>구현하였다.</w:t>
             </w:r>
             <w:r>
               <w:t>(</w:t>
             </w:r>
-            <w:r>
-              <w:rPr>
-                <w:rFonts w:hint="eastAsia"/>
-              </w:rPr>
-              <w:t>플레이어 메쉬는 아직 렌더링X</w:t>
+            <w:proofErr w:type="gramEnd"/>
+            <w:r>
+              <w:rPr>
+                <w:rFonts w:hint="eastAsia"/>
+              </w:rPr>
+              <w:t xml:space="preserve">플레이어 </w:t>
+            </w:r>
+            <w:proofErr w:type="spellStart"/>
+            <w:r>
+              <w:rPr>
+                <w:rFonts w:hint="eastAsia"/>
+              </w:rPr>
+              <w:t>메쉬는</w:t>
+            </w:r>
+            <w:proofErr w:type="spellEnd"/>
+            <w:r>
+              <w:rPr>
+                <w:rFonts w:hint="eastAsia"/>
+              </w:rPr>
+              <w:t xml:space="preserve"> 아직 렌더링X</w:t>
             </w:r>
             <w:r>
               <w:t xml:space="preserve">) </w:t>
@@ -743,7 +1054,21 @@
               <w:rPr>
                 <w:rFonts w:hint="eastAsia"/>
               </w:rPr>
-              <w:t>근데 환경 오브젝트의 메쉬가 생각보다 너무 커서 일부러 s</w:t>
+              <w:t xml:space="preserve">근데 환경 오브젝트의 </w:t>
+            </w:r>
+            <w:proofErr w:type="spellStart"/>
+            <w:r>
+              <w:rPr>
+                <w:rFonts w:hint="eastAsia"/>
+              </w:rPr>
+              <w:t>메쉬가</w:t>
+            </w:r>
+            <w:proofErr w:type="spellEnd"/>
+            <w:r>
+              <w:rPr>
+                <w:rFonts w:hint="eastAsia"/>
+              </w:rPr>
+              <w:t xml:space="preserve"> 생각보다 너무 커서 일부러 s</w:t>
             </w:r>
             <w:r>
               <w:t>cale</w:t>
@@ -752,52 +1077,152 @@
               <w:rPr>
                 <w:rFonts w:hint="eastAsia"/>
               </w:rPr>
-              <w:t>값을 줄여서 렌더링했는데 로우 폴리곤 느낌이 많이 나지 않았다.</w:t>
-            </w:r>
-            <w:r>
-              <w:t xml:space="preserve"> </w:t>
-            </w:r>
-            <w:r>
-              <w:rPr>
-                <w:rFonts w:hint="eastAsia"/>
-              </w:rPr>
-              <w:t>플레이어 메쉬까지 같이 렌더링해 본 다음,</w:t>
-            </w:r>
-            <w:r>
-              <w:t xml:space="preserve"> </w:t>
-            </w:r>
-            <w:r>
-              <w:rPr>
-                <w:rFonts w:hint="eastAsia"/>
-              </w:rPr>
-              <w:t>환경 오브젝트 메쉬들이 많이 크고,</w:t>
-            </w:r>
-            <w:r>
-              <w:t xml:space="preserve"> </w:t>
-            </w:r>
-            <w:r>
-              <w:rPr>
-                <w:rFonts w:hint="eastAsia"/>
-              </w:rPr>
-              <w:t>로우 폴리곤 느낌이 많이 나지 않을 경우,</w:t>
-            </w:r>
-            <w:r>
-              <w:t xml:space="preserve"> </w:t>
-            </w:r>
-            <w:r>
-              <w:rPr>
-                <w:rFonts w:hint="eastAsia"/>
-              </w:rPr>
-              <w:t>환경 오브젝트 메쉬들을 다시 찾아봐야할 것 같다.</w:t>
+              <w:t xml:space="preserve">값을 줄여서 렌더링했는데 로우 </w:t>
+            </w:r>
+            <w:proofErr w:type="spellStart"/>
+            <w:r>
+              <w:rPr>
+                <w:rFonts w:hint="eastAsia"/>
+              </w:rPr>
+              <w:t>폴리곤</w:t>
+            </w:r>
+            <w:proofErr w:type="spellEnd"/>
+            <w:r>
+              <w:rPr>
+                <w:rFonts w:hint="eastAsia"/>
+              </w:rPr>
+              <w:t xml:space="preserve"> 느낌이 많이 나지 않았다.</w:t>
+            </w:r>
+            <w:r>
+              <w:t xml:space="preserve"> </w:t>
+            </w:r>
+            <w:r>
+              <w:rPr>
+                <w:rFonts w:hint="eastAsia"/>
+              </w:rPr>
+              <w:t xml:space="preserve">플레이어 </w:t>
+            </w:r>
+            <w:proofErr w:type="spellStart"/>
+            <w:r>
+              <w:rPr>
+                <w:rFonts w:hint="eastAsia"/>
+              </w:rPr>
+              <w:t>메쉬까지</w:t>
+            </w:r>
+            <w:proofErr w:type="spellEnd"/>
+            <w:r>
+              <w:rPr>
+                <w:rFonts w:hint="eastAsia"/>
+              </w:rPr>
+              <w:t xml:space="preserve"> 같이 렌더링해 본 다음,</w:t>
+            </w:r>
+            <w:r>
+              <w:t xml:space="preserve"> </w:t>
+            </w:r>
+            <w:r>
+              <w:rPr>
+                <w:rFonts w:hint="eastAsia"/>
+              </w:rPr>
+              <w:t xml:space="preserve">환경 오브젝트 </w:t>
+            </w:r>
+            <w:proofErr w:type="spellStart"/>
+            <w:r>
+              <w:rPr>
+                <w:rFonts w:hint="eastAsia"/>
+              </w:rPr>
+              <w:t>메쉬들이</w:t>
+            </w:r>
+            <w:proofErr w:type="spellEnd"/>
+            <w:r>
+              <w:rPr>
+                <w:rFonts w:hint="eastAsia"/>
+              </w:rPr>
+              <w:t xml:space="preserve"> 많이 크고,</w:t>
+            </w:r>
+            <w:r>
+              <w:t xml:space="preserve"> </w:t>
+            </w:r>
+            <w:r>
+              <w:rPr>
+                <w:rFonts w:hint="eastAsia"/>
+              </w:rPr>
+              <w:t xml:space="preserve">로우 </w:t>
+            </w:r>
+            <w:proofErr w:type="spellStart"/>
+            <w:r>
+              <w:rPr>
+                <w:rFonts w:hint="eastAsia"/>
+              </w:rPr>
+              <w:t>폴리곤</w:t>
+            </w:r>
+            <w:proofErr w:type="spellEnd"/>
+            <w:r>
+              <w:rPr>
+                <w:rFonts w:hint="eastAsia"/>
+              </w:rPr>
+              <w:t xml:space="preserve"> 느낌이 많이 나지 않을 경우,</w:t>
+            </w:r>
+            <w:r>
+              <w:t xml:space="preserve"> </w:t>
+            </w:r>
+            <w:r>
+              <w:rPr>
+                <w:rFonts w:hint="eastAsia"/>
+              </w:rPr>
+              <w:t xml:space="preserve">환경 오브젝트 </w:t>
+            </w:r>
+            <w:proofErr w:type="spellStart"/>
+            <w:r>
+              <w:rPr>
+                <w:rFonts w:hint="eastAsia"/>
+              </w:rPr>
+              <w:t>메쉬들을</w:t>
+            </w:r>
+            <w:proofErr w:type="spellEnd"/>
+            <w:r>
+              <w:rPr>
+                <w:rFonts w:hint="eastAsia"/>
+              </w:rPr>
+              <w:t xml:space="preserve"> 다시 </w:t>
+            </w:r>
+            <w:proofErr w:type="spellStart"/>
+            <w:r>
+              <w:rPr>
+                <w:rFonts w:hint="eastAsia"/>
+              </w:rPr>
+              <w:t>찾아봐야할</w:t>
+            </w:r>
+            <w:proofErr w:type="spellEnd"/>
+            <w:r>
+              <w:rPr>
+                <w:rFonts w:hint="eastAsia"/>
+              </w:rPr>
+              <w:t xml:space="preserve"> 것 </w:t>
+            </w:r>
+            <w:proofErr w:type="gramStart"/>
+            <w:r>
+              <w:rPr>
+                <w:rFonts w:hint="eastAsia"/>
+              </w:rPr>
+              <w:t>같다.</w:t>
             </w:r>
             <w:r>
               <w:t>(</w:t>
             </w:r>
-            <w:r>
-              <w:rPr>
-                <w:rFonts w:hint="eastAsia"/>
-              </w:rPr>
-              <w:t>회의때 정하기로 함!</w:t>
+            <w:proofErr w:type="spellStart"/>
+            <w:proofErr w:type="gramEnd"/>
+            <w:r>
+              <w:rPr>
+                <w:rFonts w:hint="eastAsia"/>
+              </w:rPr>
+              <w:t>회의때</w:t>
+            </w:r>
+            <w:proofErr w:type="spellEnd"/>
+            <w:r>
+              <w:rPr>
+                <w:rFonts w:hint="eastAsia"/>
+              </w:rPr>
+              <w:t xml:space="preserve"> 정하기로 함!</w:t>
             </w:r>
             <w:r>
               <w:t>!)</w:t>
@@ -909,11 +1334,27 @@
               <w:rPr>
                 <w:rFonts w:hint="eastAsia"/>
               </w:rPr>
-              <w:t xml:space="preserve">플레이어 메쉬의 </w:t>
-            </w:r>
+              <w:t xml:space="preserve">플레이어 </w:t>
+            </w:r>
+            <w:proofErr w:type="spellStart"/>
+            <w:r>
+              <w:rPr>
+                <w:rFonts w:hint="eastAsia"/>
+              </w:rPr>
+              <w:t>메쉬의</w:t>
+            </w:r>
+            <w:proofErr w:type="spellEnd"/>
+            <w:r>
+              <w:rPr>
+                <w:rFonts w:hint="eastAsia"/>
+              </w:rPr>
+              <w:t xml:space="preserve"> </w:t>
+            </w:r>
+            <w:proofErr w:type="spellStart"/>
             <w:r>
               <w:t>fbx</w:t>
             </w:r>
+            <w:proofErr w:type="spellEnd"/>
             <w:r>
               <w:rPr>
                 <w:rFonts w:hint="eastAsia"/>
@@ -945,7 +1386,49 @@
               <w:rPr>
                 <w:rFonts w:hint="eastAsia"/>
               </w:rPr>
-              <w:t>다음으로 스킨 디포메이션 정보를 읽어들이는 부분을 디버깅으로 확인해보면서 구현해야겠다.</w:t>
+              <w:t xml:space="preserve">다음으로 스킨 </w:t>
+            </w:r>
+            <w:proofErr w:type="spellStart"/>
+            <w:r>
+              <w:rPr>
+                <w:rFonts w:hint="eastAsia"/>
+              </w:rPr>
+              <w:t>디포메이션</w:t>
+            </w:r>
+            <w:proofErr w:type="spellEnd"/>
+            <w:r>
+              <w:rPr>
+                <w:rFonts w:hint="eastAsia"/>
+              </w:rPr>
+              <w:t xml:space="preserve"> 정보를 </w:t>
+            </w:r>
+            <w:proofErr w:type="spellStart"/>
+            <w:r>
+              <w:rPr>
+                <w:rFonts w:hint="eastAsia"/>
+              </w:rPr>
+              <w:t>읽어들이는</w:t>
+            </w:r>
+            <w:proofErr w:type="spellEnd"/>
+            <w:r>
+              <w:rPr>
+                <w:rFonts w:hint="eastAsia"/>
+              </w:rPr>
+              <w:t xml:space="preserve"> 부분을 디버깅으로 확인해보면서 </w:t>
+            </w:r>
+            <w:proofErr w:type="spellStart"/>
+            <w:r>
+              <w:rPr>
+                <w:rFonts w:hint="eastAsia"/>
+              </w:rPr>
+              <w:t>구현해야겠다</w:t>
+            </w:r>
+            <w:proofErr w:type="spellEnd"/>
+            <w:r>
+              <w:rPr>
+                <w:rFonts w:hint="eastAsia"/>
+              </w:rPr>
+              <w:t>.</w:t>
             </w:r>
           </w:p>
           <w:p/>
@@ -972,20 +1455,96 @@
               <w:rPr>
                 <w:rFonts w:hint="eastAsia"/>
               </w:rPr>
-              <w:t>기존 프로젝트의 플레이어에서 스키닝 정보(스킨 디포메이션)도 추가로 읽어들여서 렌더링하는 것을 구현하였다.</w:t>
-            </w:r>
-            <w:r>
-              <w:t xml:space="preserve"> </w:t>
-            </w:r>
-            <w:r>
-              <w:rPr>
-                <w:rFonts w:hint="eastAsia"/>
-              </w:rPr>
-              <w:t>텍스처링을 위한 메쉬와 쉐이더(</w:t>
-            </w:r>
-            <w:r>
-              <w:t xml:space="preserve">TexturedMesh, </w:t>
-            </w:r>
+              <w:t xml:space="preserve">기존 프로젝트의 플레이어에서 </w:t>
+            </w:r>
+            <w:proofErr w:type="spellStart"/>
+            <w:r>
+              <w:rPr>
+                <w:rFonts w:hint="eastAsia"/>
+              </w:rPr>
+              <w:t>스키닝</w:t>
+            </w:r>
+            <w:proofErr w:type="spellEnd"/>
+            <w:r>
+              <w:rPr>
+                <w:rFonts w:hint="eastAsia"/>
+              </w:rPr>
+              <w:t xml:space="preserve"> 정보(스킨 </w:t>
+            </w:r>
+            <w:proofErr w:type="spellStart"/>
+            <w:r>
+              <w:rPr>
+                <w:rFonts w:hint="eastAsia"/>
+              </w:rPr>
+              <w:t>디포메이션</w:t>
+            </w:r>
+            <w:proofErr w:type="spellEnd"/>
+            <w:r>
+              <w:rPr>
+                <w:rFonts w:hint="eastAsia"/>
+              </w:rPr>
+              <w:t xml:space="preserve">)도 추가로 </w:t>
+            </w:r>
+            <w:proofErr w:type="spellStart"/>
+            <w:r>
+              <w:rPr>
+                <w:rFonts w:hint="eastAsia"/>
+              </w:rPr>
+              <w:t>읽어들여서</w:t>
+            </w:r>
+            <w:proofErr w:type="spellEnd"/>
+            <w:r>
+              <w:rPr>
+                <w:rFonts w:hint="eastAsia"/>
+              </w:rPr>
+              <w:t xml:space="preserve"> 렌더링하는 것을 구현하였다.</w:t>
+            </w:r>
+            <w:r>
+              <w:t xml:space="preserve"> </w:t>
+            </w:r>
+            <w:r>
+              <w:rPr>
+                <w:rFonts w:hint="eastAsia"/>
+              </w:rPr>
+              <w:t xml:space="preserve">텍스처링을 위한 </w:t>
+            </w:r>
+            <w:proofErr w:type="spellStart"/>
+            <w:r>
+              <w:rPr>
+                <w:rFonts w:hint="eastAsia"/>
+              </w:rPr>
+              <w:t>메쉬와</w:t>
+            </w:r>
+            <w:proofErr w:type="spellEnd"/>
+            <w:r>
+              <w:rPr>
+                <w:rFonts w:hint="eastAsia"/>
+              </w:rPr>
+              <w:t xml:space="preserve"> </w:t>
+            </w:r>
+            <w:proofErr w:type="spellStart"/>
+            <w:r>
+              <w:rPr>
+                <w:rFonts w:hint="eastAsia"/>
+              </w:rPr>
+              <w:t>쉐이더</w:t>
+            </w:r>
+            <w:proofErr w:type="spellEnd"/>
+            <w:r>
+              <w:rPr>
+                <w:rFonts w:hint="eastAsia"/>
+              </w:rPr>
+              <w:t>(</w:t>
+            </w:r>
+            <w:proofErr w:type="spellStart"/>
+            <w:r>
+              <w:t>TexturedMesh</w:t>
+            </w:r>
+            <w:proofErr w:type="spellEnd"/>
+            <w:r>
+              <w:t xml:space="preserve">, </w:t>
+            </w:r>
+            <w:proofErr w:type="spellStart"/>
             <w:r>
               <w:rPr>
                 <w:rFonts w:hint="eastAsia"/>
@@ -993,34 +1552,103 @@
               <w:t>T</w:t>
             </w:r>
             <w:r>
-              <w:t>exturedShader)</w:t>
-            </w:r>
-            <w:r>
-              <w:rPr>
-                <w:rFonts w:hint="eastAsia"/>
-              </w:rPr>
-              <w:t>와 스키닝을 위한 메쉬와 쉐이더(</w:t>
-            </w:r>
-            <w:r>
-              <w:t>SkinnedMesh, SkinnedShader)</w:t>
-            </w:r>
-            <w:r>
-              <w:rPr>
-                <w:rFonts w:hint="eastAsia"/>
-              </w:rPr>
-              <w:t>를 합친 형태인</w:t>
-            </w:r>
-          </w:p>
-          <w:p>
-            <w:r>
-              <w:rPr>
-                <w:rFonts w:hint="eastAsia"/>
-              </w:rPr>
-              <w:t xml:space="preserve"> </w:t>
-            </w:r>
+              <w:t>exturedShader</w:t>
+            </w:r>
+            <w:proofErr w:type="spellEnd"/>
+            <w:r>
+              <w:t>)</w:t>
+            </w:r>
+            <w:r>
+              <w:rPr>
+                <w:rFonts w:hint="eastAsia"/>
+              </w:rPr>
+              <w:t xml:space="preserve">와 </w:t>
+            </w:r>
+            <w:proofErr w:type="spellStart"/>
+            <w:r>
+              <w:rPr>
+                <w:rFonts w:hint="eastAsia"/>
+              </w:rPr>
+              <w:t>스키닝을</w:t>
+            </w:r>
+            <w:proofErr w:type="spellEnd"/>
+            <w:r>
+              <w:rPr>
+                <w:rFonts w:hint="eastAsia"/>
+              </w:rPr>
+              <w:t xml:space="preserve"> 위한 </w:t>
+            </w:r>
+            <w:proofErr w:type="spellStart"/>
+            <w:r>
+              <w:rPr>
+                <w:rFonts w:hint="eastAsia"/>
+              </w:rPr>
+              <w:t>메쉬와</w:t>
+            </w:r>
+            <w:proofErr w:type="spellEnd"/>
+            <w:r>
+              <w:rPr>
+                <w:rFonts w:hint="eastAsia"/>
+              </w:rPr>
+              <w:t xml:space="preserve"> </w:t>
+            </w:r>
+            <w:proofErr w:type="spellStart"/>
+            <w:r>
+              <w:rPr>
+                <w:rFonts w:hint="eastAsia"/>
+              </w:rPr>
+              <w:t>쉐이더</w:t>
+            </w:r>
+            <w:proofErr w:type="spellEnd"/>
+            <w:r>
+              <w:rPr>
+                <w:rFonts w:hint="eastAsia"/>
+              </w:rPr>
+              <w:t>(</w:t>
+            </w:r>
+            <w:proofErr w:type="spellStart"/>
+            <w:r>
+              <w:t>SkinnedMesh</w:t>
+            </w:r>
+            <w:proofErr w:type="spellEnd"/>
+            <w:r>
+              <w:t xml:space="preserve">, </w:t>
+            </w:r>
+            <w:proofErr w:type="spellStart"/>
+            <w:r>
+              <w:t>SkinnedShader</w:t>
+            </w:r>
+            <w:proofErr w:type="spellEnd"/>
+            <w:r>
+              <w:t>)</w:t>
+            </w:r>
+            <w:proofErr w:type="spellStart"/>
+            <w:r>
+              <w:rPr>
+                <w:rFonts w:hint="eastAsia"/>
+              </w:rPr>
+              <w:t>를</w:t>
+            </w:r>
+            <w:proofErr w:type="spellEnd"/>
+            <w:r>
+              <w:rPr>
+                <w:rFonts w:hint="eastAsia"/>
+              </w:rPr>
+              <w:t xml:space="preserve"> 합친 형태인</w:t>
+            </w:r>
+          </w:p>
+          <w:p>
+            <w:r>
+              <w:rPr>
+                <w:rFonts w:hint="eastAsia"/>
+              </w:rPr>
+              <w:t xml:space="preserve"> </w:t>
+            </w:r>
+            <w:proofErr w:type="spellStart"/>
             <w:r>
               <w:t>TexturingSkinnedMesh</w:t>
             </w:r>
+            <w:proofErr w:type="spellEnd"/>
             <w:r>
               <w:rPr>
                 <w:rFonts w:hint="eastAsia"/>
@@ -1030,6 +1658,7 @@
             <w:r>
               <w:t xml:space="preserve"> </w:t>
             </w:r>
+            <w:proofErr w:type="spellStart"/>
             <w:r>
               <w:rPr>
                 <w:rFonts w:hint="eastAsia"/>
@@ -1039,11 +1668,26 @@
             <w:r>
               <w:t>exturingSkinnedShader</w:t>
             </w:r>
-            <w:r>
-              <w:rPr>
-                <w:rFonts w:hint="eastAsia"/>
-              </w:rPr>
-              <w:t>를 새로 만들어서 텍스처링을 하면서 스키닝 애니메이션을 할 수 있는 형태로 만들었다.</w:t>
+            <w:proofErr w:type="spellEnd"/>
+            <w:r>
+              <w:rPr>
+                <w:rFonts w:hint="eastAsia"/>
+              </w:rPr>
+              <w:t xml:space="preserve">를 새로 만들어서 텍스처링을 하면서 </w:t>
+            </w:r>
+            <w:proofErr w:type="spellStart"/>
+            <w:r>
+              <w:rPr>
+                <w:rFonts w:hint="eastAsia"/>
+              </w:rPr>
+              <w:t>스키닝</w:t>
+            </w:r>
+            <w:proofErr w:type="spellEnd"/>
+            <w:r>
+              <w:rPr>
+                <w:rFonts w:hint="eastAsia"/>
+              </w:rPr>
+              <w:t xml:space="preserve"> 애니메이션을 할 수 있는 형태로 만들었다.</w:t>
             </w:r>
             <w:r>
               <w:t xml:space="preserve"> (-&gt; </w:t>
@@ -1061,7 +1705,21 @@
               <w:rPr>
                 <w:rFonts w:hint="eastAsia"/>
               </w:rPr>
-              <w:t>종류의 쉐이더는 나중에 상속관계로 더 간단하게 표현할 수 있을 것 같지만 지금은 공부를 위해 각각 따로 구현하였다.</w:t>
+              <w:t xml:space="preserve">종류의 </w:t>
+            </w:r>
+            <w:proofErr w:type="spellStart"/>
+            <w:r>
+              <w:rPr>
+                <w:rFonts w:hint="eastAsia"/>
+              </w:rPr>
+              <w:t>쉐이더는</w:t>
+            </w:r>
+            <w:proofErr w:type="spellEnd"/>
+            <w:r>
+              <w:rPr>
+                <w:rFonts w:hint="eastAsia"/>
+              </w:rPr>
+              <w:t xml:space="preserve"> 나중에 상속관계로 더 간단하게 표현할 수 있을 것 같지만 지금은 공부를 위해 각각 따로 구현하였다.</w:t>
             </w:r>
             <w:r>
               <w:t>)</w:t>
@@ -1091,7 +1749,21 @@
               <w:rPr>
                 <w:rFonts w:hint="eastAsia"/>
               </w:rPr>
-              <w:t>플레이어 메쉬를 성공적으로 렌더링하였다.</w:t>
+              <w:t xml:space="preserve">플레이어 </w:t>
+            </w:r>
+            <w:proofErr w:type="spellStart"/>
+            <w:r>
+              <w:rPr>
+                <w:rFonts w:hint="eastAsia"/>
+              </w:rPr>
+              <w:t>메쉬를</w:t>
+            </w:r>
+            <w:proofErr w:type="spellEnd"/>
+            <w:r>
+              <w:rPr>
+                <w:rFonts w:hint="eastAsia"/>
+              </w:rPr>
+              <w:t xml:space="preserve"> 성공적으로 렌더링하였다.</w:t>
             </w:r>
             <w:r>
               <w:t xml:space="preserve"> </w:t>
@@ -1112,7 +1784,20 @@
               <w:t>애니메이션을 아직 추가하지 못하였다.</w:t>
             </w:r>
             <w:r>
-              <w:t xml:space="preserve"> .fbx </w:t>
+              <w:t xml:space="preserve"> </w:t>
+            </w:r>
+            <w:proofErr w:type="gramStart"/>
+            <w:r>
+              <w:t>.</w:t>
+            </w:r>
+            <w:proofErr w:type="spellStart"/>
+            <w:r>
+              <w:t>fbx</w:t>
+            </w:r>
+            <w:proofErr w:type="spellEnd"/>
+            <w:proofErr w:type="gramEnd"/>
+            <w:r>
+              <w:t xml:space="preserve"> </w:t>
             </w:r>
             <w:r>
               <w:rPr>
@@ -1145,7 +1830,35 @@
               <w:rPr>
                 <w:rFonts w:hint="eastAsia"/>
               </w:rPr>
-              <w:t>애니메이션을 재생하도록 코드를 변경하였더니 애니메이션은 커녕 플레이어조차 제대로 렌더링되지 않는다</w:t>
+              <w:t xml:space="preserve">애니메이션을 재생하도록 코드를 변경하였더니 </w:t>
+            </w:r>
+            <w:proofErr w:type="gramStart"/>
+            <w:r>
+              <w:rPr>
+                <w:rFonts w:hint="eastAsia"/>
+              </w:rPr>
+              <w:t>애니메이션은 커녕</w:t>
+            </w:r>
+            <w:proofErr w:type="gramEnd"/>
+            <w:r>
+              <w:rPr>
+                <w:rFonts w:hint="eastAsia"/>
+              </w:rPr>
+              <w:t xml:space="preserve"> 플레이어조차 제대로 </w:t>
+            </w:r>
+            <w:proofErr w:type="spellStart"/>
+            <w:r>
+              <w:rPr>
+                <w:rFonts w:hint="eastAsia"/>
+              </w:rPr>
+              <w:t>렌더링되지</w:t>
+            </w:r>
+            <w:proofErr w:type="spellEnd"/>
+            <w:r>
+              <w:rPr>
+                <w:rFonts w:hint="eastAsia"/>
+              </w:rPr>
+              <w:t xml:space="preserve"> 않는다</w:t>
             </w:r>
             <w:r>
               <w:t>…(</w:t>
@@ -1159,20 +1872,56 @@
             <w:r>
               <w:t xml:space="preserve"> </w:t>
             </w:r>
-            <w:r>
-              <w:rPr>
-                <w:rFonts w:hint="eastAsia"/>
-              </w:rPr>
-              <w:t>스키닝 관련 정보들을 쉐이더로 제대로 넘겼는지,</w:t>
-            </w:r>
-            <w:r>
-              <w:t xml:space="preserve"> </w:t>
-            </w:r>
-            <w:r>
-              <w:rPr>
-                <w:rFonts w:hint="eastAsia"/>
-              </w:rPr>
-              <w:t>레지스터 번호를 맞게 설정했는지 확인해봐야겠다.</w:t>
+            <w:proofErr w:type="spellStart"/>
+            <w:r>
+              <w:rPr>
+                <w:rFonts w:hint="eastAsia"/>
+              </w:rPr>
+              <w:t>스키닝</w:t>
+            </w:r>
+            <w:proofErr w:type="spellEnd"/>
+            <w:r>
+              <w:rPr>
+                <w:rFonts w:hint="eastAsia"/>
+              </w:rPr>
+              <w:t xml:space="preserve"> 관련 정보들을 </w:t>
+            </w:r>
+            <w:proofErr w:type="spellStart"/>
+            <w:r>
+              <w:rPr>
+                <w:rFonts w:hint="eastAsia"/>
+              </w:rPr>
+              <w:t>쉐이더로</w:t>
+            </w:r>
+            <w:proofErr w:type="spellEnd"/>
+            <w:r>
+              <w:rPr>
+                <w:rFonts w:hint="eastAsia"/>
+              </w:rPr>
+              <w:t xml:space="preserve"> 제대로 넘겼는지,</w:t>
+            </w:r>
+            <w:r>
+              <w:t xml:space="preserve"> </w:t>
+            </w:r>
+            <w:r>
+              <w:rPr>
+                <w:rFonts w:hint="eastAsia"/>
+              </w:rPr>
+              <w:t xml:space="preserve">레지스터 번호를 맞게 설정했는지 </w:t>
+            </w:r>
+            <w:proofErr w:type="spellStart"/>
+            <w:r>
+              <w:rPr>
+                <w:rFonts w:hint="eastAsia"/>
+              </w:rPr>
+              <w:t>확인해봐야겠다</w:t>
+            </w:r>
+            <w:proofErr w:type="spellEnd"/>
+            <w:r>
+              <w:rPr>
+                <w:rFonts w:hint="eastAsia"/>
+              </w:rPr>
+              <w:t>.</w:t>
             </w:r>
           </w:p>
           <w:p/>
@@ -1269,11 +2018,19 @@
             <w:r>
               <w:t xml:space="preserve"> </w:t>
             </w:r>
-            <w:r>
-              <w:rPr>
-                <w:rFonts w:hint="eastAsia"/>
-              </w:rPr>
-              <w:t>렉 걸린 것 같다.</w:t>
+            <w:proofErr w:type="spellStart"/>
+            <w:r>
+              <w:rPr>
+                <w:rFonts w:hint="eastAsia"/>
+              </w:rPr>
+              <w:t>렉</w:t>
+            </w:r>
+            <w:proofErr w:type="spellEnd"/>
+            <w:r>
+              <w:rPr>
+                <w:rFonts w:hint="eastAsia"/>
+              </w:rPr>
+              <w:t xml:space="preserve"> 걸린 것 같다.</w:t>
             </w:r>
             <w:r>
               <w:t xml:space="preserve"> </w:t>
@@ -1288,7 +2045,21 @@
               <w:rPr>
                 <w:rFonts w:hint="eastAsia"/>
               </w:rPr>
-              <w:t>어디가 잘못 되었는지 찾아보았다.</w:t>
+              <w:t xml:space="preserve">어디가 </w:t>
+            </w:r>
+            <w:proofErr w:type="gramStart"/>
+            <w:r>
+              <w:rPr>
+                <w:rFonts w:hint="eastAsia"/>
+              </w:rPr>
+              <w:t>잘못 되었는지</w:t>
+            </w:r>
+            <w:proofErr w:type="gramEnd"/>
+            <w:r>
+              <w:rPr>
+                <w:rFonts w:hint="eastAsia"/>
+              </w:rPr>
+              <w:t xml:space="preserve"> 찾아보았다.</w:t>
             </w:r>
           </w:p>
           <w:p/>
@@ -1315,7 +2086,21 @@
               <w:rPr>
                 <w:rFonts w:hint="eastAsia"/>
               </w:rPr>
-              <w:t xml:space="preserve">어제 계속 찾아보다가 스키닝에 대해 이해가 잘 안된 것 같아서 </w:t>
+              <w:t xml:space="preserve">어제 계속 찾아보다가 </w:t>
+            </w:r>
+            <w:proofErr w:type="spellStart"/>
+            <w:r>
+              <w:rPr>
+                <w:rFonts w:hint="eastAsia"/>
+              </w:rPr>
+              <w:t>스키닝에</w:t>
+            </w:r>
+            <w:proofErr w:type="spellEnd"/>
+            <w:r>
+              <w:rPr>
+                <w:rFonts w:hint="eastAsia"/>
+              </w:rPr>
+              <w:t xml:space="preserve"> 대해 이해가 잘 안된 것 같아서 </w:t>
             </w:r>
             <w:r>
               <w:rPr>
@@ -1330,11 +2115,19 @@
               <w:rPr>
                 <w:rFonts w:hint="eastAsia"/>
               </w:rPr>
-              <w:t>일차 녹화본을 다시 보면서 노트에 정리해보면서 공부하였다.</w:t>
+              <w:t xml:space="preserve">일차 녹화본을 다시 보면서 노트에 정리해보면서 </w:t>
+            </w:r>
+            <w:proofErr w:type="gramStart"/>
+            <w:r>
+              <w:rPr>
+                <w:rFonts w:hint="eastAsia"/>
+              </w:rPr>
+              <w:t>공부하였다.</w:t>
             </w:r>
             <w:r>
               <w:t>(</w:t>
             </w:r>
+            <w:proofErr w:type="gramEnd"/>
             <w:r>
               <w:rPr>
                 <w:rFonts w:hint="eastAsia"/>
@@ -1344,11 +2137,19 @@
             <w:r>
               <w:t xml:space="preserve"> </w:t>
             </w:r>
-            <w:r>
-              <w:rPr>
-                <w:rFonts w:hint="eastAsia"/>
-              </w:rPr>
-              <w:t>스키닝)</w:t>
+            <w:proofErr w:type="spellStart"/>
+            <w:r>
+              <w:rPr>
+                <w:rFonts w:hint="eastAsia"/>
+              </w:rPr>
+              <w:t>스키닝</w:t>
+            </w:r>
+            <w:proofErr w:type="spellEnd"/>
+            <w:r>
+              <w:rPr>
+                <w:rFonts w:hint="eastAsia"/>
+              </w:rPr>
+              <w:t>)</w:t>
             </w:r>
             <w:r>
               <w:t xml:space="preserve"> </w:t>
@@ -1378,7 +2179,21 @@
               <w:rPr>
                 <w:rFonts w:hint="eastAsia"/>
               </w:rPr>
-              <w:t>다른 프로젝트에서 애니메이션 렌더링을 해보고있다.</w:t>
+              <w:t xml:space="preserve">다른 프로젝트에서 애니메이션 렌더링을 </w:t>
+            </w:r>
+            <w:proofErr w:type="gramStart"/>
+            <w:r>
+              <w:rPr>
+                <w:rFonts w:hint="eastAsia"/>
+              </w:rPr>
+              <w:t>해보고있다</w:t>
+            </w:r>
+            <w:proofErr w:type="gramEnd"/>
+            <w:r>
+              <w:rPr>
+                <w:rFonts w:hint="eastAsia"/>
+              </w:rPr>
+              <w:t>.</w:t>
             </w:r>
             <w:r>
               <w:t xml:space="preserve"> </w:t>
@@ -1441,16 +2256,66 @@
               <w:rPr>
                 <w:rFonts w:hint="eastAsia"/>
               </w:rPr>
-              <w:t>다른 프로젝트들도 살펴보면서 스키닝을 어떻게 구현하고 있는지,</w:t>
-            </w:r>
-            <w:r>
-              <w:t xml:space="preserve"> </w:t>
-            </w:r>
-            <w:r>
-              <w:rPr>
-                <w:rFonts w:hint="eastAsia"/>
-              </w:rPr>
-              <w:t>메쉬와 쉐이더가 어떤 구조로 짜여져 있는지 위주로 공부하였다.</w:t>
+              <w:t xml:space="preserve">다른 프로젝트들도 살펴보면서 </w:t>
+            </w:r>
+            <w:proofErr w:type="spellStart"/>
+            <w:r>
+              <w:rPr>
+                <w:rFonts w:hint="eastAsia"/>
+              </w:rPr>
+              <w:t>스키닝을</w:t>
+            </w:r>
+            <w:proofErr w:type="spellEnd"/>
+            <w:r>
+              <w:rPr>
+                <w:rFonts w:hint="eastAsia"/>
+              </w:rPr>
+              <w:t xml:space="preserve"> 어떻게 구현하고 있는지,</w:t>
+            </w:r>
+            <w:r>
+              <w:t xml:space="preserve"> </w:t>
+            </w:r>
+            <w:proofErr w:type="spellStart"/>
+            <w:r>
+              <w:rPr>
+                <w:rFonts w:hint="eastAsia"/>
+              </w:rPr>
+              <w:t>메쉬와</w:t>
+            </w:r>
+            <w:proofErr w:type="spellEnd"/>
+            <w:r>
+              <w:rPr>
+                <w:rFonts w:hint="eastAsia"/>
+              </w:rPr>
+              <w:t xml:space="preserve"> </w:t>
+            </w:r>
+            <w:proofErr w:type="spellStart"/>
+            <w:r>
+              <w:rPr>
+                <w:rFonts w:hint="eastAsia"/>
+              </w:rPr>
+              <w:t>쉐이더가</w:t>
+            </w:r>
+            <w:proofErr w:type="spellEnd"/>
+            <w:r>
+              <w:rPr>
+                <w:rFonts w:hint="eastAsia"/>
+              </w:rPr>
+              <w:t xml:space="preserve"> 어떤 구조로 </w:t>
+            </w:r>
+            <w:proofErr w:type="gramStart"/>
+            <w:r>
+              <w:rPr>
+                <w:rFonts w:hint="eastAsia"/>
+              </w:rPr>
+              <w:t>짜여져</w:t>
+            </w:r>
+            <w:proofErr w:type="gramEnd"/>
+            <w:r>
+              <w:rPr>
+                <w:rFonts w:hint="eastAsia"/>
+              </w:rPr>
+              <w:t xml:space="preserve"> 있는지 위주로 공부하였다.</w:t>
             </w:r>
             <w:r>
               <w:t xml:space="preserve"> </w:t>
@@ -1495,14 +2360,28 @@
               <w:rPr>
                 <w:rFonts w:hint="eastAsia"/>
               </w:rPr>
-              <w:t>정점의 구조와 어떻게 쉐이</w:t>
+              <w:t xml:space="preserve">정점의 구조와 어떻게 </w:t>
+            </w:r>
+            <w:proofErr w:type="spellStart"/>
+            <w:r>
+              <w:rPr>
+                <w:rFonts w:hint="eastAsia"/>
+              </w:rPr>
+              <w:t>쉐이</w:t>
             </w:r>
             <w:r>
               <w:rPr>
                 <w:rFonts w:hint="eastAsia"/>
               </w:rPr>
               <w:lastRenderedPageBreak/>
-              <w:t>더로 넘기는지,</w:t>
+              <w:t>더로</w:t>
+            </w:r>
+            <w:proofErr w:type="spellEnd"/>
+            <w:r>
+              <w:rPr>
+                <w:rFonts w:hint="eastAsia"/>
+              </w:rPr>
+              <w:t xml:space="preserve"> 넘기는지,</w:t>
             </w:r>
             <w:r>
               <w:t xml:space="preserve"> </w:t>
@@ -1601,11 +2480,19 @@
               <w:rPr>
                 <w:rFonts w:hint="eastAsia"/>
               </w:rPr>
-              <w:t>교수님께 답장을 받고 문제점을 확인하였다.</w:t>
+              <w:t xml:space="preserve">교수님께 답장을 받고 문제점을 </w:t>
+            </w:r>
+            <w:proofErr w:type="gramStart"/>
+            <w:r>
+              <w:rPr>
+                <w:rFonts w:hint="eastAsia"/>
+              </w:rPr>
+              <w:t>확인하였다.</w:t>
             </w:r>
             <w:r>
               <w:t>(</w:t>
             </w:r>
+            <w:proofErr w:type="gramEnd"/>
             <w:r>
               <w:rPr>
                 <w:rFonts w:hint="eastAsia"/>
@@ -1628,20 +2515,42 @@
               <w:rPr>
                 <w:rFonts w:hint="eastAsia"/>
               </w:rPr>
-              <w:t>그래서 플레이어 메쉬와 애니메이션을 불러들이는 함수를 따로 만들어서 추가하였다.</w:t>
-            </w:r>
-            <w:r>
-              <w:t xml:space="preserve"> </w:t>
-            </w:r>
-            <w:r>
-              <w:rPr>
-                <w:rFonts w:hint="eastAsia"/>
-              </w:rPr>
-              <w:t>근데 또 다른 문제가 생겼다.</w:t>
+              <w:t xml:space="preserve">그래서 플레이어 </w:t>
+            </w:r>
+            <w:proofErr w:type="spellStart"/>
+            <w:r>
+              <w:rPr>
+                <w:rFonts w:hint="eastAsia"/>
+              </w:rPr>
+              <w:t>메쉬와</w:t>
+            </w:r>
+            <w:proofErr w:type="spellEnd"/>
+            <w:r>
+              <w:rPr>
+                <w:rFonts w:hint="eastAsia"/>
+              </w:rPr>
+              <w:t xml:space="preserve"> 애니메이션을 불러들이는 함수를 따로 만들어서 추가하였다.</w:t>
+            </w:r>
+            <w:r>
+              <w:t xml:space="preserve"> </w:t>
+            </w:r>
+            <w:r>
+              <w:rPr>
+                <w:rFonts w:hint="eastAsia"/>
+              </w:rPr>
+              <w:t xml:space="preserve">근데 또 다른 문제가 </w:t>
+            </w:r>
+            <w:proofErr w:type="gramStart"/>
+            <w:r>
+              <w:rPr>
+                <w:rFonts w:hint="eastAsia"/>
+              </w:rPr>
+              <w:t>생겼다.</w:t>
             </w:r>
             <w:r>
               <w:t>(</w:t>
             </w:r>
+            <w:proofErr w:type="gramEnd"/>
             <w:r>
               <w:rPr>
                 <w:rFonts w:hint="eastAsia"/>
@@ -1655,7 +2564,35 @@
               <w:rPr>
                 <w:rFonts w:hint="eastAsia"/>
               </w:rPr>
-              <w:t>애니메이션 파일에만 있는 뼈들의 행렬은 모두 초기화해서 렌더링했더니 다리가 몸쪽으로 가서 이상하게 렌더링된다.</w:t>
+              <w:t xml:space="preserve">애니메이션 파일에만 있는 뼈들의 행렬은 모두 초기화해서 렌더링했더니 다리가 </w:t>
+            </w:r>
+            <w:proofErr w:type="spellStart"/>
+            <w:r>
+              <w:rPr>
+                <w:rFonts w:hint="eastAsia"/>
+              </w:rPr>
+              <w:t>몸쪽으로</w:t>
+            </w:r>
+            <w:proofErr w:type="spellEnd"/>
+            <w:r>
+              <w:rPr>
+                <w:rFonts w:hint="eastAsia"/>
+              </w:rPr>
+              <w:t xml:space="preserve"> 가서 이상하게 </w:t>
+            </w:r>
+            <w:proofErr w:type="spellStart"/>
+            <w:r>
+              <w:rPr>
+                <w:rFonts w:hint="eastAsia"/>
+              </w:rPr>
+              <w:t>렌더링된다</w:t>
+            </w:r>
+            <w:proofErr w:type="spellEnd"/>
+            <w:r>
+              <w:rPr>
+                <w:rFonts w:hint="eastAsia"/>
+              </w:rPr>
+              <w:t>.</w:t>
             </w:r>
             <w:r>
               <w:t xml:space="preserve"> </w:t>
@@ -1729,34 +2666,66 @@
               <w:rPr>
                 <w:rFonts w:hint="eastAsia"/>
               </w:rPr>
-              <w:t>모델f</w:t>
+              <w:t>모델</w:t>
+            </w:r>
+            <w:proofErr w:type="spellStart"/>
+            <w:r>
+              <w:rPr>
+                <w:rFonts w:hint="eastAsia"/>
+              </w:rPr>
+              <w:t>f</w:t>
             </w:r>
             <w:r>
               <w:t>bx</w:t>
             </w:r>
-            <w:r>
-              <w:rPr>
-                <w:rFonts w:hint="eastAsia"/>
-              </w:rPr>
-              <w:t>파일에 없는 뼈가 애니메이션f</w:t>
+            <w:proofErr w:type="spellEnd"/>
+            <w:r>
+              <w:rPr>
+                <w:rFonts w:hint="eastAsia"/>
+              </w:rPr>
+              <w:t>파일에 없는 뼈가 애니메이션</w:t>
+            </w:r>
+            <w:proofErr w:type="spellStart"/>
+            <w:r>
+              <w:rPr>
+                <w:rFonts w:hint="eastAsia"/>
+              </w:rPr>
+              <w:t>f</w:t>
             </w:r>
             <w:r>
               <w:t>bx</w:t>
             </w:r>
+            <w:proofErr w:type="spellEnd"/>
             <w:r>
               <w:rPr>
                 <w:rFonts w:hint="eastAsia"/>
               </w:rPr>
               <w:t xml:space="preserve">파일에는 존재해 계층구조가 조금 달라서 발생한 문제였다. 모델과 애니메이션 </w:t>
             </w:r>
+            <w:proofErr w:type="spellStart"/>
             <w:r>
               <w:t>fbx</w:t>
             </w:r>
-            <w:r>
-              <w:rPr>
-                <w:rFonts w:hint="eastAsia"/>
-              </w:rPr>
-              <w:t>파일에서 읽어들일 데이터를 정리하였다.</w:t>
+            <w:proofErr w:type="spellEnd"/>
+            <w:r>
+              <w:rPr>
+                <w:rFonts w:hint="eastAsia"/>
+              </w:rPr>
+              <w:t xml:space="preserve">파일에서 </w:t>
+            </w:r>
+            <w:proofErr w:type="spellStart"/>
+            <w:r>
+              <w:rPr>
+                <w:rFonts w:hint="eastAsia"/>
+              </w:rPr>
+              <w:t>읽어들일</w:t>
+            </w:r>
+            <w:proofErr w:type="spellEnd"/>
+            <w:r>
+              <w:rPr>
+                <w:rFonts w:hint="eastAsia"/>
+              </w:rPr>
+              <w:t xml:space="preserve"> 데이터를 정리하였다.</w:t>
             </w:r>
           </w:p>
           <w:p/>
@@ -1792,11 +2761,19 @@
               <w:rPr>
                 <w:rFonts w:hint="eastAsia"/>
               </w:rPr>
-              <w:t>하는 부분을 다시 설계하였다.</w:t>
+              <w:t xml:space="preserve">하는 부분을 다시 </w:t>
+            </w:r>
+            <w:proofErr w:type="gramStart"/>
+            <w:r>
+              <w:rPr>
+                <w:rFonts w:hint="eastAsia"/>
+              </w:rPr>
+              <w:t>설계하였다.</w:t>
             </w:r>
             <w:r>
               <w:t>(</w:t>
             </w:r>
+            <w:proofErr w:type="gramEnd"/>
             <w:r>
               <w:rPr>
                 <w:rFonts w:hint="eastAsia"/>
@@ -1810,7 +2787,35 @@
               <w:rPr>
                 <w:rFonts w:hint="eastAsia"/>
               </w:rPr>
-              <w:t>모델과 애니메이션 파일의 프레임들을 부분적으로 읽어 들여야할 것 같은데 프레임의 중간부터 읽어들이는 것이 문제인 것 같다.</w:t>
+              <w:t xml:space="preserve">모델과 애니메이션 파일의 프레임들을 부분적으로 읽어 </w:t>
+            </w:r>
+            <w:proofErr w:type="spellStart"/>
+            <w:r>
+              <w:rPr>
+                <w:rFonts w:hint="eastAsia"/>
+              </w:rPr>
+              <w:t>들여야할</w:t>
+            </w:r>
+            <w:proofErr w:type="spellEnd"/>
+            <w:r>
+              <w:rPr>
+                <w:rFonts w:hint="eastAsia"/>
+              </w:rPr>
+              <w:t xml:space="preserve"> 것 같은데 프레임의 중간부터 </w:t>
+            </w:r>
+            <w:proofErr w:type="spellStart"/>
+            <w:r>
+              <w:rPr>
+                <w:rFonts w:hint="eastAsia"/>
+              </w:rPr>
+              <w:t>읽어들이는</w:t>
+            </w:r>
+            <w:proofErr w:type="spellEnd"/>
+            <w:r>
+              <w:rPr>
+                <w:rFonts w:hint="eastAsia"/>
+              </w:rPr>
+              <w:t xml:space="preserve"> 것이 문제인 것 같다.</w:t>
             </w:r>
             <w:r>
               <w:t xml:space="preserve"> </w:t>
@@ -1873,22 +2878,72 @@
               <w:rPr>
                 <w:rFonts w:hint="eastAsia"/>
               </w:rPr>
-              <w:t>데이터를 로드하는 부분을 전에 설계한 내용을 바탕으로 코드를 수정했다.</w:t>
-            </w:r>
-            <w:r>
-              <w:t xml:space="preserve"> </w:t>
-            </w:r>
-            <w:r>
-              <w:rPr>
-                <w:rFonts w:hint="eastAsia"/>
-              </w:rPr>
-              <w:t>로드하는 방법을 변경한 만큼 익스포터의 코드도 변경</w:t>
-            </w:r>
-            <w:r>
-              <w:rPr>
-                <w:rFonts w:hint="eastAsia"/>
-              </w:rPr>
-              <w:t>해야해서 생각보다 시간이 오래 걸릴 것 같다.</w:t>
+              <w:t xml:space="preserve">데이터를 </w:t>
+            </w:r>
+            <w:proofErr w:type="spellStart"/>
+            <w:r>
+              <w:rPr>
+                <w:rFonts w:hint="eastAsia"/>
+              </w:rPr>
+              <w:t>로드하는</w:t>
+            </w:r>
+            <w:proofErr w:type="spellEnd"/>
+            <w:r>
+              <w:rPr>
+                <w:rFonts w:hint="eastAsia"/>
+              </w:rPr>
+              <w:t xml:space="preserve"> 부분을 전에 설계한 내용을 바탕으로 코드를 수정했다.</w:t>
+            </w:r>
+            <w:r>
+              <w:t xml:space="preserve"> </w:t>
+            </w:r>
+            <w:proofErr w:type="spellStart"/>
+            <w:r>
+              <w:rPr>
+                <w:rFonts w:hint="eastAsia"/>
+              </w:rPr>
+              <w:t>로드하는</w:t>
+            </w:r>
+            <w:proofErr w:type="spellEnd"/>
+            <w:r>
+              <w:rPr>
+                <w:rFonts w:hint="eastAsia"/>
+              </w:rPr>
+              <w:t xml:space="preserve"> 방법을 변경한 만큼 </w:t>
+            </w:r>
+            <w:proofErr w:type="spellStart"/>
+            <w:r>
+              <w:rPr>
+                <w:rFonts w:hint="eastAsia"/>
+              </w:rPr>
+              <w:t>익스포터의</w:t>
+            </w:r>
+            <w:proofErr w:type="spellEnd"/>
+            <w:r>
+              <w:rPr>
+                <w:rFonts w:hint="eastAsia"/>
+              </w:rPr>
+              <w:t xml:space="preserve"> 코드도 </w:t>
+            </w:r>
+            <w:proofErr w:type="spellStart"/>
+            <w:r>
+              <w:rPr>
+                <w:rFonts w:hint="eastAsia"/>
+              </w:rPr>
+              <w:t>변경</w:t>
+            </w:r>
+            <w:r>
+              <w:rPr>
+                <w:rFonts w:hint="eastAsia"/>
+              </w:rPr>
+              <w:t>해야해서</w:t>
+            </w:r>
+            <w:proofErr w:type="spellEnd"/>
+            <w:r>
+              <w:rPr>
+                <w:rFonts w:hint="eastAsia"/>
+              </w:rPr>
+              <w:t xml:space="preserve"> 생각보다 시간이 오래 걸릴 것 같다.</w:t>
             </w:r>
           </w:p>
           <w:p/>
@@ -1915,16 +2970,44 @@
               <w:rPr>
                 <w:rFonts w:hint="eastAsia"/>
               </w:rPr>
-              <w:t>정보를 로드하는 방법을 새로 구현하였다.</w:t>
-            </w:r>
-            <w:r>
-              <w:t xml:space="preserve"> </w:t>
-            </w:r>
-            <w:r>
-              <w:rPr>
-                <w:rFonts w:hint="eastAsia"/>
-              </w:rPr>
-              <w:t>계층구조에 이어서 애니메이션 동작의 정보까지 로드하였다.</w:t>
+              <w:t xml:space="preserve">정보를 </w:t>
+            </w:r>
+            <w:proofErr w:type="spellStart"/>
+            <w:r>
+              <w:rPr>
+                <w:rFonts w:hint="eastAsia"/>
+              </w:rPr>
+              <w:t>로드하는</w:t>
+            </w:r>
+            <w:proofErr w:type="spellEnd"/>
+            <w:r>
+              <w:rPr>
+                <w:rFonts w:hint="eastAsia"/>
+              </w:rPr>
+              <w:t xml:space="preserve"> 방법을 새로 구현하였다.</w:t>
+            </w:r>
+            <w:r>
+              <w:t xml:space="preserve"> </w:t>
+            </w:r>
+            <w:r>
+              <w:rPr>
+                <w:rFonts w:hint="eastAsia"/>
+              </w:rPr>
+              <w:t xml:space="preserve">계층구조에 이어서 애니메이션 동작의 정보까지 </w:t>
+            </w:r>
+            <w:proofErr w:type="spellStart"/>
+            <w:r>
+              <w:rPr>
+                <w:rFonts w:hint="eastAsia"/>
+              </w:rPr>
+              <w:t>로드하였다</w:t>
+            </w:r>
+            <w:proofErr w:type="spellEnd"/>
+            <w:r>
+              <w:rPr>
+                <w:rFonts w:hint="eastAsia"/>
+              </w:rPr>
+              <w:t>.</w:t>
             </w:r>
             <w:r>
               <w:t xml:space="preserve"> </w:t>
@@ -2037,25 +3120,105 @@
               <w:rPr>
                 <w:rFonts w:hint="eastAsia"/>
               </w:rPr>
-              <w:t>모델 객체의 메쉬 부분이 비어있다.</w:t>
+              <w:t xml:space="preserve">모델 객체의 </w:t>
+            </w:r>
+            <w:proofErr w:type="spellStart"/>
+            <w:r>
+              <w:rPr>
+                <w:rFonts w:hint="eastAsia"/>
+              </w:rPr>
+              <w:t>메쉬</w:t>
+            </w:r>
+            <w:proofErr w:type="spellEnd"/>
+            <w:r>
+              <w:rPr>
+                <w:rFonts w:hint="eastAsia"/>
+              </w:rPr>
+              <w:t xml:space="preserve"> 부분이 </w:t>
+            </w:r>
+            <w:proofErr w:type="spellStart"/>
+            <w:proofErr w:type="gramStart"/>
+            <w:r>
+              <w:rPr>
+                <w:rFonts w:hint="eastAsia"/>
+              </w:rPr>
+              <w:t>비어있다</w:t>
+            </w:r>
+            <w:proofErr w:type="spellEnd"/>
+            <w:r>
+              <w:rPr>
+                <w:rFonts w:hint="eastAsia"/>
+              </w:rPr>
+              <w:t>.</w:t>
             </w:r>
             <w:r>
               <w:t>(</w:t>
             </w:r>
-            <w:r>
-              <w:rPr>
-                <w:rFonts w:hint="eastAsia"/>
-              </w:rPr>
-              <w:t>분명 메쉬 정보를 읽어 들여서 메쉬를 생성했는데</w:t>
+            <w:proofErr w:type="gramEnd"/>
+            <w:r>
+              <w:rPr>
+                <w:rFonts w:hint="eastAsia"/>
+              </w:rPr>
+              <w:t xml:space="preserve">분명 </w:t>
+            </w:r>
+            <w:proofErr w:type="spellStart"/>
+            <w:r>
+              <w:rPr>
+                <w:rFonts w:hint="eastAsia"/>
+              </w:rPr>
+              <w:t>메쉬</w:t>
+            </w:r>
+            <w:proofErr w:type="spellEnd"/>
+            <w:r>
+              <w:rPr>
+                <w:rFonts w:hint="eastAsia"/>
+              </w:rPr>
+              <w:t xml:space="preserve"> 정보를 읽어 들여서 </w:t>
+            </w:r>
+            <w:proofErr w:type="spellStart"/>
+            <w:r>
+              <w:rPr>
+                <w:rFonts w:hint="eastAsia"/>
+              </w:rPr>
+              <w:t>메쉬를</w:t>
+            </w:r>
+            <w:proofErr w:type="spellEnd"/>
+            <w:r>
+              <w:rPr>
+                <w:rFonts w:hint="eastAsia"/>
+              </w:rPr>
+              <w:t xml:space="preserve"> 생성했는데</w:t>
             </w:r>
             <w:r>
               <w:t xml:space="preserve">….) </w:t>
             </w:r>
-            <w:r>
-              <w:rPr>
-                <w:rFonts w:hint="eastAsia"/>
-              </w:rPr>
-              <w:t>정보들정 읽어들일 때 하나의 객체가 아닌 하나의 객체 안에서 여러 객체를 생성하는 것 같다.</w:t>
+            <w:proofErr w:type="spellStart"/>
+            <w:r>
+              <w:rPr>
+                <w:rFonts w:hint="eastAsia"/>
+              </w:rPr>
+              <w:t>정보들정</w:t>
+            </w:r>
+            <w:proofErr w:type="spellEnd"/>
+            <w:r>
+              <w:rPr>
+                <w:rFonts w:hint="eastAsia"/>
+              </w:rPr>
+              <w:t xml:space="preserve"> </w:t>
+            </w:r>
+            <w:proofErr w:type="spellStart"/>
+            <w:r>
+              <w:rPr>
+                <w:rFonts w:hint="eastAsia"/>
+              </w:rPr>
+              <w:t>읽어들일</w:t>
+            </w:r>
+            <w:proofErr w:type="spellEnd"/>
+            <w:r>
+              <w:rPr>
+                <w:rFonts w:hint="eastAsia"/>
+              </w:rPr>
+              <w:t xml:space="preserve"> 때 하나의 객체가 아닌 하나의 객체 안에서 여러 객체를 생성하는 것 같다.</w:t>
             </w:r>
             <w:r>
               <w:t xml:space="preserve"> </w:t>
@@ -2128,11 +3291,19 @@
               <w:rPr>
                 <w:rFonts w:hint="eastAsia"/>
               </w:rPr>
-              <w:t>유니티에서 모델의 계층구조와 애니메이션f</w:t>
+              <w:t>유니티에서 모델의 계층구조와 애니메이션</w:t>
+            </w:r>
+            <w:proofErr w:type="spellStart"/>
+            <w:r>
+              <w:rPr>
+                <w:rFonts w:hint="eastAsia"/>
+              </w:rPr>
+              <w:t>f</w:t>
             </w:r>
             <w:r>
               <w:t>bx</w:t>
             </w:r>
+            <w:proofErr w:type="spellEnd"/>
             <w:r>
               <w:rPr>
                 <w:rFonts w:hint="eastAsia"/>
@@ -2148,6 +3319,7 @@
               </w:rPr>
               <w:t xml:space="preserve">그리고 계층구조로는 모델 </w:t>
             </w:r>
+            <w:proofErr w:type="spellStart"/>
             <w:r>
               <w:t>륱</w:t>
             </w:r>
@@ -2155,7 +3327,14 @@
               <w:rPr>
                 <w:rFonts w:hint="eastAsia"/>
               </w:rPr>
-              <w:t>를 사용하기로 하였고,</w:t>
+              <w:t>를</w:t>
+            </w:r>
+            <w:proofErr w:type="spellEnd"/>
+            <w:r>
+              <w:rPr>
+                <w:rFonts w:hint="eastAsia"/>
+              </w:rPr>
+              <w:t xml:space="preserve"> 사용하기로 하였고,</w:t>
             </w:r>
             <w:r>
               <w:t xml:space="preserve"> </w:t>
@@ -2205,14 +3384,30 @@
               </w:rPr>
               <w:t xml:space="preserve">추출하기로 한 데이터를 기반으로 </w:t>
             </w:r>
+            <w:proofErr w:type="spellStart"/>
             <w:r>
               <w:t>fbx</w:t>
             </w:r>
-            <w:r>
-              <w:rPr>
-                <w:rFonts w:hint="eastAsia"/>
-              </w:rPr>
-              <w:t>파일들을 읽어들이는 구조를 다시 설계하고 구현하고 있다.</w:t>
+            <w:proofErr w:type="spellEnd"/>
+            <w:r>
+              <w:rPr>
+                <w:rFonts w:hint="eastAsia"/>
+              </w:rPr>
+              <w:t xml:space="preserve">파일들을 </w:t>
+            </w:r>
+            <w:proofErr w:type="spellStart"/>
+            <w:r>
+              <w:rPr>
+                <w:rFonts w:hint="eastAsia"/>
+              </w:rPr>
+              <w:t>읽어들이는</w:t>
+            </w:r>
+            <w:proofErr w:type="spellEnd"/>
+            <w:r>
+              <w:rPr>
+                <w:rFonts w:hint="eastAsia"/>
+              </w:rPr>
+              <w:t xml:space="preserve"> 구조를 다시 설계하고 구현하고 있다.</w:t>
             </w:r>
             <w:r>
               <w:t xml:space="preserve"> (70%)</w:t>
@@ -2274,6 +3469,7 @@
             <w:r>
               <w:t xml:space="preserve"> </w:t>
             </w:r>
+            <w:proofErr w:type="spellStart"/>
             <w:r>
               <w:rPr>
                 <w:rFonts w:hint="eastAsia"/>
@@ -2283,6 +3479,7 @@
             <w:r>
               <w:t>bx</w:t>
             </w:r>
+            <w:proofErr w:type="spellEnd"/>
             <w:r>
               <w:rPr>
                 <w:rFonts w:hint="eastAsia"/>
@@ -2314,34 +3511,108 @@
               <w:rPr>
                 <w:rFonts w:hint="eastAsia"/>
               </w:rPr>
-              <w:t>하지 않은채 바이너리 파일을 생성해서 클라이언트에서 렌더링해보았지만 이전과 같이 이상하게 렌더링되었다.</w:t>
-            </w:r>
-            <w:r>
-              <w:t xml:space="preserve"> </w:t>
-            </w:r>
-            <w:r>
-              <w:rPr>
-                <w:rFonts w:hint="eastAsia"/>
-              </w:rPr>
-              <w:t>애니메이션을 적용하지 않았을 때 모델은 제대로 렌더링이 되지만 애니메이션 데이터만 적용하면 오른쪽 다리 부분이 이상하게 렌더링되었다.</w:t>
-            </w:r>
-            <w:r>
-              <w:t xml:space="preserve"> </w:t>
-            </w:r>
-            <w:r>
-              <w:rPr>
-                <w:rFonts w:hint="eastAsia"/>
-              </w:rPr>
-              <w:t>왜그런지 이유를 찾고있다.</w:t>
-            </w:r>
-            <w:r>
-              <w:t xml:space="preserve"> </w:t>
-            </w:r>
-            <w:r>
-              <w:rPr>
-                <w:rFonts w:hint="eastAsia"/>
-              </w:rPr>
-              <w:t>염혜린 선배에게 연락을 해보았지만 답장은 오지 않았다.</w:t>
+              <w:t xml:space="preserve">하지 </w:t>
+            </w:r>
+            <w:proofErr w:type="spellStart"/>
+            <w:proofErr w:type="gramStart"/>
+            <w:r>
+              <w:rPr>
+                <w:rFonts w:hint="eastAsia"/>
+              </w:rPr>
+              <w:t>않은채</w:t>
+            </w:r>
+            <w:proofErr w:type="spellEnd"/>
+            <w:proofErr w:type="gramEnd"/>
+            <w:r>
+              <w:rPr>
+                <w:rFonts w:hint="eastAsia"/>
+              </w:rPr>
+              <w:t xml:space="preserve"> 바이너리 파일을 생성해서 클라이언트에서 렌더링해보았지만 이전과 같이 이상하게 </w:t>
+            </w:r>
+            <w:proofErr w:type="spellStart"/>
+            <w:r>
+              <w:rPr>
+                <w:rFonts w:hint="eastAsia"/>
+              </w:rPr>
+              <w:t>렌더링되었다</w:t>
+            </w:r>
+            <w:proofErr w:type="spellEnd"/>
+            <w:r>
+              <w:rPr>
+                <w:rFonts w:hint="eastAsia"/>
+              </w:rPr>
+              <w:t>.</w:t>
+            </w:r>
+            <w:r>
+              <w:t xml:space="preserve"> </w:t>
+            </w:r>
+            <w:r>
+              <w:rPr>
+                <w:rFonts w:hint="eastAsia"/>
+              </w:rPr>
+              <w:t xml:space="preserve">애니메이션을 적용하지 않았을 때 모델은 제대로 렌더링이 되지만 애니메이션 데이터만 적용하면 오른쪽 다리 부분이 이상하게 </w:t>
+            </w:r>
+            <w:proofErr w:type="spellStart"/>
+            <w:r>
+              <w:rPr>
+                <w:rFonts w:hint="eastAsia"/>
+              </w:rPr>
+              <w:t>렌더링되었다</w:t>
+            </w:r>
+            <w:proofErr w:type="spellEnd"/>
+            <w:r>
+              <w:rPr>
+                <w:rFonts w:hint="eastAsia"/>
+              </w:rPr>
+              <w:t>.</w:t>
+            </w:r>
+            <w:r>
+              <w:t xml:space="preserve"> </w:t>
+            </w:r>
+            <w:proofErr w:type="spellStart"/>
+            <w:r>
+              <w:rPr>
+                <w:rFonts w:hint="eastAsia"/>
+              </w:rPr>
+              <w:t>왜그런지</w:t>
+            </w:r>
+            <w:proofErr w:type="spellEnd"/>
+            <w:r>
+              <w:rPr>
+                <w:rFonts w:hint="eastAsia"/>
+              </w:rPr>
+              <w:t xml:space="preserve"> 이유를 </w:t>
+            </w:r>
+            <w:proofErr w:type="gramStart"/>
+            <w:r>
+              <w:rPr>
+                <w:rFonts w:hint="eastAsia"/>
+              </w:rPr>
+              <w:t>찾고있다</w:t>
+            </w:r>
+            <w:proofErr w:type="gramEnd"/>
+            <w:r>
+              <w:rPr>
+                <w:rFonts w:hint="eastAsia"/>
+              </w:rPr>
+              <w:t>.</w:t>
+            </w:r>
+            <w:r>
+              <w:t xml:space="preserve"> </w:t>
+            </w:r>
+            <w:proofErr w:type="spellStart"/>
+            <w:r>
+              <w:rPr>
+                <w:rFonts w:hint="eastAsia"/>
+              </w:rPr>
+              <w:t>염혜린</w:t>
+            </w:r>
+            <w:proofErr w:type="spellEnd"/>
+            <w:r>
+              <w:rPr>
+                <w:rFonts w:hint="eastAsia"/>
+              </w:rPr>
+              <w:t xml:space="preserve"> 선배에게 연락을 해보았지만 답장은 오지 않았다.</w:t>
             </w:r>
           </w:p>
           <w:p/>
@@ -2368,20 +3639,56 @@
               <w:rPr>
                 <w:rFonts w:hint="eastAsia"/>
               </w:rPr>
-              <w:t>어제에 이어서 애니메이션이 제대로 렌더링되지 않는 이유를 찾았다.</w:t>
-            </w:r>
-            <w:r>
-              <w:t xml:space="preserve"> </w:t>
-            </w:r>
-            <w:r>
-              <w:rPr>
-                <w:rFonts w:hint="eastAsia"/>
-              </w:rPr>
-              <w:t>현재 클라이언트에서의 애니메이션 적용 방식은 커브노드의 데이터들을 읽어 그 값에 가중치를 곱해서 m</w:t>
+              <w:t xml:space="preserve">어제에 이어서 애니메이션이 제대로 </w:t>
+            </w:r>
+            <w:proofErr w:type="spellStart"/>
+            <w:r>
+              <w:rPr>
+                <w:rFonts w:hint="eastAsia"/>
+              </w:rPr>
+              <w:t>렌더링되지</w:t>
+            </w:r>
+            <w:proofErr w:type="spellEnd"/>
+            <w:r>
+              <w:rPr>
+                <w:rFonts w:hint="eastAsia"/>
+              </w:rPr>
+              <w:t xml:space="preserve"> 않는 이유를 찾았다.</w:t>
+            </w:r>
+            <w:r>
+              <w:t xml:space="preserve"> </w:t>
+            </w:r>
+            <w:r>
+              <w:rPr>
+                <w:rFonts w:hint="eastAsia"/>
+              </w:rPr>
+              <w:t xml:space="preserve">현재 클라이언트에서의 애니메이션 적용 방식은 </w:t>
+            </w:r>
+            <w:proofErr w:type="spellStart"/>
+            <w:r>
+              <w:rPr>
+                <w:rFonts w:hint="eastAsia"/>
+              </w:rPr>
+              <w:t>커브노드의</w:t>
+            </w:r>
+            <w:proofErr w:type="spellEnd"/>
+            <w:r>
+              <w:rPr>
+                <w:rFonts w:hint="eastAsia"/>
+              </w:rPr>
+              <w:t xml:space="preserve"> 데이터들을 읽어 그 값에 가중치를 곱해서 </w:t>
+            </w:r>
+            <w:proofErr w:type="spellStart"/>
+            <w:r>
+              <w:rPr>
+                <w:rFonts w:hint="eastAsia"/>
+              </w:rPr>
+              <w:t>m</w:t>
             </w:r>
             <w:r>
               <w:t>txToParent</w:t>
             </w:r>
+            <w:proofErr w:type="spellEnd"/>
             <w:r>
               <w:rPr>
                 <w:rFonts w:hint="eastAsia"/>
@@ -2395,7 +3702,21 @@
               <w:rPr>
                 <w:rFonts w:hint="eastAsia"/>
               </w:rPr>
-              <w:t>교수님의 다른 프로젝트들을 보다가 다른 방법으로 구현된 프로젝트를 확인하고 그것과 비슷하게 코드를 변경해서 렌더링해보았지만 제대로 렌더링되지 않았다.</w:t>
+              <w:t xml:space="preserve">교수님의 다른 프로젝트들을 보다가 다른 방법으로 구현된 프로젝트를 확인하고 그것과 비슷하게 코드를 변경해서 렌더링해보았지만 제대로 </w:t>
+            </w:r>
+            <w:proofErr w:type="spellStart"/>
+            <w:r>
+              <w:rPr>
+                <w:rFonts w:hint="eastAsia"/>
+              </w:rPr>
+              <w:t>렌더링되지</w:t>
+            </w:r>
+            <w:proofErr w:type="spellEnd"/>
+            <w:r>
+              <w:rPr>
+                <w:rFonts w:hint="eastAsia"/>
+              </w:rPr>
+              <w:t xml:space="preserve"> 않았다.</w:t>
             </w:r>
           </w:p>
           <w:p/>
@@ -2449,16 +3770,44 @@
               <w:rPr>
                 <w:rFonts w:hint="eastAsia"/>
               </w:rPr>
-              <w:t>포즈는 제대로 렌더링되었다.</w:t>
-            </w:r>
-            <w:r>
-              <w:t xml:space="preserve"> </w:t>
-            </w:r>
-            <w:r>
-              <w:rPr>
-                <w:rFonts w:hint="eastAsia"/>
-              </w:rPr>
-              <w:t>하지만 애니메이션만 적용하면 이상하게 렌더링되었다.</w:t>
+              <w:t xml:space="preserve">포즈는 제대로 </w:t>
+            </w:r>
+            <w:proofErr w:type="spellStart"/>
+            <w:r>
+              <w:rPr>
+                <w:rFonts w:hint="eastAsia"/>
+              </w:rPr>
+              <w:t>렌더링되었다</w:t>
+            </w:r>
+            <w:proofErr w:type="spellEnd"/>
+            <w:r>
+              <w:rPr>
+                <w:rFonts w:hint="eastAsia"/>
+              </w:rPr>
+              <w:t>.</w:t>
+            </w:r>
+            <w:r>
+              <w:t xml:space="preserve"> </w:t>
+            </w:r>
+            <w:r>
+              <w:rPr>
+                <w:rFonts w:hint="eastAsia"/>
+              </w:rPr>
+              <w:t xml:space="preserve">하지만 애니메이션만 적용하면 이상하게 </w:t>
+            </w:r>
+            <w:proofErr w:type="spellStart"/>
+            <w:r>
+              <w:rPr>
+                <w:rFonts w:hint="eastAsia"/>
+              </w:rPr>
+              <w:t>렌더링되었다</w:t>
+            </w:r>
+            <w:proofErr w:type="spellEnd"/>
+            <w:r>
+              <w:rPr>
+                <w:rFonts w:hint="eastAsia"/>
+              </w:rPr>
+              <w:t>.</w:t>
             </w:r>
             <w:r>
               <w:t xml:space="preserve"> (</w:t>
@@ -2467,16 +3816,44 @@
               <w:rPr>
                 <w:rFonts w:hint="eastAsia"/>
               </w:rPr>
-              <w:t>디버깅으로 확인해보니 몸의 오른쪽 부분의 뼈들이 이상하게 렌더링되었다.</w:t>
-            </w:r>
-            <w:r>
-              <w:t xml:space="preserve"> </w:t>
-            </w:r>
-            <w:r>
-              <w:rPr>
-                <w:rFonts w:hint="eastAsia"/>
-              </w:rPr>
-              <w:t>왼쪽은 제대로 재생되어 렌더링됨)</w:t>
+              <w:t xml:space="preserve">디버깅으로 확인해보니 몸의 오른쪽 부분의 뼈들이 이상하게 </w:t>
+            </w:r>
+            <w:proofErr w:type="spellStart"/>
+            <w:r>
+              <w:rPr>
+                <w:rFonts w:hint="eastAsia"/>
+              </w:rPr>
+              <w:t>렌더링되었다</w:t>
+            </w:r>
+            <w:proofErr w:type="spellEnd"/>
+            <w:r>
+              <w:rPr>
+                <w:rFonts w:hint="eastAsia"/>
+              </w:rPr>
+              <w:t>.</w:t>
+            </w:r>
+            <w:r>
+              <w:t xml:space="preserve"> </w:t>
+            </w:r>
+            <w:r>
+              <w:rPr>
+                <w:rFonts w:hint="eastAsia"/>
+              </w:rPr>
+              <w:t xml:space="preserve">왼쪽은 제대로 재생되어 </w:t>
+            </w:r>
+            <w:proofErr w:type="spellStart"/>
+            <w:r>
+              <w:rPr>
+                <w:rFonts w:hint="eastAsia"/>
+              </w:rPr>
+              <w:t>렌더링됨</w:t>
+            </w:r>
+            <w:proofErr w:type="spellEnd"/>
+            <w:r>
+              <w:rPr>
+                <w:rFonts w:hint="eastAsia"/>
+              </w:rPr>
+              <w:t>)</w:t>
             </w:r>
             <w:r>
               <w:t xml:space="preserve"> </w:t>
@@ -2503,7 +3880,35 @@
               <w:rPr>
                 <w:rFonts w:hint="eastAsia"/>
               </w:rPr>
-              <w:t>을 확인하고 이 부분을 수정해서 렌더링보았으나 제대로 렌더링되지 않았다.</w:t>
+              <w:t xml:space="preserve">을 확인하고 이 부분을 수정해서 </w:t>
+            </w:r>
+            <w:proofErr w:type="spellStart"/>
+            <w:r>
+              <w:rPr>
+                <w:rFonts w:hint="eastAsia"/>
+              </w:rPr>
+              <w:t>렌더링보았으나</w:t>
+            </w:r>
+            <w:proofErr w:type="spellEnd"/>
+            <w:r>
+              <w:rPr>
+                <w:rFonts w:hint="eastAsia"/>
+              </w:rPr>
+              <w:t xml:space="preserve"> 제대로 </w:t>
+            </w:r>
+            <w:proofErr w:type="spellStart"/>
+            <w:r>
+              <w:rPr>
+                <w:rFonts w:hint="eastAsia"/>
+              </w:rPr>
+              <w:t>렌더링되지</w:t>
+            </w:r>
+            <w:proofErr w:type="spellEnd"/>
+            <w:r>
+              <w:rPr>
+                <w:rFonts w:hint="eastAsia"/>
+              </w:rPr>
+              <w:t xml:space="preserve"> 않았다.</w:t>
             </w:r>
           </w:p>
           <w:p/>
@@ -2575,16 +3980,41 @@
               <w:rPr>
                 <w:rFonts w:hint="eastAsia"/>
               </w:rPr>
-              <w:t>이 애니메이션 f</w:t>
-            </w:r>
-            <w:r>
-              <w:t xml:space="preserve">bx </w:t>
-            </w:r>
-            <w:r>
-              <w:rPr>
-                <w:rFonts w:hint="eastAsia"/>
-              </w:rPr>
-              <w:t>데이터를 추출하는 방법으로 렌더링해봐야겠다는 생각이 들었다.</w:t>
+              <w:t xml:space="preserve">이 애니메이션 </w:t>
+            </w:r>
+            <w:proofErr w:type="spellStart"/>
+            <w:r>
+              <w:rPr>
+                <w:rFonts w:hint="eastAsia"/>
+              </w:rPr>
+              <w:t>f</w:t>
+            </w:r>
+            <w:r>
+              <w:t>bx</w:t>
+            </w:r>
+            <w:proofErr w:type="spellEnd"/>
+            <w:r>
+              <w:t xml:space="preserve"> </w:t>
+            </w:r>
+            <w:r>
+              <w:rPr>
+                <w:rFonts w:hint="eastAsia"/>
+              </w:rPr>
+              <w:t xml:space="preserve">데이터를 추출하는 방법으로 </w:t>
+            </w:r>
+            <w:proofErr w:type="spellStart"/>
+            <w:r>
+              <w:rPr>
+                <w:rFonts w:hint="eastAsia"/>
+              </w:rPr>
+              <w:t>렌더링해봐야겠다는</w:t>
+            </w:r>
+            <w:proofErr w:type="spellEnd"/>
+            <w:r>
+              <w:rPr>
+                <w:rFonts w:hint="eastAsia"/>
+              </w:rPr>
+              <w:t xml:space="preserve"> 생각이 들었다.</w:t>
             </w:r>
             <w:r>
               <w:t xml:space="preserve"> </w:t>
@@ -2629,7 +4059,21 @@
               <w:rPr>
                 <w:rFonts w:hint="eastAsia"/>
               </w:rPr>
-              <w:t>오늘 한 방법으로는 제대로 렌더링되지 않았다.</w:t>
+              <w:t xml:space="preserve">오늘 한 방법으로는 제대로 </w:t>
+            </w:r>
+            <w:proofErr w:type="spellStart"/>
+            <w:r>
+              <w:rPr>
+                <w:rFonts w:hint="eastAsia"/>
+              </w:rPr>
+              <w:t>렌더링되지</w:t>
+            </w:r>
+            <w:proofErr w:type="spellEnd"/>
+            <w:r>
+              <w:rPr>
+                <w:rFonts w:hint="eastAsia"/>
+              </w:rPr>
+              <w:t xml:space="preserve"> 않았다.</w:t>
             </w:r>
           </w:p>
           <w:p/>
@@ -2656,11 +4100,19 @@
               <w:rPr>
                 <w:rFonts w:hint="eastAsia"/>
               </w:rPr>
-              <w:t>어제에 이어서 애니메이션f</w:t>
+              <w:t>어제에 이어서 애니메이션</w:t>
+            </w:r>
+            <w:proofErr w:type="spellStart"/>
+            <w:r>
+              <w:rPr>
+                <w:rFonts w:hint="eastAsia"/>
+              </w:rPr>
+              <w:t>f</w:t>
             </w:r>
             <w:r>
               <w:t>bx</w:t>
             </w:r>
+            <w:proofErr w:type="spellEnd"/>
             <w:r>
               <w:rPr>
                 <w:rFonts w:hint="eastAsia"/>
@@ -2708,7 +4160,21 @@
               <w:rPr>
                 <w:rFonts w:hint="eastAsia"/>
               </w:rPr>
-              <w:t>모델들도 같은 방법으로 해보았더니 애니메이션들이 잘 렌더링되었다.</w:t>
+              <w:t xml:space="preserve">모델들도 같은 방법으로 해보았더니 애니메이션들이 잘 </w:t>
+            </w:r>
+            <w:proofErr w:type="spellStart"/>
+            <w:r>
+              <w:rPr>
+                <w:rFonts w:hint="eastAsia"/>
+              </w:rPr>
+              <w:t>렌더링되었다</w:t>
+            </w:r>
+            <w:proofErr w:type="spellEnd"/>
+            <w:r>
+              <w:rPr>
+                <w:rFonts w:hint="eastAsia"/>
+              </w:rPr>
+              <w:t>.</w:t>
             </w:r>
             <w:r>
               <w:t xml:space="preserve"> </w:t>
@@ -2719,14 +4185,30 @@
               </w:rPr>
               <w:t xml:space="preserve">애니메이션은 </w:t>
             </w:r>
+            <w:proofErr w:type="spellStart"/>
             <w:r>
               <w:t>fbx</w:t>
             </w:r>
-            <w:r>
-              <w:rPr>
-                <w:rFonts w:hint="eastAsia"/>
-              </w:rPr>
-              <w:t>가 아닌 유니티에서 바로 데이터를 추출해내는 방법으로 구현해야할 것 같다.</w:t>
+            <w:proofErr w:type="spellEnd"/>
+            <w:r>
+              <w:rPr>
+                <w:rFonts w:hint="eastAsia"/>
+              </w:rPr>
+              <w:t xml:space="preserve">가 아닌 유니티에서 바로 데이터를 추출해내는 방법으로 </w:t>
+            </w:r>
+            <w:proofErr w:type="spellStart"/>
+            <w:r>
+              <w:rPr>
+                <w:rFonts w:hint="eastAsia"/>
+              </w:rPr>
+              <w:t>구현해야할</w:t>
+            </w:r>
+            <w:proofErr w:type="spellEnd"/>
+            <w:r>
+              <w:rPr>
+                <w:rFonts w:hint="eastAsia"/>
+              </w:rPr>
+              <w:t xml:space="preserve"> 것 같다.</w:t>
             </w:r>
           </w:p>
           <w:p/>
@@ -2988,7 +4470,21 @@
               <w:rPr>
                 <w:rFonts w:hint="eastAsia"/>
               </w:rPr>
-              <w:t>다 알고 코드를 치는 줄 알았는데 부족했었던 것 같아서 관련 내용을 다시 공부했다.</w:t>
+              <w:t xml:space="preserve">다 알고 코드를 치는 줄 알았는데 </w:t>
+            </w:r>
+            <w:proofErr w:type="spellStart"/>
+            <w:r>
+              <w:rPr>
+                <w:rFonts w:hint="eastAsia"/>
+              </w:rPr>
+              <w:t>부족했었던</w:t>
+            </w:r>
+            <w:proofErr w:type="spellEnd"/>
+            <w:r>
+              <w:rPr>
+                <w:rFonts w:hint="eastAsia"/>
+              </w:rPr>
+              <w:t xml:space="preserve"> 것 같아서 관련 내용을 다시 공부했다.</w:t>
             </w:r>
           </w:p>
           <w:p/>
@@ -3009,13 +4505,32 @@
               <w:t>화)</w:t>
             </w:r>
             <w:r>
-              <w:t xml:space="preserve"> AnimationSet</w:t>
-            </w:r>
-            <w:r>
-              <w:rPr>
-                <w:rFonts w:hint="eastAsia"/>
-              </w:rPr>
-              <w:t>에서 애니메이션이 재생되는 위치가 어떻게 바뀌는지 코드를 살펴 보았다.</w:t>
+              <w:t xml:space="preserve"> </w:t>
+            </w:r>
+            <w:proofErr w:type="spellStart"/>
+            <w:r>
+              <w:t>AnimationSet</w:t>
+            </w:r>
+            <w:proofErr w:type="spellEnd"/>
+            <w:r>
+              <w:rPr>
+                <w:rFonts w:hint="eastAsia"/>
+              </w:rPr>
+              <w:t xml:space="preserve">에서 애니메이션이 재생되는 위치가 어떻게 바뀌는지 코드를 </w:t>
+            </w:r>
+            <w:proofErr w:type="gramStart"/>
+            <w:r>
+              <w:rPr>
+                <w:rFonts w:hint="eastAsia"/>
+              </w:rPr>
+              <w:t>살펴 보았다</w:t>
+            </w:r>
+            <w:proofErr w:type="gramEnd"/>
+            <w:r>
+              <w:rPr>
+                <w:rFonts w:hint="eastAsia"/>
+              </w:rPr>
+              <w:t>.</w:t>
             </w:r>
             <w:r>
               <w:t xml:space="preserve"> </w:t>
@@ -3033,7 +4548,21 @@
               <w:rPr>
                 <w:rFonts w:hint="eastAsia"/>
               </w:rPr>
-              <w:t>를 보다가 잘 모르겠어서 애니메이션 특강 관련 녹화본을 다시 보면서 공부하였다.</w:t>
+              <w:t xml:space="preserve">를 보다가 잘 </w:t>
+            </w:r>
+            <w:proofErr w:type="spellStart"/>
+            <w:r>
+              <w:rPr>
+                <w:rFonts w:hint="eastAsia"/>
+              </w:rPr>
+              <w:t>모르겠어서</w:t>
+            </w:r>
+            <w:proofErr w:type="spellEnd"/>
+            <w:r>
+              <w:rPr>
+                <w:rFonts w:hint="eastAsia"/>
+              </w:rPr>
+              <w:t xml:space="preserve"> 애니메이션 특강 관련 녹화본을 다시 보면서 공부하였다.</w:t>
             </w:r>
           </w:p>
           <w:p/>
@@ -3108,7 +4637,21 @@
               <w:rPr>
                 <w:rFonts w:hint="eastAsia"/>
               </w:rPr>
-              <w:t>동작은 딱 한번만 렌더링한 후,</w:t>
+              <w:t xml:space="preserve">동작은 딱 </w:t>
+            </w:r>
+            <w:proofErr w:type="gramStart"/>
+            <w:r>
+              <w:rPr>
+                <w:rFonts w:hint="eastAsia"/>
+              </w:rPr>
+              <w:t>한번만</w:t>
+            </w:r>
+            <w:proofErr w:type="gramEnd"/>
+            <w:r>
+              <w:rPr>
+                <w:rFonts w:hint="eastAsia"/>
+              </w:rPr>
+              <w:t xml:space="preserve"> 렌더링한 후,</w:t>
             </w:r>
             <w:r>
               <w:t xml:space="preserve"> </w:t>
@@ -3165,7 +4708,21 @@
               <w:rPr>
                 <w:rFonts w:hint="eastAsia"/>
               </w:rPr>
-              <w:t>일단 애니메이션이 한 번만 렌더링된 후,</w:t>
+              <w:t xml:space="preserve">일단 애니메이션이 한 번만 </w:t>
+            </w:r>
+            <w:proofErr w:type="spellStart"/>
+            <w:r>
+              <w:rPr>
+                <w:rFonts w:hint="eastAsia"/>
+              </w:rPr>
+              <w:t>렌더링된</w:t>
+            </w:r>
+            <w:proofErr w:type="spellEnd"/>
+            <w:r>
+              <w:rPr>
+                <w:rFonts w:hint="eastAsia"/>
+              </w:rPr>
+              <w:t xml:space="preserve"> 후,</w:t>
             </w:r>
             <w:r>
               <w:t xml:space="preserve"> </w:t>
@@ -3189,7 +4746,21 @@
               <w:rPr>
                 <w:rFonts w:hint="eastAsia"/>
               </w:rPr>
-              <w:t>키를 누르는 중/눌렀을 때/뗐을 때 에 따라 체크하는 것이 더 좋다</w:t>
+              <w:t xml:space="preserve">키를 누르는 중/눌렀을 때/뗐을 </w:t>
+            </w:r>
+            <w:proofErr w:type="gramStart"/>
+            <w:r>
+              <w:rPr>
+                <w:rFonts w:hint="eastAsia"/>
+              </w:rPr>
+              <w:t>때 에</w:t>
+            </w:r>
+            <w:proofErr w:type="gramEnd"/>
+            <w:r>
+              <w:rPr>
+                <w:rFonts w:hint="eastAsia"/>
+              </w:rPr>
+              <w:t xml:space="preserve"> 따라 체크하는 것이 더 좋다</w:t>
             </w:r>
             <w:r>
               <w:rPr>
@@ -3266,7 +4837,7 @@
       </w:tr>
       <w:tr>
         <w:trPr>
-          <w:trHeight w:val="1117"/>
+          <w:trHeight w:val="834"/>
           <w:jc w:val="center"/>
         </w:trPr>
         <w:tc>
@@ -3391,6 +4962,296 @@
           </w:p>
           <w:p/>
           <w:p>
+            <w:r>
+              <w:rPr>
+                <w:rFonts w:hint="eastAsia"/>
+              </w:rPr>
+              <w:t>3</w:t>
+            </w:r>
+            <w:r>
+              <w:t>/</w:t>
+            </w:r>
+            <w:r>
+              <w:t>8</w:t>
+            </w:r>
+            <w:r>
+              <w:t xml:space="preserve"> </w:t>
+            </w:r>
+            <w:r>
+              <w:rPr>
+                <w:rFonts w:hint="eastAsia"/>
+              </w:rPr>
+              <w:t>화)</w:t>
+            </w:r>
+            <w:r>
+              <w:t xml:space="preserve"> </w:t>
+            </w:r>
+            <w:r>
+              <w:rPr>
+                <w:rFonts w:hint="eastAsia"/>
+              </w:rPr>
+              <w:t>스마트폰 게임 프로그래밍 과제들(</w:t>
+            </w:r>
+            <w:r>
+              <w:t>2</w:t>
+            </w:r>
+            <w:r>
+              <w:rPr>
+                <w:rFonts w:hint="eastAsia"/>
+              </w:rPr>
+              <w:t>개)을 하였고,</w:t>
+            </w:r>
+            <w:r>
+              <w:t xml:space="preserve"> </w:t>
+            </w:r>
+            <w:r>
+              <w:rPr>
+                <w:rFonts w:hint="eastAsia"/>
+              </w:rPr>
+              <w:t>클라이언트 프레임워크를 공부하였다.</w:t>
+            </w:r>
+            <w:r>
+              <w:t xml:space="preserve"> </w:t>
+            </w:r>
+            <w:r>
+              <w:rPr>
+                <w:rFonts w:hint="eastAsia"/>
+              </w:rPr>
+              <w:t xml:space="preserve">루트 </w:t>
+            </w:r>
+            <w:proofErr w:type="spellStart"/>
+            <w:r>
+              <w:rPr>
+                <w:rFonts w:hint="eastAsia"/>
+              </w:rPr>
+              <w:t>시그너쳐</w:t>
+            </w:r>
+            <w:proofErr w:type="spellEnd"/>
+            <w:r>
+              <w:rPr>
+                <w:rFonts w:hint="eastAsia"/>
+              </w:rPr>
+              <w:t xml:space="preserve"> 부분과 재질을 공부하였는데 루트 </w:t>
+            </w:r>
+            <w:proofErr w:type="spellStart"/>
+            <w:r>
+              <w:rPr>
+                <w:rFonts w:hint="eastAsia"/>
+              </w:rPr>
+              <w:t>시그너쳐를</w:t>
+            </w:r>
+            <w:proofErr w:type="spellEnd"/>
+            <w:r>
+              <w:rPr>
+                <w:rFonts w:hint="eastAsia"/>
+              </w:rPr>
+              <w:t xml:space="preserve"> 이전 프로젝트에서 너무 당연하게 </w:t>
+            </w:r>
+            <w:proofErr w:type="spellStart"/>
+            <w:r>
+              <w:rPr>
+                <w:rFonts w:hint="eastAsia"/>
+              </w:rPr>
+              <w:t>써왔어서</w:t>
+            </w:r>
+            <w:proofErr w:type="spellEnd"/>
+            <w:r>
+              <w:rPr>
+                <w:rFonts w:hint="eastAsia"/>
+              </w:rPr>
+              <w:t xml:space="preserve"> 개념을 많이 잊은 것 같았다.</w:t>
+            </w:r>
+            <w:r>
+              <w:t xml:space="preserve"> </w:t>
+            </w:r>
+            <w:r>
+              <w:rPr>
+                <w:rFonts w:hint="eastAsia"/>
+              </w:rPr>
+              <w:t xml:space="preserve">그래서 </w:t>
+            </w:r>
+            <w:r>
+              <w:t xml:space="preserve">MSDN </w:t>
+            </w:r>
+            <w:r>
+              <w:rPr>
+                <w:rFonts w:hint="eastAsia"/>
+              </w:rPr>
+              <w:t xml:space="preserve">문서들과 이전에 </w:t>
+            </w:r>
+            <w:r>
+              <w:t>3D</w:t>
+            </w:r>
+            <w:r>
+              <w:rPr>
+                <w:rFonts w:hint="eastAsia"/>
+              </w:rPr>
+              <w:t xml:space="preserve">게임프로그래밍 수업을 들었을 때 </w:t>
+            </w:r>
+            <w:proofErr w:type="spellStart"/>
+            <w:r>
+              <w:rPr>
+                <w:rFonts w:hint="eastAsia"/>
+              </w:rPr>
+              <w:t>해둔</w:t>
+            </w:r>
+            <w:proofErr w:type="spellEnd"/>
+            <w:r>
+              <w:rPr>
+                <w:rFonts w:hint="eastAsia"/>
+              </w:rPr>
+              <w:t xml:space="preserve"> 필기들과 </w:t>
+            </w:r>
+            <w:r>
+              <w:t>PPT</w:t>
+            </w:r>
+            <w:r>
+              <w:rPr>
+                <w:rFonts w:hint="eastAsia"/>
+              </w:rPr>
+              <w:t>를 보면서 다시 공부하였다.</w:t>
+            </w:r>
+          </w:p>
+          <w:p/>
+          <w:p>
+            <w:r>
+              <w:rPr>
+                <w:rFonts w:hint="eastAsia"/>
+              </w:rPr>
+              <w:t>3</w:t>
+            </w:r>
+            <w:r>
+              <w:t xml:space="preserve">/9 </w:t>
+            </w:r>
+            <w:r>
+              <w:rPr>
+                <w:rFonts w:hint="eastAsia"/>
+              </w:rPr>
+              <w:t>수)</w:t>
+            </w:r>
+            <w:r>
+              <w:t xml:space="preserve"> </w:t>
+            </w:r>
+            <w:r>
+              <w:rPr>
+                <w:rFonts w:hint="eastAsia"/>
+              </w:rPr>
+              <w:t>스마트폰 게임 프로그래밍 과제(</w:t>
+            </w:r>
+            <w:r>
+              <w:t>2</w:t>
+            </w:r>
+            <w:r>
+              <w:rPr>
+                <w:rFonts w:hint="eastAsia"/>
+              </w:rPr>
+              <w:t>개)를 하였고,</w:t>
+            </w:r>
+            <w:r>
+              <w:t xml:space="preserve"> </w:t>
+            </w:r>
+            <w:proofErr w:type="spellStart"/>
+            <w:r>
+              <w:rPr>
+                <w:rFonts w:hint="eastAsia"/>
+              </w:rPr>
+              <w:t>셰이더</w:t>
+            </w:r>
+            <w:proofErr w:type="spellEnd"/>
+            <w:r>
+              <w:rPr>
+                <w:rFonts w:hint="eastAsia"/>
+              </w:rPr>
+              <w:t xml:space="preserve"> 프로그래밍,</w:t>
+            </w:r>
+            <w:r>
+              <w:t xml:space="preserve"> </w:t>
+            </w:r>
+            <w:proofErr w:type="spellStart"/>
+            <w:r>
+              <w:rPr>
+                <w:rFonts w:hint="eastAsia"/>
+              </w:rPr>
+              <w:t>한국근현대역사기행</w:t>
+            </w:r>
+            <w:proofErr w:type="spellEnd"/>
+            <w:r>
+              <w:rPr>
+                <w:rFonts w:hint="eastAsia"/>
+              </w:rPr>
+              <w:t>,</w:t>
+            </w:r>
+            <w:r>
+              <w:t xml:space="preserve"> </w:t>
+            </w:r>
+            <w:proofErr w:type="spellStart"/>
+            <w:r>
+              <w:rPr>
+                <w:rFonts w:hint="eastAsia"/>
+              </w:rPr>
+              <w:t>스듀</w:t>
+            </w:r>
+            <w:proofErr w:type="spellEnd"/>
+            <w:r>
+              <w:rPr>
+                <w:rFonts w:hint="eastAsia"/>
+              </w:rPr>
+              <w:t xml:space="preserve"> 온라인 강의를 들었다.</w:t>
+            </w:r>
+            <w:r>
+              <w:t xml:space="preserve"> </w:t>
+            </w:r>
+            <w:r>
+              <w:rPr>
+                <w:rFonts w:hint="eastAsia"/>
+              </w:rPr>
+              <w:t xml:space="preserve">클라이언트 프레임워크에서 </w:t>
+            </w:r>
+            <w:r>
+              <w:t>Component</w:t>
+            </w:r>
+            <w:r>
+              <w:rPr>
+                <w:rFonts w:hint="eastAsia"/>
+              </w:rPr>
+              <w:t xml:space="preserve">패턴과 </w:t>
+            </w:r>
+            <w:r>
+              <w:t xml:space="preserve">Scene, </w:t>
+            </w:r>
+            <w:r>
+              <w:rPr>
+                <w:rFonts w:hint="eastAsia"/>
+              </w:rPr>
+              <w:t>C</w:t>
+            </w:r>
+            <w:r>
+              <w:t xml:space="preserve">amera </w:t>
+            </w:r>
+            <w:r>
+              <w:rPr>
+                <w:rFonts w:hint="eastAsia"/>
+              </w:rPr>
+              <w:t>부분을 공부하였다.</w:t>
+            </w:r>
+            <w:r>
+              <w:t xml:space="preserve"> </w:t>
+            </w:r>
+            <w:r>
+              <w:rPr>
+                <w:rFonts w:hint="eastAsia"/>
+              </w:rPr>
+              <w:t xml:space="preserve">이전에 했던 프로젝트에서 컴포넌트 패턴과 </w:t>
+            </w:r>
+            <w:r>
+              <w:rPr>
+                <w:rFonts w:hint="eastAsia"/>
+              </w:rPr>
+              <w:t>프로토타입 패턴을 쓴 프로젝트가 있어서 같이 보면서 어떻게 사용됐는지 공부하였다.</w:t>
+            </w:r>
+          </w:p>
+          <w:p/>
+          <w:p>
             <w:pPr>
               <w:rPr>
                 <w:rFonts w:hint="eastAsia"/>
@@ -3403,233 +5264,631 @@
               <w:t>3</w:t>
             </w:r>
             <w:r>
-              <w:t>/</w:t>
-            </w:r>
-            <w:r>
-              <w:t>8</w:t>
-            </w:r>
-            <w:r>
-              <w:t xml:space="preserve"> </w:t>
+              <w:t xml:space="preserve">/10 </w:t>
+            </w:r>
+            <w:r>
+              <w:rPr>
+                <w:rFonts w:hint="eastAsia"/>
+              </w:rPr>
+              <w:t>목)</w:t>
+            </w:r>
+            <w:r>
+              <w:t xml:space="preserve"> </w:t>
+            </w:r>
+            <w:r>
+              <w:rPr>
+                <w:rFonts w:hint="eastAsia"/>
+              </w:rPr>
+              <w:t>쉬었다.</w:t>
+            </w:r>
+          </w:p>
+          <w:p/>
+          <w:p>
+            <w:pPr>
+              <w:rPr>
+                <w:rFonts w:hint="eastAsia"/>
+              </w:rPr>
+            </w:pPr>
+            <w:r>
+              <w:rPr>
+                <w:rFonts w:hint="eastAsia"/>
+              </w:rPr>
+              <w:t>3</w:t>
+            </w:r>
+            <w:r>
+              <w:t xml:space="preserve">/11 </w:t>
+            </w:r>
+            <w:r>
+              <w:rPr>
+                <w:rFonts w:hint="eastAsia"/>
+              </w:rPr>
+              <w:t>금)</w:t>
+            </w:r>
+            <w:r>
+              <w:t xml:space="preserve"> </w:t>
+            </w:r>
+            <w:r>
+              <w:rPr>
+                <w:rFonts w:hint="eastAsia"/>
+              </w:rPr>
+              <w:t xml:space="preserve">프레임워크에서 </w:t>
+            </w:r>
+            <w:proofErr w:type="spellStart"/>
+            <w:r>
+              <w:rPr>
+                <w:rFonts w:hint="eastAsia"/>
+              </w:rPr>
+              <w:t>메쉬와</w:t>
+            </w:r>
+            <w:proofErr w:type="spellEnd"/>
+            <w:r>
+              <w:rPr>
+                <w:rFonts w:hint="eastAsia"/>
+              </w:rPr>
+              <w:t xml:space="preserve"> 관련된 부분들을 보면서 공부하였다.</w:t>
+            </w:r>
+            <w:r>
+              <w:t xml:space="preserve"> </w:t>
+            </w:r>
+            <w:r>
+              <w:rPr>
+                <w:rFonts w:hint="eastAsia"/>
+              </w:rPr>
+              <w:t xml:space="preserve">그리고 직접 우리의 클라이언트 프레임워크에 </w:t>
+            </w:r>
+            <w:proofErr w:type="spellStart"/>
+            <w:r>
+              <w:rPr>
+                <w:rFonts w:hint="eastAsia"/>
+              </w:rPr>
+              <w:t>메쉬를</w:t>
+            </w:r>
+            <w:proofErr w:type="spellEnd"/>
+            <w:r>
+              <w:rPr>
+                <w:rFonts w:hint="eastAsia"/>
+              </w:rPr>
+              <w:t xml:space="preserve"> 렌더링하기 위한 코드를 짜기 시작했다.</w:t>
+            </w:r>
+            <w:r>
+              <w:t xml:space="preserve"> Tree_</w:t>
+            </w:r>
+            <w:proofErr w:type="gramStart"/>
+            <w:r>
+              <w:t xml:space="preserve">01 </w:t>
+            </w:r>
+            <w:r>
+              <w:rPr>
+                <w:rFonts w:hint="eastAsia"/>
+              </w:rPr>
+              <w:t>을</w:t>
+            </w:r>
+            <w:proofErr w:type="gramEnd"/>
+            <w:r>
+              <w:rPr>
+                <w:rFonts w:hint="eastAsia"/>
+              </w:rPr>
+              <w:t xml:space="preserve"> 렌더링하기 위해 </w:t>
+            </w:r>
+            <w:proofErr w:type="spellStart"/>
+            <w:r>
+              <w:t>fbx</w:t>
+            </w:r>
+            <w:proofErr w:type="spellEnd"/>
+            <w:r>
+              <w:rPr>
+                <w:rFonts w:hint="eastAsia"/>
+              </w:rPr>
+              <w:t>를 기반으로 추출한 바이너리 파일에서 정보를 읽어오는 부분을 구현해서 디버깅으로 데이터들이 변수들에 맞게 잘 들어가는 것을 확인하였다.</w:t>
+            </w:r>
+            <w:r>
+              <w:t xml:space="preserve"> </w:t>
+            </w:r>
+            <w:r>
+              <w:rPr>
+                <w:rFonts w:hint="eastAsia"/>
+              </w:rPr>
+              <w:t xml:space="preserve">받아온 </w:t>
+            </w:r>
+            <w:proofErr w:type="spellStart"/>
+            <w:r>
+              <w:rPr>
+                <w:rFonts w:hint="eastAsia"/>
+              </w:rPr>
+              <w:t>메쉬</w:t>
+            </w:r>
+            <w:proofErr w:type="spellEnd"/>
+            <w:r>
+              <w:rPr>
+                <w:rFonts w:hint="eastAsia"/>
+              </w:rPr>
+              <w:t xml:space="preserve"> 정보들을 기반으로 </w:t>
+            </w:r>
+            <w:proofErr w:type="spellStart"/>
+            <w:r>
+              <w:rPr>
+                <w:rFonts w:hint="eastAsia"/>
+              </w:rPr>
+              <w:t>버텍스</w:t>
+            </w:r>
+            <w:proofErr w:type="spellEnd"/>
+            <w:r>
+              <w:rPr>
+                <w:rFonts w:hint="eastAsia"/>
+              </w:rPr>
+              <w:t xml:space="preserve">/인덱스 버퍼를 생성하는 </w:t>
+            </w:r>
+            <w:proofErr w:type="gramStart"/>
+            <w:r>
+              <w:rPr>
+                <w:rFonts w:hint="eastAsia"/>
+              </w:rPr>
+              <w:t>것 까지</w:t>
+            </w:r>
+            <w:proofErr w:type="gramEnd"/>
+            <w:r>
+              <w:rPr>
+                <w:rFonts w:hint="eastAsia"/>
+              </w:rPr>
+              <w:t xml:space="preserve"> 구현하였다.</w:t>
+            </w:r>
+          </w:p>
+          <w:p/>
+          <w:p>
+            <w:pPr>
+              <w:rPr>
+                <w:rFonts w:hint="eastAsia"/>
+              </w:rPr>
+            </w:pPr>
+            <w:r>
+              <w:rPr>
+                <w:rFonts w:hint="eastAsia"/>
+              </w:rPr>
+              <w:t>3</w:t>
+            </w:r>
+            <w:r>
+              <w:t xml:space="preserve">/12 </w:t>
+            </w:r>
+            <w:r>
+              <w:rPr>
+                <w:rFonts w:hint="eastAsia"/>
+              </w:rPr>
+              <w:t>토)</w:t>
+            </w:r>
+            <w:r>
+              <w:t xml:space="preserve"> </w:t>
+            </w:r>
+            <w:r>
+              <w:rPr>
+                <w:rFonts w:hint="eastAsia"/>
+              </w:rPr>
+              <w:t xml:space="preserve">읽어온 리소스와 재질 정보를 바탕으로 텍스처와 재질 객체를 생성해서 </w:t>
+            </w:r>
+            <w:r>
+              <w:t>Resources</w:t>
+            </w:r>
+            <w:r>
+              <w:rPr>
+                <w:rFonts w:hint="eastAsia"/>
+              </w:rPr>
+              <w:t>가 관리하도록 추가해</w:t>
+            </w:r>
+            <w:r>
+              <w:rPr>
+                <w:rFonts w:hint="eastAsia"/>
+              </w:rPr>
+              <w:t xml:space="preserve">준 저녁에 다음 </w:t>
+            </w:r>
+            <w:r>
+              <w:t xml:space="preserve">Tree_01 </w:t>
+            </w:r>
+            <w:proofErr w:type="spellStart"/>
+            <w:r>
+              <w:rPr>
+                <w:rFonts w:hint="eastAsia"/>
+              </w:rPr>
+              <w:t>메쉬를</w:t>
+            </w:r>
+            <w:proofErr w:type="spellEnd"/>
+            <w:r>
+              <w:rPr>
+                <w:rFonts w:hint="eastAsia"/>
+              </w:rPr>
+              <w:t xml:space="preserve"> 렌더링하는데 성공하였다.</w:t>
+            </w:r>
+            <w:r>
+              <w:t xml:space="preserve"> </w:t>
+            </w:r>
+            <w:r>
+              <w:rPr>
+                <w:rFonts w:hint="eastAsia"/>
+              </w:rPr>
+              <w:t xml:space="preserve">그동안 코드를 직접 구현하지 않고 보기만 </w:t>
+            </w:r>
+            <w:proofErr w:type="spellStart"/>
+            <w:r>
+              <w:rPr>
+                <w:rFonts w:hint="eastAsia"/>
+              </w:rPr>
+              <w:t>했어서</w:t>
+            </w:r>
+            <w:proofErr w:type="spellEnd"/>
+            <w:r>
+              <w:rPr>
+                <w:rFonts w:hint="eastAsia"/>
+              </w:rPr>
+              <w:t xml:space="preserve"> 그런지 리소스들이 어떻게 </w:t>
+            </w:r>
+            <w:proofErr w:type="spellStart"/>
+            <w:r>
+              <w:rPr>
+                <w:rFonts w:hint="eastAsia"/>
+              </w:rPr>
+              <w:t>관리돼고</w:t>
+            </w:r>
+            <w:proofErr w:type="spellEnd"/>
+            <w:r>
+              <w:rPr>
+                <w:rFonts w:hint="eastAsia"/>
+              </w:rPr>
+              <w:t xml:space="preserve"> 있는지 이해가 잘 </w:t>
+            </w:r>
+            <w:proofErr w:type="spellStart"/>
+            <w:r>
+              <w:rPr>
+                <w:rFonts w:hint="eastAsia"/>
+              </w:rPr>
+              <w:t>안갔었는데</w:t>
+            </w:r>
+            <w:proofErr w:type="spellEnd"/>
+            <w:r>
+              <w:rPr>
+                <w:rFonts w:hint="eastAsia"/>
+              </w:rPr>
+              <w:t xml:space="preserve"> 이번에 직접 구현하면서 이해할 수 있었다.</w:t>
+            </w:r>
+            <w:r>
+              <w:t xml:space="preserve"> </w:t>
+            </w:r>
+          </w:p>
+          <w:p>
+            <w:pPr>
+              <w:rPr>
+                <w:rFonts w:hint="eastAsia"/>
+              </w:rPr>
+            </w:pPr>
+          </w:p>
+        </w:tc>
+      </w:tr>
+      <w:tr>
+        <w:trPr>
+          <w:trHeight w:val="958"/>
+          <w:jc w:val="center"/>
+        </w:trPr>
+        <w:tc>
+          <w:tcPr>
+            <w:tcW w:w="9016" w:type="dxa"/>
+            <w:shd w:val="clear" w:color="auto" w:fill="D0CECE" w:themeFill="background2" w:themeFillShade="E6"/>
+            <w:vAlign w:val="center"/>
+          </w:tcPr>
+          <w:p>
+            <w:pPr>
+              <w:jc w:val="center"/>
+              <w:rPr>
+                <w:rFonts w:hint="eastAsia"/>
+              </w:rPr>
+            </w:pPr>
+            <w:r>
+              <w:rPr>
+                <w:rFonts w:hint="eastAsia"/>
+              </w:rPr>
+              <w:t>1</w:t>
+            </w:r>
+            <w:r>
+              <w:t>2</w:t>
+            </w:r>
+            <w:r>
+              <w:rPr>
+                <w:rFonts w:hint="eastAsia"/>
+              </w:rPr>
+              <w:t>주차</w:t>
+            </w:r>
+          </w:p>
+        </w:tc>
+      </w:tr>
+      <w:tr>
+        <w:trPr>
+          <w:trHeight w:val="6653"/>
+          <w:jc w:val="center"/>
+        </w:trPr>
+        <w:tc>
+          <w:tcPr>
+            <w:tcW w:w="9016" w:type="dxa"/>
+            <w:shd w:val="clear" w:color="auto" w:fill="FFFFFF" w:themeFill="background1"/>
+            <w:vAlign w:val="center"/>
+          </w:tcPr>
+          <w:p>
+            <w:pPr>
+              <w:rPr>
+                <w:rFonts w:hint="eastAsia"/>
+              </w:rPr>
+            </w:pPr>
+            <w:r>
+              <w:rPr>
+                <w:rFonts w:hint="eastAsia"/>
+              </w:rPr>
+              <w:lastRenderedPageBreak/>
+              <w:t>3</w:t>
+            </w:r>
+            <w:r>
+              <w:t xml:space="preserve">/13 </w:t>
+            </w:r>
+            <w:r>
+              <w:rPr>
+                <w:rFonts w:hint="eastAsia"/>
+              </w:rPr>
+              <w:t>일)</w:t>
+            </w:r>
+            <w:r>
+              <w:t xml:space="preserve"> </w:t>
+            </w:r>
+            <w:r>
+              <w:rPr>
+                <w:rFonts w:hint="eastAsia"/>
+              </w:rPr>
+              <w:t>P</w:t>
+            </w:r>
+            <w:r>
+              <w:t xml:space="preserve">layer </w:t>
+            </w:r>
+            <w:proofErr w:type="spellStart"/>
+            <w:r>
+              <w:rPr>
+                <w:rFonts w:hint="eastAsia"/>
+              </w:rPr>
+              <w:t>메쉬를</w:t>
+            </w:r>
+            <w:proofErr w:type="spellEnd"/>
+            <w:r>
+              <w:rPr>
+                <w:rFonts w:hint="eastAsia"/>
+              </w:rPr>
+              <w:t xml:space="preserve"> 렌더링하기 위해 필요한 정보들을 읽어오는 부분</w:t>
+            </w:r>
+            <w:r>
+              <w:rPr>
+                <w:rFonts w:hint="eastAsia"/>
+              </w:rPr>
+              <w:t xml:space="preserve">을 </w:t>
+            </w:r>
+            <w:proofErr w:type="gramStart"/>
+            <w:r>
+              <w:rPr>
+                <w:rFonts w:hint="eastAsia"/>
+              </w:rPr>
+              <w:t>구현하였다.</w:t>
+            </w:r>
+            <w:r>
+              <w:t>(</w:t>
+            </w:r>
+            <w:proofErr w:type="gramEnd"/>
+            <w:r>
+              <w:rPr>
+                <w:rFonts w:hint="eastAsia"/>
+              </w:rPr>
+              <w:t>애니메이션 제외)</w:t>
+            </w:r>
+            <w:r>
+              <w:t xml:space="preserve"> </w:t>
+            </w:r>
+            <w:r>
+              <w:rPr>
+                <w:rFonts w:hint="eastAsia"/>
+              </w:rPr>
+              <w:t xml:space="preserve">플레이어 </w:t>
+            </w:r>
+            <w:proofErr w:type="spellStart"/>
+            <w:r>
+              <w:rPr>
+                <w:rFonts w:hint="eastAsia"/>
+              </w:rPr>
+              <w:t>메쉬는</w:t>
+            </w:r>
+            <w:proofErr w:type="spellEnd"/>
+            <w:r>
+              <w:rPr>
+                <w:rFonts w:hint="eastAsia"/>
+              </w:rPr>
+              <w:t xml:space="preserve"> </w:t>
+            </w:r>
+            <w:proofErr w:type="spellStart"/>
+            <w:r>
+              <w:rPr>
+                <w:rFonts w:hint="eastAsia"/>
+              </w:rPr>
+              <w:t>S</w:t>
+            </w:r>
+            <w:r>
+              <w:t>taticMesh</w:t>
+            </w:r>
+            <w:proofErr w:type="spellEnd"/>
+            <w:r>
+              <w:rPr>
+                <w:rFonts w:hint="eastAsia"/>
+              </w:rPr>
+              <w:t xml:space="preserve">와는 다르게 계층구조로 되어 있어서 이 계층구조를 어떻게 구현해야 할 지 감이 잘 </w:t>
+            </w:r>
+            <w:proofErr w:type="spellStart"/>
+            <w:r>
+              <w:rPr>
+                <w:rFonts w:hint="eastAsia"/>
+              </w:rPr>
+              <w:t>안잡혀</w:t>
+            </w:r>
+            <w:proofErr w:type="spellEnd"/>
+            <w:r>
+              <w:rPr>
+                <w:rFonts w:hint="eastAsia"/>
+              </w:rPr>
+              <w:t xml:space="preserve"> 많이 생각</w:t>
+            </w:r>
+            <w:r>
+              <w:rPr>
+                <w:rFonts w:hint="eastAsia"/>
+              </w:rPr>
+              <w:t>하면서 구현하였다.</w:t>
+            </w:r>
+            <w:r>
+              <w:t xml:space="preserve"> </w:t>
+            </w:r>
+          </w:p>
+          <w:p/>
+          <w:p>
+            <w:r>
+              <w:rPr>
+                <w:rFonts w:hint="eastAsia"/>
+              </w:rPr>
+              <w:t>3</w:t>
+            </w:r>
+            <w:r>
+              <w:t xml:space="preserve">/14 </w:t>
+            </w:r>
+            <w:r>
+              <w:rPr>
+                <w:rFonts w:hint="eastAsia"/>
+              </w:rPr>
+              <w:t>월)</w:t>
+            </w:r>
+            <w:r>
+              <w:t xml:space="preserve"> </w:t>
+            </w:r>
+            <w:r>
+              <w:rPr>
+                <w:rFonts w:hint="eastAsia"/>
+              </w:rPr>
+              <w:t>P</w:t>
+            </w:r>
+            <w:r>
+              <w:t xml:space="preserve">layer </w:t>
+            </w:r>
+            <w:proofErr w:type="spellStart"/>
+            <w:r>
+              <w:rPr>
+                <w:rFonts w:hint="eastAsia"/>
+              </w:rPr>
+              <w:t>메쉬를</w:t>
+            </w:r>
+            <w:proofErr w:type="spellEnd"/>
+            <w:r>
+              <w:rPr>
+                <w:rFonts w:hint="eastAsia"/>
+              </w:rPr>
+              <w:t xml:space="preserve"> B</w:t>
+            </w:r>
+            <w:r>
+              <w:t>ind Pose</w:t>
+            </w:r>
+            <w:r>
+              <w:rPr>
+                <w:rFonts w:hint="eastAsia"/>
+              </w:rPr>
+              <w:t>로 렌더링하였다.</w:t>
+            </w:r>
+            <w:r>
+              <w:t xml:space="preserve"> </w:t>
+            </w:r>
+            <w:r>
+              <w:rPr>
+                <w:rFonts w:hint="eastAsia"/>
+              </w:rPr>
+              <w:t>인덱스 버퍼,</w:t>
+            </w:r>
+            <w:r>
+              <w:t xml:space="preserve"> </w:t>
+            </w:r>
+            <w:r>
+              <w:rPr>
+                <w:rFonts w:hint="eastAsia"/>
+              </w:rPr>
+              <w:t>뷰,</w:t>
+            </w:r>
+            <w:r>
+              <w:t xml:space="preserve"> </w:t>
+            </w:r>
+            <w:r>
+              <w:rPr>
+                <w:rFonts w:hint="eastAsia"/>
+              </w:rPr>
+              <w:t>개수,</w:t>
+            </w:r>
+            <w:r>
+              <w:t xml:space="preserve"> </w:t>
+            </w:r>
+            <w:r>
+              <w:rPr>
+                <w:rFonts w:hint="eastAsia"/>
+              </w:rPr>
+              <w:t xml:space="preserve">포맷을 하나의 구조체 안에 넣어서 벡터로 관리하도록 하였더니 렌더링 되지 않던 플레이어 </w:t>
+            </w:r>
+            <w:proofErr w:type="spellStart"/>
+            <w:r>
+              <w:rPr>
+                <w:rFonts w:hint="eastAsia"/>
+              </w:rPr>
+              <w:t>메쉬가</w:t>
+            </w:r>
+            <w:proofErr w:type="spellEnd"/>
+            <w:r>
+              <w:rPr>
+                <w:rFonts w:hint="eastAsia"/>
+              </w:rPr>
+              <w:t xml:space="preserve"> </w:t>
+            </w:r>
+            <w:proofErr w:type="spellStart"/>
+            <w:r>
+              <w:rPr>
+                <w:rFonts w:hint="eastAsia"/>
+              </w:rPr>
+              <w:t>렌더링되었다</w:t>
+            </w:r>
+            <w:proofErr w:type="spellEnd"/>
+            <w:r>
+              <w:rPr>
+                <w:rFonts w:hint="eastAsia"/>
+              </w:rPr>
+              <w:t>.</w:t>
+            </w:r>
+            <w:r>
+              <w:t xml:space="preserve"> </w:t>
+            </w:r>
+          </w:p>
+          <w:p>
+            <w:pPr>
+              <w:rPr>
+                <w:rFonts w:hint="eastAsia"/>
+              </w:rPr>
+            </w:pPr>
+          </w:p>
+          <w:p>
+            <w:pPr>
+              <w:rPr>
+                <w:rFonts w:hint="eastAsia"/>
+              </w:rPr>
+            </w:pPr>
+            <w:r>
+              <w:rPr>
+                <w:rFonts w:hint="eastAsia"/>
+              </w:rPr>
+              <w:t>3</w:t>
+            </w:r>
+            <w:r>
+              <w:t xml:space="preserve">/15 </w:t>
             </w:r>
             <w:r>
               <w:rPr>
                 <w:rFonts w:hint="eastAsia"/>
               </w:rPr>
               <w:t>화)</w:t>
-            </w:r>
-            <w:r>
-              <w:t xml:space="preserve"> </w:t>
-            </w:r>
-            <w:r>
-              <w:rPr>
-                <w:rFonts w:hint="eastAsia"/>
-              </w:rPr>
-              <w:t>스마트폰 게임 프로그래밍 과제들(</w:t>
-            </w:r>
-            <w:r>
-              <w:t>2</w:t>
-            </w:r>
-            <w:r>
-              <w:rPr>
-                <w:rFonts w:hint="eastAsia"/>
-              </w:rPr>
-              <w:t>개)을 하였고,</w:t>
-            </w:r>
-            <w:r>
-              <w:t xml:space="preserve"> </w:t>
-            </w:r>
-            <w:r>
-              <w:rPr>
-                <w:rFonts w:hint="eastAsia"/>
-              </w:rPr>
-              <w:t>클라이언트 프레임워크를 공부하였다.</w:t>
-            </w:r>
-            <w:r>
-              <w:t xml:space="preserve"> </w:t>
-            </w:r>
-            <w:r>
-              <w:rPr>
-                <w:rFonts w:hint="eastAsia"/>
-              </w:rPr>
-              <w:t>루트 시그너쳐 부분과 재질을 공부하였는데 루트 시그너쳐를 이전 프로젝트에서 너무 당연하게 써왔어서 개념을 많이 잊은 것 같았다.</w:t>
-            </w:r>
-            <w:r>
-              <w:t xml:space="preserve"> </w:t>
-            </w:r>
-            <w:r>
-              <w:rPr>
-                <w:rFonts w:hint="eastAsia"/>
-              </w:rPr>
-              <w:t xml:space="preserve">그래서 </w:t>
-            </w:r>
-            <w:r>
-              <w:t xml:space="preserve">MSDN </w:t>
-            </w:r>
-            <w:r>
-              <w:rPr>
-                <w:rFonts w:hint="eastAsia"/>
-              </w:rPr>
-              <w:t xml:space="preserve">문서들과 이전에 </w:t>
-            </w:r>
-            <w:r>
-              <w:t>3D</w:t>
-            </w:r>
-            <w:r>
-              <w:rPr>
-                <w:rFonts w:hint="eastAsia"/>
-              </w:rPr>
-              <w:t xml:space="preserve">게임프로그래밍 수업을 들었을 때 해둔 필기들과 </w:t>
-            </w:r>
-            <w:r>
-              <w:t>PPT</w:t>
-            </w:r>
-            <w:r>
-              <w:rPr>
-                <w:rFonts w:hint="eastAsia"/>
-              </w:rPr>
-              <w:t>를 보면서 다시 공부하였다.</w:t>
-            </w:r>
-          </w:p>
-          <w:p/>
-          <w:p>
-            <w:pPr>
-              <w:rPr>
-                <w:rFonts w:hint="eastAsia"/>
-              </w:rPr>
-            </w:pPr>
-            <w:r>
-              <w:rPr>
-                <w:rFonts w:hint="eastAsia"/>
-              </w:rPr>
-              <w:t>3</w:t>
-            </w:r>
-            <w:r>
-              <w:t xml:space="preserve">/9 </w:t>
-            </w:r>
-            <w:r>
-              <w:rPr>
-                <w:rFonts w:hint="eastAsia"/>
-              </w:rPr>
-              <w:t>수)</w:t>
-            </w:r>
-            <w:r>
-              <w:t xml:space="preserve"> </w:t>
-            </w:r>
-            <w:r>
-              <w:rPr>
-                <w:rFonts w:hint="eastAsia"/>
-              </w:rPr>
-              <w:t>스마트폰 게임 프로그래밍 과제(</w:t>
-            </w:r>
-            <w:r>
-              <w:t>2</w:t>
-            </w:r>
-            <w:r>
-              <w:rPr>
-                <w:rFonts w:hint="eastAsia"/>
-              </w:rPr>
-              <w:t>개)를 하였고,</w:t>
-            </w:r>
-            <w:r>
-              <w:t xml:space="preserve"> </w:t>
-            </w:r>
-            <w:r>
-              <w:rPr>
-                <w:rFonts w:hint="eastAsia"/>
-              </w:rPr>
-              <w:t>셰이더 프로그래밍,</w:t>
-            </w:r>
-            <w:r>
-              <w:t xml:space="preserve"> </w:t>
-            </w:r>
-            <w:r>
-              <w:rPr>
-                <w:rFonts w:hint="eastAsia"/>
-              </w:rPr>
-              <w:t>한국근현대역사기행,</w:t>
-            </w:r>
-            <w:r>
-              <w:t xml:space="preserve"> </w:t>
-            </w:r>
-            <w:r>
-              <w:rPr>
-                <w:rFonts w:hint="eastAsia"/>
-              </w:rPr>
-              <w:t>스듀 온라인 강의를 들었다.</w:t>
-            </w:r>
-            <w:r>
-              <w:t xml:space="preserve"> </w:t>
-            </w:r>
-            <w:r>
-              <w:rPr>
-                <w:rFonts w:hint="eastAsia"/>
-              </w:rPr>
-              <w:t xml:space="preserve">클라이언트 프레임워크에서 </w:t>
-            </w:r>
-            <w:r>
-              <w:t>Component</w:t>
-            </w:r>
-            <w:r>
-              <w:rPr>
-                <w:rFonts w:hint="eastAsia"/>
-              </w:rPr>
-              <w:t xml:space="preserve">패턴과 </w:t>
-            </w:r>
-            <w:r>
-              <w:t xml:space="preserve">Scene, </w:t>
-            </w:r>
-            <w:r>
-              <w:rPr>
-                <w:rFonts w:hint="eastAsia"/>
-              </w:rPr>
-              <w:t>C</w:t>
-            </w:r>
-            <w:r>
-              <w:t xml:space="preserve">amera </w:t>
-            </w:r>
-            <w:r>
-              <w:rPr>
-                <w:rFonts w:hint="eastAsia"/>
-              </w:rPr>
-              <w:t>부분을 공부하였다.</w:t>
-            </w:r>
-            <w:r>
-              <w:t xml:space="preserve"> </w:t>
-            </w:r>
-            <w:r>
-              <w:rPr>
-                <w:rFonts w:hint="eastAsia"/>
-              </w:rPr>
-              <w:t xml:space="preserve">이전에 했던 프로젝트에서 컴포넌트 패턴과 </w:t>
-            </w:r>
-            <w:r>
-              <w:rPr>
-                <w:rFonts w:hint="eastAsia"/>
-              </w:rPr>
-              <w:t>프로토타입 패턴을 쓴 프로젝트가 있어서 같이 보면서 어떻게 사용됐는지 공부하였다.</w:t>
-            </w:r>
-          </w:p>
-          <w:p/>
-          <w:p>
-            <w:pPr>
-              <w:rPr>
-                <w:rFonts w:hint="eastAsia"/>
-              </w:rPr>
-            </w:pPr>
-            <w:r>
-              <w:rPr>
-                <w:rFonts w:hint="eastAsia"/>
-              </w:rPr>
-              <w:t>3</w:t>
-            </w:r>
-            <w:r>
-              <w:t xml:space="preserve">/10 </w:t>
-            </w:r>
-            <w:r>
-              <w:rPr>
-                <w:rFonts w:hint="eastAsia"/>
-              </w:rPr>
-              <w:t>목)</w:t>
             </w:r>
           </w:p>
         </w:tc>

</xml_diff>